<commit_message>
TFS 13717 - Add Dual as a Program and change Module label;
git-tfs-id: [https://tfs.omnicloud.local/tfs/cco%20program/]$/eCoaching_V2;C41874
</commit_message>
<xml_diff>
--- a/Design/DD/Web/CCO_eCoaching_Log_New_Submission_DD.docx
+++ b/Design/DD/Web/CCO_eCoaching_Log_New_Submission_DD.docx
@@ -264,7 +264,7 @@
           </mc:Choice>
           <mc:Fallback>
             <w:pict>
-              <v:line w14:anchorId="2FA8DDD0" id="Line 12" o:spid="_x0000_s1026" style="position:absolute;z-index:251657728;visibility:visible;mso-wrap-style:square;mso-width-percent:0;mso-height-percent:0;mso-wrap-distance-left:9pt;mso-wrap-distance-top:0;mso-wrap-distance-right:9pt;mso-wrap-distance-bottom:0;mso-position-horizontal:absolute;mso-position-horizontal-relative:text;mso-position-vertical:absolute;mso-position-vertical-relative:text;mso-width-percent:0;mso-height-percent:0;mso-width-relative:page;mso-height-relative:page" from="367.2pt,33.3pt" to="439.25pt,33.35pt" o:gfxdata="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" o:allowincell="f">
+              <v:line w14:anchorId="5BF0D078" id="Line 12" o:spid="_x0000_s1026" style="position:absolute;z-index:251657728;visibility:visible;mso-wrap-style:square;mso-width-percent:0;mso-height-percent:0;mso-wrap-distance-left:9pt;mso-wrap-distance-top:0;mso-wrap-distance-right:9pt;mso-wrap-distance-bottom:0;mso-position-horizontal:absolute;mso-position-horizontal-relative:text;mso-position-vertical:absolute;mso-position-vertical-relative:text;mso-width-percent:0;mso-height-percent:0;mso-width-relative:page;mso-height-relative:page" from="367.2pt,33.3pt" to="439.25pt,33.35pt" o:gfxdata="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" o:allowincell="f">
                 <v:stroke startarrowwidth="narrow" startarrowlength="short" endarrowwidth="narrow" endarrowlength="short"/>
               </v:line>
             </w:pict>
@@ -352,7 +352,7 @@
           </mc:Choice>
           <mc:Fallback>
             <w:pict>
-              <v:line w14:anchorId="18ADFA29" id="Line 10" o:spid="_x0000_s1026" style="position:absolute;z-index:251656704;visibility:visible;mso-wrap-style:square;mso-width-percent:0;mso-height-percent:0;mso-wrap-distance-left:9pt;mso-wrap-distance-top:0;mso-wrap-distance-right:9pt;mso-wrap-distance-bottom:0;mso-position-horizontal:absolute;mso-position-horizontal-relative:text;mso-position-vertical:absolute;mso-position-vertical-relative:text;mso-width-percent:0;mso-height-percent:0;mso-width-relative:page;mso-height-relative:page" from="1in,33.3pt" to="266.45pt,33.35pt" o:gfxdata="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" o:allowincell="f">
+              <v:line w14:anchorId="452916D5" id="Line 10" o:spid="_x0000_s1026" style="position:absolute;z-index:251656704;visibility:visible;mso-wrap-style:square;mso-width-percent:0;mso-height-percent:0;mso-wrap-distance-left:9pt;mso-wrap-distance-top:0;mso-wrap-distance-right:9pt;mso-wrap-distance-bottom:0;mso-position-horizontal:absolute;mso-position-horizontal-relative:text;mso-position-vertical:absolute;mso-position-vertical-relative:text;mso-width-percent:0;mso-height-percent:0;mso-width-relative:page;mso-height-relative:page" from="1in,33.3pt" to="266.45pt,33.35pt" o:gfxdata="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" o:allowincell="f">
                 <v:stroke startarrowwidth="narrow" startarrowlength="short" endarrowwidth="narrow" endarrowlength="short"/>
               </v:line>
             </w:pict>
@@ -576,7 +576,7 @@
           </mc:Choice>
           <mc:Fallback>
             <w:pict>
-              <v:line w14:anchorId="65F136E9" id="Line 14" o:spid="_x0000_s1026" style="position:absolute;z-index:251658752;visibility:visible;mso-wrap-style:square;mso-width-percent:0;mso-height-percent:0;mso-wrap-distance-left:9pt;mso-wrap-distance-top:0;mso-wrap-distance-right:9pt;mso-wrap-distance-bottom:0;mso-position-horizontal:absolute;mso-position-horizontal-relative:text;mso-position-vertical:absolute;mso-position-vertical-relative:text;mso-width-percent:0;mso-height-percent:0;mso-width-relative:page;mso-height-relative:page" from="76.05pt,2pt" to="270.45pt,2pt" o:gfxdata="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" o:allowincell="f">
+              <v:line w14:anchorId="6AA68B74" id="Line 14" o:spid="_x0000_s1026" style="position:absolute;z-index:251658752;visibility:visible;mso-wrap-style:square;mso-width-percent:0;mso-height-percent:0;mso-wrap-distance-left:9pt;mso-wrap-distance-top:0;mso-wrap-distance-right:9pt;mso-wrap-distance-bottom:0;mso-position-horizontal:absolute;mso-position-horizontal-relative:text;mso-position-vertical:absolute;mso-position-vertical-relative:text;mso-width-percent:0;mso-height-percent:0;mso-width-relative:page;mso-height-relative:page" from="76.05pt,2pt" to="270.45pt,2pt" o:gfxdata="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" o:allowincell="f">
                 <v:stroke startarrowwidth="narrow" startarrowlength="short" endarrowwidth="narrow" endarrowlength="short"/>
               </v:line>
             </w:pict>
@@ -1010,35 +1010,7 @@
               <w:rPr>
                 <w:sz w:val="20"/>
               </w:rPr>
-              <w:t xml:space="preserve">TFS11984 – Include a link to </w:t>
-            </w:r>
-            <w:proofErr w:type="spellStart"/>
-            <w:r>
-              <w:rPr>
-                <w:sz w:val="20"/>
-              </w:rPr>
-              <w:t>ecl</w:t>
-            </w:r>
-            <w:proofErr w:type="spellEnd"/>
-            <w:r>
-              <w:rPr>
-                <w:sz w:val="20"/>
-              </w:rPr>
-              <w:t xml:space="preserve"> </w:t>
-            </w:r>
-            <w:proofErr w:type="spellStart"/>
-            <w:r>
-              <w:rPr>
-                <w:sz w:val="20"/>
-              </w:rPr>
-              <w:t>sharepoint</w:t>
-            </w:r>
-            <w:proofErr w:type="spellEnd"/>
-            <w:r>
-              <w:rPr>
-                <w:sz w:val="20"/>
-              </w:rPr>
-              <w:t xml:space="preserve"> site to report issues;</w:t>
+              <w:t>TFS11984 – Include a link to ecl sharepoint site to report issues;</w:t>
             </w:r>
           </w:p>
           <w:p>
@@ -1088,8 +1060,110 @@
         </w:tc>
       </w:tr>
       <w:tr>
+        <w:tc>
+          <w:tcPr>
+            <w:tcW w:w="1440" w:type="dxa"/>
+            <w:tcBorders>
+              <w:top w:val="single" w:sz="4" w:space="0" w:color="auto"/>
+              <w:left w:val="single" w:sz="4" w:space="0" w:color="auto"/>
+              <w:bottom w:val="single" w:sz="4" w:space="0" w:color="auto"/>
+              <w:right w:val="single" w:sz="4" w:space="0" w:color="auto"/>
+            </w:tcBorders>
+          </w:tcPr>
+          <w:p>
+            <w:pPr>
+              <w:pStyle w:val="hdr1"/>
+              <w:ind w:left="0"/>
+              <w:jc w:val="left"/>
+              <w:rPr>
+                <w:sz w:val="20"/>
+              </w:rPr>
+            </w:pPr>
+            <w:r>
+              <w:rPr>
+                <w:sz w:val="20"/>
+              </w:rPr>
+              <w:t>09/04/2018</w:t>
+            </w:r>
+          </w:p>
+        </w:tc>
+        <w:tc>
+          <w:tcPr>
+            <w:tcW w:w="5238" w:type="dxa"/>
+            <w:tcBorders>
+              <w:top w:val="single" w:sz="4" w:space="0" w:color="auto"/>
+              <w:left w:val="single" w:sz="4" w:space="0" w:color="auto"/>
+              <w:bottom w:val="single" w:sz="4" w:space="0" w:color="auto"/>
+              <w:right w:val="single" w:sz="4" w:space="0" w:color="auto"/>
+            </w:tcBorders>
+          </w:tcPr>
+          <w:p>
+            <w:pPr>
+              <w:pStyle w:val="hdr1"/>
+              <w:ind w:left="0"/>
+              <w:jc w:val="left"/>
+              <w:rPr>
+                <w:color w:val="000000"/>
+                <w:sz w:val="20"/>
+              </w:rPr>
+            </w:pPr>
+            <w:r>
+              <w:rPr>
+                <w:color w:val="000000"/>
+                <w:sz w:val="20"/>
+              </w:rPr>
+              <w:t>TFS11984 - Include a link to ecl sharepoint site to report issues;</w:t>
+            </w:r>
+          </w:p>
+          <w:p>
+            <w:pPr>
+              <w:pStyle w:val="hdr1"/>
+              <w:ind w:left="0"/>
+              <w:jc w:val="left"/>
+              <w:rPr>
+                <w:sz w:val="20"/>
+              </w:rPr>
+            </w:pPr>
+            <w:r>
+              <w:rPr>
+                <w:color w:val="000000"/>
+                <w:sz w:val="20"/>
+              </w:rPr>
+              <w:t>Moved the change to Common DD.</w:t>
+            </w:r>
+          </w:p>
+        </w:tc>
+        <w:tc>
+          <w:tcPr>
+            <w:tcW w:w="2790" w:type="dxa"/>
+            <w:tcBorders>
+              <w:top w:val="single" w:sz="4" w:space="0" w:color="auto"/>
+              <w:left w:val="single" w:sz="4" w:space="0" w:color="auto"/>
+              <w:bottom w:val="single" w:sz="4" w:space="0" w:color="auto"/>
+              <w:right w:val="single" w:sz="4" w:space="0" w:color="auto"/>
+            </w:tcBorders>
+          </w:tcPr>
+          <w:p>
+            <w:pPr>
+              <w:pStyle w:val="hdr1"/>
+              <w:ind w:left="0"/>
+              <w:jc w:val="left"/>
+              <w:rPr>
+                <w:sz w:val="20"/>
+              </w:rPr>
+            </w:pPr>
+            <w:r>
+              <w:rPr>
+                <w:sz w:val="20"/>
+              </w:rPr>
+              <w:t>Lili Huang</w:t>
+            </w:r>
+          </w:p>
+        </w:tc>
+      </w:tr>
+      <w:tr>
         <w:trPr>
-          <w:ins w:id="0" w:author="Huang, Lili" w:date="2018-09-04T09:07:00Z"/>
+          <w:ins w:id="0" w:author="Huang, Lili" w:date="2019-03-07T14:03:00Z"/>
         </w:trPr>
         <w:tc>
           <w:tcPr>
@@ -1107,16 +1181,16 @@
               <w:ind w:left="0"/>
               <w:jc w:val="left"/>
               <w:rPr>
-                <w:ins w:id="1" w:author="Huang, Lili" w:date="2018-09-04T09:07:00Z"/>
+                <w:ins w:id="1" w:author="Huang, Lili" w:date="2019-03-07T14:03:00Z"/>
                 <w:sz w:val="20"/>
               </w:rPr>
             </w:pPr>
-            <w:ins w:id="2" w:author="Huang, Lili" w:date="2018-09-04T09:08:00Z">
+            <w:ins w:id="2" w:author="Huang, Lili" w:date="2019-03-07T14:03:00Z">
               <w:r>
                 <w:rPr>
                   <w:sz w:val="20"/>
                 </w:rPr>
-                <w:t>09/04/2018</w:t>
+                <w:t>03/07/2019</w:t>
               </w:r>
             </w:ins>
           </w:p>
@@ -1137,70 +1211,18 @@
               <w:ind w:left="0"/>
               <w:jc w:val="left"/>
               <w:rPr>
-                <w:ins w:id="3" w:author="Huang, Lili" w:date="2018-09-04T09:08:00Z"/>
+                <w:ins w:id="3" w:author="Huang, Lili" w:date="2019-03-07T14:03:00Z"/>
                 <w:color w:val="000000"/>
                 <w:sz w:val="20"/>
               </w:rPr>
             </w:pPr>
-            <w:ins w:id="4" w:author="Huang, Lili" w:date="2018-09-04T09:08:00Z">
+            <w:ins w:id="4" w:author="Huang, Lili" w:date="2019-03-07T14:04:00Z">
               <w:r>
                 <w:rPr>
                   <w:color w:val="000000"/>
                   <w:sz w:val="20"/>
                 </w:rPr>
-                <w:t xml:space="preserve">TFS11984 - Include a link to </w:t>
-              </w:r>
-              <w:proofErr w:type="spellStart"/>
-              <w:r>
-                <w:rPr>
-                  <w:color w:val="000000"/>
-                  <w:sz w:val="20"/>
-                </w:rPr>
-                <w:t>ecl</w:t>
-              </w:r>
-              <w:proofErr w:type="spellEnd"/>
-              <w:r>
-                <w:rPr>
-                  <w:color w:val="000000"/>
-                  <w:sz w:val="20"/>
-                </w:rPr>
-                <w:t xml:space="preserve"> </w:t>
-              </w:r>
-              <w:proofErr w:type="spellStart"/>
-              <w:r>
-                <w:rPr>
-                  <w:color w:val="000000"/>
-                  <w:sz w:val="20"/>
-                </w:rPr>
-                <w:t>sharepoint</w:t>
-              </w:r>
-              <w:proofErr w:type="spellEnd"/>
-              <w:r>
-                <w:rPr>
-                  <w:color w:val="000000"/>
-                  <w:sz w:val="20"/>
-                </w:rPr>
-                <w:t xml:space="preserve"> site to report issues;</w:t>
-              </w:r>
-            </w:ins>
-          </w:p>
-          <w:p>
-            <w:pPr>
-              <w:pStyle w:val="hdr1"/>
-              <w:ind w:left="0"/>
-              <w:jc w:val="left"/>
-              <w:rPr>
-                <w:ins w:id="5" w:author="Huang, Lili" w:date="2018-09-04T09:07:00Z"/>
-                <w:sz w:val="20"/>
-              </w:rPr>
-            </w:pPr>
-            <w:ins w:id="6" w:author="Huang, Lili" w:date="2018-09-04T09:08:00Z">
-              <w:r>
-                <w:rPr>
-                  <w:color w:val="000000"/>
-                  <w:sz w:val="20"/>
-                </w:rPr>
-                <w:t>Moved the change to Common DD.</w:t>
+                <w:t>TFS13717 – Add Dual as a Program and Change Module label;</w:t>
               </w:r>
             </w:ins>
           </w:p>
@@ -1221,11 +1243,11 @@
               <w:ind w:left="0"/>
               <w:jc w:val="left"/>
               <w:rPr>
-                <w:ins w:id="7" w:author="Huang, Lili" w:date="2018-09-04T09:07:00Z"/>
+                <w:ins w:id="5" w:author="Huang, Lili" w:date="2019-03-07T14:03:00Z"/>
                 <w:sz w:val="20"/>
               </w:rPr>
             </w:pPr>
-            <w:ins w:id="8" w:author="Huang, Lili" w:date="2018-09-04T09:08:00Z">
+            <w:ins w:id="6" w:author="Huang, Lili" w:date="2019-03-07T14:04:00Z">
               <w:r>
                 <w:rPr>
                   <w:sz w:val="20"/>
@@ -3251,7 +3273,7 @@
           <w:b/>
         </w:rPr>
       </w:pPr>
-      <w:bookmarkStart w:id="9" w:name="_Toc512344578"/>
+      <w:bookmarkStart w:id="7" w:name="_Toc512344578"/>
       <w:r>
         <w:rPr>
           <w:b/>
@@ -3259,7 +3281,7 @@
         <w:lastRenderedPageBreak/>
         <w:t>Description</w:t>
       </w:r>
-      <w:bookmarkEnd w:id="9"/>
+      <w:bookmarkEnd w:id="7"/>
       <w:r>
         <w:rPr>
           <w:b/>
@@ -3394,7 +3416,7 @@
           <w:b/>
         </w:rPr>
       </w:pPr>
-      <w:bookmarkStart w:id="10" w:name="_Toc512344579"/>
+      <w:bookmarkStart w:id="8" w:name="_Toc512344579"/>
       <w:r>
         <w:rPr>
           <w:b/>
@@ -3405,17 +3427,9 @@
         <w:rPr>
           <w:b/>
         </w:rPr>
-        <w:t xml:space="preserve"> – </w:t>
-      </w:r>
-      <w:proofErr w:type="spellStart"/>
-      <w:r>
-        <w:rPr>
-          <w:b/>
-        </w:rPr>
-        <w:t>NewSubmissionController.cs</w:t>
-      </w:r>
-      <w:bookmarkEnd w:id="10"/>
-      <w:proofErr w:type="spellEnd"/>
+        <w:t xml:space="preserve"> – NewSubmissionController.cs</w:t>
+      </w:r>
+      <w:bookmarkEnd w:id="8"/>
     </w:p>
     <w:p>
       <w:pPr>
@@ -3932,15 +3946,7 @@
         <w:t xml:space="preserve">Display </w:t>
       </w:r>
       <w:r>
-        <w:t xml:space="preserve">“Please select type of </w:t>
-      </w:r>
-      <w:proofErr w:type="spellStart"/>
-      <w:r>
-        <w:t>wanring</w:t>
-      </w:r>
-      <w:proofErr w:type="spellEnd"/>
-      <w:r>
-        <w:t>:” with a dropdown;</w:t>
+        <w:t>“Please select type of wanring:” with a dropdown;</w:t>
       </w:r>
     </w:p>
     <w:p>
@@ -4220,13 +4226,8 @@
         <w:t xml:space="preserve"> </w:t>
       </w:r>
       <w:r>
-        <w:t xml:space="preserve">“Provide details of the behavior to be coached:” with </w:t>
-      </w:r>
-      <w:proofErr w:type="spellStart"/>
-      <w:r>
-        <w:t>textarea</w:t>
-      </w:r>
-      <w:proofErr w:type="spellEnd"/>
+        <w:t>“Provide details of the behavior to be coached:” with textarea</w:t>
+      </w:r>
       <w:r>
         <w:t>, maximum 3000 characters</w:t>
       </w:r>
@@ -4249,15 +4250,7 @@
         <w:adjustRightInd w:val="0"/>
       </w:pPr>
       <w:r>
-        <w:t xml:space="preserve">“Provide the details from the coaching session including action plans developed:” with </w:t>
-      </w:r>
-      <w:proofErr w:type="spellStart"/>
-      <w:r>
-        <w:t>textarea</w:t>
-      </w:r>
-      <w:proofErr w:type="spellEnd"/>
-      <w:r>
-        <w:t>, maximum 3000 characters;</w:t>
+        <w:t>“Provide the details from the coaching session including action plans developed:” with textarea, maximum 3000 characters;</w:t>
       </w:r>
     </w:p>
     <w:p>
@@ -4537,15 +4530,7 @@
         <w:adjustRightInd w:val="0"/>
       </w:pPr>
       <w:r>
-        <w:t xml:space="preserve">“Provide details of the behavior to be coached:” with </w:t>
-      </w:r>
-      <w:proofErr w:type="spellStart"/>
-      <w:r>
-        <w:t>textarea</w:t>
-      </w:r>
-      <w:proofErr w:type="spellEnd"/>
-      <w:r>
-        <w:t>, maximum 3000 characters;</w:t>
+        <w:t>“Provide details of the behavior to be coached:” with textarea, maximum 3000 characters;</w:t>
       </w:r>
     </w:p>
     <w:p>
@@ -4818,7 +4803,7 @@
           <w:b/>
         </w:rPr>
       </w:pPr>
-      <w:bookmarkStart w:id="11" w:name="_Toc512344580"/>
+      <w:bookmarkStart w:id="9" w:name="_Toc512344580"/>
       <w:r>
         <w:rPr>
           <w:b/>
@@ -4841,31 +4826,9 @@
         <w:rPr>
           <w:b/>
         </w:rPr>
-        <w:t>- Views\</w:t>
-      </w:r>
-      <w:proofErr w:type="spellStart"/>
-      <w:r>
-        <w:rPr>
-          <w:b/>
-        </w:rPr>
-        <w:t>NewSubmission</w:t>
-      </w:r>
-      <w:proofErr w:type="spellEnd"/>
-      <w:r>
-        <w:rPr>
-          <w:b/>
-        </w:rPr>
-        <w:t>\</w:t>
-      </w:r>
-      <w:proofErr w:type="spellStart"/>
-      <w:r>
-        <w:rPr>
-          <w:b/>
-        </w:rPr>
-        <w:t>Index.cshtml</w:t>
-      </w:r>
-      <w:bookmarkEnd w:id="11"/>
-      <w:proofErr w:type="spellEnd"/>
+        <w:t>- Views\NewSubmission\Index.cshtml</w:t>
+      </w:r>
+      <w:bookmarkEnd w:id="9"/>
     </w:p>
     <w:p>
       <w:pPr>
@@ -4879,12 +4842,12 @@
         <w:adjustRightInd w:val="0"/>
         <w:outlineLvl w:val="1"/>
       </w:pPr>
-      <w:bookmarkStart w:id="12" w:name="_Toc512344581"/>
+      <w:bookmarkStart w:id="10" w:name="_Toc512344581"/>
       <w:r>
         <w:lastRenderedPageBreak/>
         <w:t>Razor pages comprising Web Page</w:t>
       </w:r>
-      <w:bookmarkEnd w:id="12"/>
+      <w:bookmarkEnd w:id="10"/>
     </w:p>
     <w:p>
       <w:pPr>
@@ -4894,13 +4857,8 @@
         <w:ind w:left="1224"/>
       </w:pPr>
       <w:r>
-        <w:t>_</w:t>
-      </w:r>
-      <w:proofErr w:type="spellStart"/>
-      <w:r>
-        <w:t>NewSubmission.cshtml</w:t>
-      </w:r>
-      <w:proofErr w:type="spellEnd"/>
+        <w:t>_NewSubmission.cshtml</w:t>
+      </w:r>
     </w:p>
     <w:p>
       <w:pPr>
@@ -4910,13 +4868,8 @@
         <w:ind w:left="1224"/>
       </w:pPr>
       <w:r>
-        <w:t>_</w:t>
-      </w:r>
-      <w:proofErr w:type="spellStart"/>
-      <w:r>
-        <w:t>NewSubmissionBottom.cshtml</w:t>
-      </w:r>
-      <w:proofErr w:type="spellEnd"/>
+        <w:t>_NewSubmissionBottom.cshtml</w:t>
+      </w:r>
     </w:p>
     <w:p>
       <w:pPr>
@@ -4926,13 +4879,8 @@
         <w:ind w:left="1224"/>
       </w:pPr>
       <w:r>
-        <w:t>_</w:t>
-      </w:r>
-      <w:proofErr w:type="spellStart"/>
-      <w:r>
-        <w:t>NewSubmissionCoach.cshtml</w:t>
-      </w:r>
-      <w:proofErr w:type="spellEnd"/>
+        <w:t>_NewSubmissionCoach.cshtml</w:t>
+      </w:r>
     </w:p>
     <w:p>
       <w:pPr>
@@ -4942,13 +4890,8 @@
         <w:ind w:left="1224"/>
       </w:pPr>
       <w:r>
-        <w:t>_</w:t>
-      </w:r>
-      <w:proofErr w:type="spellStart"/>
-      <w:r>
-        <w:t>NewSubmissionCoachingReasons.cshtml</w:t>
-      </w:r>
-      <w:proofErr w:type="spellEnd"/>
+        <w:t>_NewSubmissionCoachingReasons.cshtml</w:t>
+      </w:r>
     </w:p>
     <w:p>
       <w:pPr>
@@ -4958,13 +4901,8 @@
         <w:ind w:left="1224"/>
       </w:pPr>
       <w:r>
-        <w:t>_</w:t>
-      </w:r>
-      <w:proofErr w:type="spellStart"/>
-      <w:r>
-        <w:t>NweSubmissionIsCoachingByYou.cshtml</w:t>
-      </w:r>
-      <w:proofErr w:type="spellEnd"/>
+        <w:t>_NweSubmissionIsCoachingByYou.cshtml</w:t>
+      </w:r>
     </w:p>
     <w:p>
       <w:pPr>
@@ -4974,13 +4912,8 @@
         <w:ind w:left="1224"/>
       </w:pPr>
       <w:r>
-        <w:t>_</w:t>
-      </w:r>
-      <w:proofErr w:type="spellStart"/>
-      <w:r>
-        <w:t>NewSubmissionTop.cshtml</w:t>
-      </w:r>
-      <w:proofErr w:type="spellEnd"/>
+        <w:t>_NewSubmissionTop.cshtml</w:t>
+      </w:r>
     </w:p>
     <w:p>
       <w:pPr>
@@ -4990,13 +4923,8 @@
         <w:ind w:left="1224"/>
       </w:pPr>
       <w:r>
-        <w:t>_</w:t>
-      </w:r>
-      <w:proofErr w:type="spellStart"/>
-      <w:r>
-        <w:t>NewSubmissionTop.csthml</w:t>
-      </w:r>
-      <w:proofErr w:type="spellEnd"/>
+        <w:t>_NewSubmissionTop.csthml</w:t>
+      </w:r>
     </w:p>
     <w:p>
       <w:pPr>
@@ -5006,13 +4934,8 @@
         <w:ind w:left="1224"/>
       </w:pPr>
       <w:r>
-        <w:t>_</w:t>
-      </w:r>
-      <w:proofErr w:type="spellStart"/>
-      <w:r>
-        <w:t>NewSubmissionWarning.cshtml</w:t>
-      </w:r>
-      <w:proofErr w:type="spellEnd"/>
+        <w:t>_NewSubmissionWarning.cshtml</w:t>
+      </w:r>
     </w:p>
     <w:p>
       <w:pPr>
@@ -5022,13 +4945,8 @@
         <w:ind w:left="1224"/>
       </w:pPr>
       <w:r>
-        <w:t>_</w:t>
-      </w:r>
-      <w:proofErr w:type="spellStart"/>
-      <w:r>
-        <w:t>NesSubmissionWarningChoice.cshtml</w:t>
-      </w:r>
-      <w:proofErr w:type="spellEnd"/>
+        <w:t>_NesSubmissionWarningChoice.cshtml</w:t>
+      </w:r>
     </w:p>
     <w:p>
       <w:pPr>
@@ -5051,11 +4969,11 @@
         <w:adjustRightInd w:val="0"/>
         <w:outlineLvl w:val="1"/>
       </w:pPr>
-      <w:bookmarkStart w:id="13" w:name="_Toc512344582"/>
+      <w:bookmarkStart w:id="11" w:name="_Toc512344582"/>
       <w:r>
         <w:t>Layout Page</w:t>
       </w:r>
-      <w:bookmarkEnd w:id="13"/>
+      <w:bookmarkEnd w:id="11"/>
     </w:p>
     <w:p>
       <w:pPr>
@@ -5063,13 +4981,8 @@
         <w:ind w:left="1440"/>
       </w:pPr>
       <w:r>
-        <w:t>Views\Shared\_</w:t>
-      </w:r>
-      <w:proofErr w:type="spellStart"/>
-      <w:r>
-        <w:t>Layoutcshtml</w:t>
-      </w:r>
-      <w:proofErr w:type="spellEnd"/>
+        <w:t>Views\Shared\_Layoutcshtml</w:t>
+      </w:r>
     </w:p>
     <w:p>
       <w:pPr>
@@ -5092,7 +5005,7 @@
         <w:adjustRightInd w:val="0"/>
         <w:outlineLvl w:val="1"/>
       </w:pPr>
-      <w:bookmarkStart w:id="14" w:name="_Toc512344583"/>
+      <w:bookmarkStart w:id="12" w:name="_Toc512344583"/>
       <w:r>
         <w:t>Screen</w:t>
       </w:r>
@@ -5102,7 +5015,7 @@
       <w:r>
         <w:t>hot</w:t>
       </w:r>
-      <w:bookmarkEnd w:id="14"/>
+      <w:bookmarkEnd w:id="12"/>
     </w:p>
     <w:p>
       <w:pPr>
@@ -5124,59 +5037,116 @@
       </w:r>
     </w:p>
     <w:p>
-      <w:r>
-        <w:rPr>
-          <w:noProof/>
-        </w:rPr>
-        <w:drawing>
-          <wp:inline distT="0" distB="0" distL="0" distR="0">
-            <wp:extent cx="5478780" cy="2857500"/>
-            <wp:effectExtent l="0" t="0" r="7620" b="0"/>
-            <wp:docPr id="10" name="Picture 10"/>
-            <wp:cNvGraphicFramePr>
-              <a:graphicFrameLocks xmlns:a="http://schemas.openxmlformats.org/drawingml/2006/main" noChangeAspect="1"/>
-            </wp:cNvGraphicFramePr>
-            <a:graphic xmlns:a="http://schemas.openxmlformats.org/drawingml/2006/main">
-              <a:graphicData uri="http://schemas.openxmlformats.org/drawingml/2006/picture">
-                <pic:pic xmlns:pic="http://schemas.openxmlformats.org/drawingml/2006/picture">
-                  <pic:nvPicPr>
-                    <pic:cNvPr id="0" name="Picture 1"/>
-                    <pic:cNvPicPr>
-                      <a:picLocks noChangeAspect="1" noChangeArrowheads="1"/>
-                    </pic:cNvPicPr>
-                  </pic:nvPicPr>
-                  <pic:blipFill>
-                    <a:blip r:embed="rId9" cstate="print">
-                      <a:extLst>
-                        <a:ext uri="{28A0092B-C50C-407E-A947-70E740481C1C}">
-                          <a14:useLocalDpi xmlns:a14="http://schemas.microsoft.com/office/drawing/2010/main" val="0"/>
-                        </a:ext>
-                      </a:extLst>
-                    </a:blip>
-                    <a:srcRect/>
-                    <a:stretch>
-                      <a:fillRect/>
-                    </a:stretch>
-                  </pic:blipFill>
-                  <pic:spPr bwMode="auto">
-                    <a:xfrm>
-                      <a:off x="0" y="0"/>
-                      <a:ext cx="5478780" cy="2857500"/>
-                    </a:xfrm>
-                    <a:prstGeom prst="rect">
-                      <a:avLst/>
-                    </a:prstGeom>
-                    <a:noFill/>
-                    <a:ln>
+      <w:del w:id="13" w:author="Huang, Lili" w:date="2019-03-07T14:06:00Z">
+        <w:r>
+          <w:rPr>
+            <w:noProof/>
+          </w:rPr>
+          <w:drawing>
+            <wp:inline distT="0" distB="0" distL="0" distR="0">
+              <wp:extent cx="5478780" cy="2857500"/>
+              <wp:effectExtent l="0" t="0" r="7620" b="0"/>
+              <wp:docPr id="10" name="Picture 10"/>
+              <wp:cNvGraphicFramePr>
+                <a:graphicFrameLocks xmlns:a="http://schemas.openxmlformats.org/drawingml/2006/main" noChangeAspect="1"/>
+              </wp:cNvGraphicFramePr>
+              <a:graphic xmlns:a="http://schemas.openxmlformats.org/drawingml/2006/main">
+                <a:graphicData uri="http://schemas.openxmlformats.org/drawingml/2006/picture">
+                  <pic:pic xmlns:pic="http://schemas.openxmlformats.org/drawingml/2006/picture">
+                    <pic:nvPicPr>
+                      <pic:cNvPr id="0" name="Picture 1"/>
+                      <pic:cNvPicPr>
+                        <a:picLocks noChangeAspect="1" noChangeArrowheads="1"/>
+                      </pic:cNvPicPr>
+                    </pic:nvPicPr>
+                    <pic:blipFill>
+                      <a:blip r:embed="rId9" cstate="print">
+                        <a:extLst>
+                          <a:ext uri="{28A0092B-C50C-407E-A947-70E740481C1C}">
+                            <a14:useLocalDpi xmlns:a14="http://schemas.microsoft.com/office/drawing/2010/main" val="0"/>
+                          </a:ext>
+                        </a:extLst>
+                      </a:blip>
+                      <a:srcRect/>
+                      <a:stretch>
+                        <a:fillRect/>
+                      </a:stretch>
+                    </pic:blipFill>
+                    <pic:spPr bwMode="auto">
+                      <a:xfrm>
+                        <a:off x="0" y="0"/>
+                        <a:ext cx="5478780" cy="2857500"/>
+                      </a:xfrm>
+                      <a:prstGeom prst="rect">
+                        <a:avLst/>
+                      </a:prstGeom>
                       <a:noFill/>
-                    </a:ln>
-                  </pic:spPr>
-                </pic:pic>
-              </a:graphicData>
-            </a:graphic>
-          </wp:inline>
-        </w:drawing>
-      </w:r>
+                      <a:ln>
+                        <a:noFill/>
+                      </a:ln>
+                    </pic:spPr>
+                  </pic:pic>
+                </a:graphicData>
+              </a:graphic>
+            </wp:inline>
+          </w:drawing>
+        </w:r>
+      </w:del>
+      <w:ins w:id="14" w:author="Huang, Lili" w:date="2019-03-08T11:17:00Z">
+        <w:r>
+          <w:rPr>
+            <w:noProof/>
+          </w:rPr>
+          <w:drawing>
+            <wp:inline distT="0" distB="0" distL="0" distR="0">
+              <wp:extent cx="5478780" cy="2651760"/>
+              <wp:effectExtent l="0" t="0" r="7620" b="0"/>
+              <wp:docPr id="4" name="Picture 4"/>
+              <wp:cNvGraphicFramePr>
+                <a:graphicFrameLocks xmlns:a="http://schemas.openxmlformats.org/drawingml/2006/main" noChangeAspect="1"/>
+              </wp:cNvGraphicFramePr>
+              <a:graphic xmlns:a="http://schemas.openxmlformats.org/drawingml/2006/main">
+                <a:graphicData uri="http://schemas.openxmlformats.org/drawingml/2006/picture">
+                  <pic:pic xmlns:pic="http://schemas.openxmlformats.org/drawingml/2006/picture">
+                    <pic:nvPicPr>
+                      <pic:cNvPr id="0" name="Picture 1"/>
+                      <pic:cNvPicPr>
+                        <a:picLocks noChangeAspect="1" noChangeArrowheads="1"/>
+                      </pic:cNvPicPr>
+                    </pic:nvPicPr>
+                    <pic:blipFill>
+                      <a:blip r:embed="rId10" cstate="print">
+                        <a:extLst>
+                          <a:ext uri="{28A0092B-C50C-407E-A947-70E740481C1C}">
+                            <a14:useLocalDpi xmlns:a14="http://schemas.microsoft.com/office/drawing/2010/main" val="0"/>
+                          </a:ext>
+                        </a:extLst>
+                      </a:blip>
+                      <a:srcRect/>
+                      <a:stretch>
+                        <a:fillRect/>
+                      </a:stretch>
+                    </pic:blipFill>
+                    <pic:spPr bwMode="auto">
+                      <a:xfrm>
+                        <a:off x="0" y="0"/>
+                        <a:ext cx="5478780" cy="2651760"/>
+                      </a:xfrm>
+                      <a:prstGeom prst="rect">
+                        <a:avLst/>
+                      </a:prstGeom>
+                      <a:noFill/>
+                      <a:ln>
+                        <a:noFill/>
+                      </a:ln>
+                    </pic:spPr>
+                  </pic:pic>
+                </a:graphicData>
+              </a:graphic>
+            </wp:inline>
+          </w:drawing>
+        </w:r>
+      </w:ins>
     </w:p>
     <w:p>
       <w:pPr>
@@ -5185,63 +5155,121 @@
     </w:p>
     <w:p>
       <w:r>
+        <w:lastRenderedPageBreak/>
         <w:t>Submit as a warning log:</w:t>
       </w:r>
     </w:p>
     <w:p>
-      <w:r>
-        <w:rPr>
-          <w:noProof/>
-        </w:rPr>
-        <w:drawing>
-          <wp:inline distT="0" distB="0" distL="0" distR="0">
-            <wp:extent cx="5471160" cy="1539240"/>
-            <wp:effectExtent l="0" t="0" r="0" b="3810"/>
-            <wp:docPr id="13" name="Picture 13"/>
-            <wp:cNvGraphicFramePr>
-              <a:graphicFrameLocks xmlns:a="http://schemas.openxmlformats.org/drawingml/2006/main" noChangeAspect="1"/>
-            </wp:cNvGraphicFramePr>
-            <a:graphic xmlns:a="http://schemas.openxmlformats.org/drawingml/2006/main">
-              <a:graphicData uri="http://schemas.openxmlformats.org/drawingml/2006/picture">
-                <pic:pic xmlns:pic="http://schemas.openxmlformats.org/drawingml/2006/picture">
-                  <pic:nvPicPr>
-                    <pic:cNvPr id="0" name="Picture 2"/>
-                    <pic:cNvPicPr>
-                      <a:picLocks noChangeAspect="1" noChangeArrowheads="1"/>
-                    </pic:cNvPicPr>
-                  </pic:nvPicPr>
-                  <pic:blipFill>
-                    <a:blip r:embed="rId10" cstate="print">
-                      <a:extLst>
-                        <a:ext uri="{28A0092B-C50C-407E-A947-70E740481C1C}">
-                          <a14:useLocalDpi xmlns:a14="http://schemas.microsoft.com/office/drawing/2010/main" val="0"/>
-                        </a:ext>
-                      </a:extLst>
-                    </a:blip>
-                    <a:srcRect/>
-                    <a:stretch>
-                      <a:fillRect/>
-                    </a:stretch>
-                  </pic:blipFill>
-                  <pic:spPr bwMode="auto">
-                    <a:xfrm>
-                      <a:off x="0" y="0"/>
-                      <a:ext cx="5471160" cy="1539240"/>
-                    </a:xfrm>
-                    <a:prstGeom prst="rect">
-                      <a:avLst/>
-                    </a:prstGeom>
-                    <a:noFill/>
-                    <a:ln>
+      <w:del w:id="15" w:author="Huang, Lili" w:date="2019-03-07T14:37:00Z">
+        <w:r>
+          <w:rPr>
+            <w:noProof/>
+          </w:rPr>
+          <w:drawing>
+            <wp:inline distT="0" distB="0" distL="0" distR="0">
+              <wp:extent cx="5471160" cy="1539240"/>
+              <wp:effectExtent l="0" t="0" r="0" b="3810"/>
+              <wp:docPr id="13" name="Picture 13"/>
+              <wp:cNvGraphicFramePr>
+                <a:graphicFrameLocks xmlns:a="http://schemas.openxmlformats.org/drawingml/2006/main" noChangeAspect="1"/>
+              </wp:cNvGraphicFramePr>
+              <a:graphic xmlns:a="http://schemas.openxmlformats.org/drawingml/2006/main">
+                <a:graphicData uri="http://schemas.openxmlformats.org/drawingml/2006/picture">
+                  <pic:pic xmlns:pic="http://schemas.openxmlformats.org/drawingml/2006/picture">
+                    <pic:nvPicPr>
+                      <pic:cNvPr id="0" name="Picture 2"/>
+                      <pic:cNvPicPr>
+                        <a:picLocks noChangeAspect="1" noChangeArrowheads="1"/>
+                      </pic:cNvPicPr>
+                    </pic:nvPicPr>
+                    <pic:blipFill>
+                      <a:blip r:embed="rId11" cstate="print">
+                        <a:extLst>
+                          <a:ext uri="{28A0092B-C50C-407E-A947-70E740481C1C}">
+                            <a14:useLocalDpi xmlns:a14="http://schemas.microsoft.com/office/drawing/2010/main" val="0"/>
+                          </a:ext>
+                        </a:extLst>
+                      </a:blip>
+                      <a:srcRect/>
+                      <a:stretch>
+                        <a:fillRect/>
+                      </a:stretch>
+                    </pic:blipFill>
+                    <pic:spPr bwMode="auto">
+                      <a:xfrm>
+                        <a:off x="0" y="0"/>
+                        <a:ext cx="5471160" cy="1539240"/>
+                      </a:xfrm>
+                      <a:prstGeom prst="rect">
+                        <a:avLst/>
+                      </a:prstGeom>
                       <a:noFill/>
-                    </a:ln>
-                  </pic:spPr>
-                </pic:pic>
-              </a:graphicData>
-            </a:graphic>
-          </wp:inline>
-        </w:drawing>
-      </w:r>
+                      <a:ln>
+                        <a:noFill/>
+                      </a:ln>
+                    </pic:spPr>
+                  </pic:pic>
+                </a:graphicData>
+              </a:graphic>
+            </wp:inline>
+          </w:drawing>
+        </w:r>
+      </w:del>
+      <w:ins w:id="16" w:author="Huang, Lili" w:date="2019-03-08T11:40:00Z">
+        <w:r>
+          <w:rPr>
+            <w:noProof/>
+          </w:rPr>
+          <w:drawing>
+            <wp:inline distT="0" distB="0" distL="0" distR="0">
+              <wp:extent cx="5474970" cy="1725930"/>
+              <wp:effectExtent l="0" t="0" r="0" b="7620"/>
+              <wp:docPr id="5" name="Picture 5"/>
+              <wp:cNvGraphicFramePr>
+                <a:graphicFrameLocks xmlns:a="http://schemas.openxmlformats.org/drawingml/2006/main" noChangeAspect="1"/>
+              </wp:cNvGraphicFramePr>
+              <a:graphic xmlns:a="http://schemas.openxmlformats.org/drawingml/2006/main">
+                <a:graphicData uri="http://schemas.openxmlformats.org/drawingml/2006/picture">
+                  <pic:pic xmlns:pic="http://schemas.openxmlformats.org/drawingml/2006/picture">
+                    <pic:nvPicPr>
+                      <pic:cNvPr id="0" name="Picture 2"/>
+                      <pic:cNvPicPr>
+                        <a:picLocks noChangeAspect="1" noChangeArrowheads="1"/>
+                      </pic:cNvPicPr>
+                    </pic:nvPicPr>
+                    <pic:blipFill>
+                      <a:blip r:embed="rId12" cstate="print">
+                        <a:extLst>
+                          <a:ext uri="{28A0092B-C50C-407E-A947-70E740481C1C}">
+                            <a14:useLocalDpi xmlns:a14="http://schemas.microsoft.com/office/drawing/2010/main" val="0"/>
+                          </a:ext>
+                        </a:extLst>
+                      </a:blip>
+                      <a:srcRect/>
+                      <a:stretch>
+                        <a:fillRect/>
+                      </a:stretch>
+                    </pic:blipFill>
+                    <pic:spPr bwMode="auto">
+                      <a:xfrm>
+                        <a:off x="0" y="0"/>
+                        <a:ext cx="5474970" cy="1725930"/>
+                      </a:xfrm>
+                      <a:prstGeom prst="rect">
+                        <a:avLst/>
+                      </a:prstGeom>
+                      <a:noFill/>
+                      <a:ln>
+                        <a:noFill/>
+                      </a:ln>
+                    </pic:spPr>
+                  </pic:pic>
+                </a:graphicData>
+              </a:graphic>
+            </wp:inline>
+          </w:drawing>
+        </w:r>
+      </w:ins>
     </w:p>
     <w:p/>
     <w:p>
@@ -5264,11 +5292,11 @@
         <w:adjustRightInd w:val="0"/>
         <w:outlineLvl w:val="1"/>
       </w:pPr>
-      <w:bookmarkStart w:id="15" w:name="_Toc512344584"/>
+      <w:bookmarkStart w:id="17" w:name="_Toc512344584"/>
       <w:r>
         <w:t>Web Page Invoked Events</w:t>
       </w:r>
-      <w:bookmarkEnd w:id="15"/>
+      <w:bookmarkEnd w:id="17"/>
     </w:p>
     <w:tbl>
       <w:tblPr>
@@ -5346,7 +5374,30 @@
               <w:t>elect a module</w:t>
             </w:r>
             <w:r>
-              <w:t xml:space="preserve"> from “Module:” dropdown</w:t>
+              <w:t xml:space="preserve"> from “</w:t>
+            </w:r>
+            <w:del w:id="18" w:author="Huang, Lili" w:date="2019-03-07T14:10:00Z">
+              <w:r>
+                <w:delText>Module</w:delText>
+              </w:r>
+            </w:del>
+            <w:ins w:id="19" w:author="Huang, Lili" w:date="2019-03-07T14:10:00Z">
+              <w:r>
+                <w:t>Employe</w:t>
+              </w:r>
+              <w:r>
+                <w:t>e</w:t>
+              </w:r>
+            </w:ins>
+            <w:ins w:id="20" w:author="Huang, Lili" w:date="2019-03-08T11:40:00Z">
+              <w:r>
+                <w:t xml:space="preserve"> Level</w:t>
+              </w:r>
+            </w:ins>
+            <w:bookmarkStart w:id="21" w:name="_GoBack"/>
+            <w:bookmarkEnd w:id="21"/>
+            <w:r>
+              <w:t>:” dropdown</w:t>
             </w:r>
           </w:p>
         </w:tc>
@@ -5384,13 +5435,8 @@
               </w:tabs>
             </w:pPr>
             <w:r>
-              <w:t xml:space="preserve">Controller: </w:t>
-            </w:r>
-            <w:proofErr w:type="spellStart"/>
-            <w:r>
-              <w:t>NewSubmission</w:t>
-            </w:r>
-            <w:proofErr w:type="spellEnd"/>
+              <w:t>Controller: NewSubmission</w:t>
+            </w:r>
           </w:p>
           <w:p>
             <w:pPr>
@@ -5399,14 +5445,8 @@
               </w:tabs>
             </w:pPr>
             <w:r>
-              <w:lastRenderedPageBreak/>
-              <w:t xml:space="preserve">Action: </w:t>
-            </w:r>
-            <w:proofErr w:type="spellStart"/>
-            <w:r>
-              <w:t>ResetPage</w:t>
-            </w:r>
-            <w:proofErr w:type="spellEnd"/>
+              <w:t>Action: ResetPage</w:t>
+            </w:r>
           </w:p>
           <w:p>
             <w:pPr>
@@ -5476,7 +5516,6 @@
               </w:tabs>
             </w:pPr>
             <w:r>
-              <w:lastRenderedPageBreak/>
               <w:t xml:space="preserve">Select a </w:t>
             </w:r>
             <w:r>
@@ -5495,13 +5534,8 @@
               </w:tabs>
             </w:pPr>
             <w:r>
-              <w:t xml:space="preserve">Controller: </w:t>
-            </w:r>
-            <w:proofErr w:type="spellStart"/>
-            <w:r>
-              <w:t>NewSubmission</w:t>
-            </w:r>
-            <w:proofErr w:type="spellEnd"/>
+              <w:t>Controller: NewSubmission</w:t>
+            </w:r>
           </w:p>
           <w:p>
             <w:pPr>
@@ -5510,13 +5544,8 @@
               </w:tabs>
             </w:pPr>
             <w:r>
-              <w:t xml:space="preserve">Action: </w:t>
-            </w:r>
-            <w:proofErr w:type="spellStart"/>
-            <w:r>
-              <w:t>HandleSiteChanged</w:t>
-            </w:r>
-            <w:proofErr w:type="spellEnd"/>
+              <w:t>Action: HandleSiteChanged</w:t>
+            </w:r>
           </w:p>
           <w:p>
             <w:pPr>
@@ -5571,13 +5600,8 @@
               </w:tabs>
             </w:pPr>
             <w:r>
-              <w:t xml:space="preserve">Controller: </w:t>
-            </w:r>
-            <w:proofErr w:type="spellStart"/>
-            <w:r>
-              <w:t>NewSubmission</w:t>
-            </w:r>
-            <w:proofErr w:type="spellEnd"/>
+              <w:t>Controller: NewSubmission</w:t>
+            </w:r>
           </w:p>
           <w:p>
             <w:pPr>
@@ -5589,13 +5613,8 @@
               <w:t>Actio</w:t>
             </w:r>
             <w:r>
-              <w:t xml:space="preserve">n: </w:t>
-            </w:r>
-            <w:proofErr w:type="spellStart"/>
-            <w:r>
-              <w:t>GetMgtInfo</w:t>
-            </w:r>
-            <w:proofErr w:type="spellEnd"/>
+              <w:t>n: GetMgtInfo</w:t>
+            </w:r>
           </w:p>
           <w:p>
             <w:pPr>
@@ -5643,13 +5662,8 @@
               </w:tabs>
             </w:pPr>
             <w:r>
-              <w:t xml:space="preserve">Controller: </w:t>
-            </w:r>
-            <w:proofErr w:type="spellStart"/>
-            <w:r>
-              <w:t>NewSubmission</w:t>
-            </w:r>
-            <w:proofErr w:type="spellEnd"/>
+              <w:t>Controller: NewSubmission</w:t>
+            </w:r>
           </w:p>
           <w:p>
             <w:pPr>
@@ -5658,13 +5672,8 @@
               </w:tabs>
             </w:pPr>
             <w:r>
-              <w:t xml:space="preserve">Action: </w:t>
-            </w:r>
-            <w:proofErr w:type="spellStart"/>
-            <w:r>
-              <w:t>ResetIsCoachingByYou</w:t>
-            </w:r>
-            <w:proofErr w:type="spellEnd"/>
+              <w:t>Action: ResetIsCoachingByYou</w:t>
+            </w:r>
           </w:p>
           <w:p>
             <w:pPr>
@@ -5710,6 +5719,7 @@
               </w:tabs>
             </w:pPr>
             <w:r>
+              <w:lastRenderedPageBreak/>
               <w:t>Employee dropdown</w:t>
             </w:r>
           </w:p>
@@ -5747,6 +5757,7 @@
               </w:tabs>
             </w:pPr>
             <w:r>
+              <w:lastRenderedPageBreak/>
               <w:t>Click “Yes” for “Will you be delivering the coaching session?”</w:t>
             </w:r>
           </w:p>
@@ -5762,13 +5773,8 @@
               </w:tabs>
             </w:pPr>
             <w:r>
-              <w:t xml:space="preserve">Controller: </w:t>
-            </w:r>
-            <w:proofErr w:type="spellStart"/>
-            <w:r>
-              <w:t>NewSubmission</w:t>
-            </w:r>
-            <w:proofErr w:type="spellEnd"/>
+              <w:t>Controller: NewSubmission</w:t>
+            </w:r>
           </w:p>
           <w:p>
             <w:pPr>
@@ -5777,13 +5783,8 @@
               </w:tabs>
             </w:pPr>
             <w:r>
-              <w:t xml:space="preserve">Action: </w:t>
-            </w:r>
-            <w:proofErr w:type="spellStart"/>
-            <w:r>
-              <w:t>ResetPageBottom</w:t>
-            </w:r>
-            <w:proofErr w:type="spellEnd"/>
+              <w:t>Action: ResetPageBottom</w:t>
+            </w:r>
           </w:p>
           <w:p>
             <w:pPr>
@@ -5974,13 +5975,8 @@
               </w:tabs>
             </w:pPr>
             <w:r>
-              <w:t xml:space="preserve">Controller: </w:t>
-            </w:r>
-            <w:proofErr w:type="spellStart"/>
-            <w:r>
-              <w:t>NewSubmission</w:t>
-            </w:r>
-            <w:proofErr w:type="spellEnd"/>
+              <w:t>Controller: NewSubmission</w:t>
+            </w:r>
           </w:p>
           <w:p>
             <w:pPr>
@@ -5989,13 +5985,8 @@
               </w:tabs>
             </w:pPr>
             <w:r>
-              <w:t xml:space="preserve">Action: </w:t>
-            </w:r>
-            <w:proofErr w:type="spellStart"/>
-            <w:r>
-              <w:t>ResetPageBottom</w:t>
-            </w:r>
-            <w:proofErr w:type="spellEnd"/>
+              <w:t>Action: ResetPageBottom</w:t>
+            </w:r>
           </w:p>
           <w:p>
             <w:pPr>
@@ -6036,13 +6027,8 @@
                 <w:tab w:val="num" w:pos="2880"/>
               </w:tabs>
             </w:pPr>
-            <w:proofErr w:type="spellStart"/>
-            <w:r>
-              <w:t>Pelase</w:t>
-            </w:r>
-            <w:proofErr w:type="spellEnd"/>
-            <w:r>
-              <w:t xml:space="preserve"> select warning reason;</w:t>
+            <w:r>
+              <w:t>Pelase select warning reason;</w:t>
             </w:r>
           </w:p>
           <w:p>
@@ -6090,13 +6076,8 @@
               </w:tabs>
             </w:pPr>
             <w:r>
-              <w:t xml:space="preserve">Controller: </w:t>
-            </w:r>
-            <w:proofErr w:type="spellStart"/>
-            <w:r>
-              <w:t>NewSubmission</w:t>
-            </w:r>
-            <w:proofErr w:type="spellEnd"/>
+              <w:t>Controller: NewSubmission</w:t>
+            </w:r>
           </w:p>
           <w:p>
             <w:pPr>
@@ -6105,13 +6086,8 @@
               </w:tabs>
             </w:pPr>
             <w:r>
-              <w:t xml:space="preserve">Action: </w:t>
-            </w:r>
-            <w:proofErr w:type="spellStart"/>
-            <w:r>
-              <w:t>ResetPageBottom</w:t>
-            </w:r>
-            <w:proofErr w:type="spellEnd"/>
+              <w:t>Action: ResetPageBottom</w:t>
+            </w:r>
           </w:p>
           <w:p>
             <w:pPr>
@@ -6127,7 +6103,6 @@
               </w:tabs>
             </w:pPr>
             <w:r>
-              <w:lastRenderedPageBreak/>
               <w:t>Same as “Yes”, except not displaying question “Provide the details from the coaching session including action plans developed”.</w:t>
             </w:r>
           </w:p>
@@ -6145,7 +6120,6 @@
               </w:tabs>
             </w:pPr>
             <w:r>
-              <w:lastRenderedPageBreak/>
               <w:t>Click “Yes” for “Is this a Customer Service Escalation (CSE)?”</w:t>
             </w:r>
           </w:p>
@@ -6161,13 +6135,8 @@
               </w:tabs>
             </w:pPr>
             <w:r>
-              <w:t xml:space="preserve">Controller: </w:t>
-            </w:r>
-            <w:proofErr w:type="spellStart"/>
-            <w:r>
-              <w:t>NewSubmission</w:t>
-            </w:r>
-            <w:proofErr w:type="spellEnd"/>
+              <w:t>Controller: NewSubmission</w:t>
+            </w:r>
           </w:p>
           <w:p>
             <w:pPr>
@@ -6176,13 +6145,8 @@
               </w:tabs>
             </w:pPr>
             <w:r>
-              <w:t xml:space="preserve">Action: </w:t>
-            </w:r>
-            <w:proofErr w:type="spellStart"/>
-            <w:r>
-              <w:t>LoadCoachingReasons</w:t>
-            </w:r>
-            <w:proofErr w:type="spellEnd"/>
+              <w:t>Action: LoadCoachingReasons</w:t>
+            </w:r>
           </w:p>
           <w:p>
             <w:pPr>
@@ -6233,13 +6197,8 @@
               </w:tabs>
             </w:pPr>
             <w:r>
-              <w:t xml:space="preserve">Controller: </w:t>
-            </w:r>
-            <w:proofErr w:type="spellStart"/>
-            <w:r>
-              <w:t>NewSubmission</w:t>
-            </w:r>
-            <w:proofErr w:type="spellEnd"/>
+              <w:t>Controller: NewSubmission</w:t>
+            </w:r>
           </w:p>
           <w:p>
             <w:pPr>
@@ -6248,13 +6207,8 @@
               </w:tabs>
             </w:pPr>
             <w:r>
-              <w:t xml:space="preserve">Action: </w:t>
-            </w:r>
-            <w:proofErr w:type="spellStart"/>
-            <w:r>
-              <w:t>HandleCoachingReasonClicked</w:t>
-            </w:r>
-            <w:proofErr w:type="spellEnd"/>
+              <w:t>Action: HandleCoachingReasonClicked</w:t>
+            </w:r>
           </w:p>
           <w:p>
             <w:pPr>
@@ -6286,13 +6240,8 @@
                 <w:tab w:val="num" w:pos="2880"/>
               </w:tabs>
             </w:pPr>
-            <w:proofErr w:type="spellStart"/>
-            <w:r>
-              <w:t>UnSelect</w:t>
-            </w:r>
-            <w:proofErr w:type="spellEnd"/>
-            <w:r>
-              <w:t xml:space="preserve"> a Coaching reason by unchecking the checkbox</w:t>
+            <w:r>
+              <w:t>UnSelect a Coaching reason by unchecking the checkbox</w:t>
             </w:r>
           </w:p>
         </w:tc>
@@ -6307,13 +6256,8 @@
               </w:tabs>
             </w:pPr>
             <w:r>
-              <w:t xml:space="preserve">Controller: </w:t>
-            </w:r>
-            <w:proofErr w:type="spellStart"/>
-            <w:r>
-              <w:t>NewSubmission</w:t>
-            </w:r>
-            <w:proofErr w:type="spellEnd"/>
+              <w:t>Controller: NewSubmission</w:t>
+            </w:r>
           </w:p>
           <w:p>
             <w:pPr>
@@ -6322,13 +6266,8 @@
               </w:tabs>
             </w:pPr>
             <w:r>
-              <w:t xml:space="preserve">Action: </w:t>
-            </w:r>
-            <w:proofErr w:type="spellStart"/>
-            <w:r>
-              <w:t>HandleCoachingReasonClicked</w:t>
-            </w:r>
-            <w:proofErr w:type="spellEnd"/>
+              <w:t>Action: HandleCoachingReasonClicked</w:t>
+            </w:r>
           </w:p>
           <w:p>
             <w:pPr>
@@ -6375,13 +6314,8 @@
                 <w:tab w:val="num" w:pos="2880"/>
               </w:tabs>
             </w:pPr>
-            <w:proofErr w:type="spellStart"/>
-            <w:r>
-              <w:t>Javascript</w:t>
-            </w:r>
-            <w:proofErr w:type="spellEnd"/>
-            <w:r>
-              <w:t xml:space="preserve"> to show:</w:t>
+            <w:r>
+              <w:t>Javascript to show:</w:t>
             </w:r>
           </w:p>
           <w:p>
@@ -6422,13 +6356,8 @@
                 <w:tab w:val="num" w:pos="2880"/>
               </w:tabs>
             </w:pPr>
-            <w:proofErr w:type="spellStart"/>
-            <w:r>
-              <w:t>Javascript</w:t>
-            </w:r>
-            <w:proofErr w:type="spellEnd"/>
-            <w:r>
-              <w:t xml:space="preserve"> to </w:t>
+            <w:r>
+              <w:t xml:space="preserve">Javascript to </w:t>
             </w:r>
             <w:r>
               <w:t>hide</w:t>
@@ -6476,13 +6405,8 @@
               </w:tabs>
             </w:pPr>
             <w:r>
-              <w:t xml:space="preserve">Controller: </w:t>
-            </w:r>
-            <w:proofErr w:type="spellStart"/>
-            <w:r>
-              <w:t>NewSubmission</w:t>
-            </w:r>
-            <w:proofErr w:type="spellEnd"/>
+              <w:t>Controller: NewSubmission</w:t>
+            </w:r>
           </w:p>
           <w:p>
             <w:pPr>
@@ -6500,14 +6424,12 @@
     <w:p>
       <w:pPr>
         <w:sectPr>
-          <w:footerReference w:type="default" r:id="rId11"/>
+          <w:footerReference w:type="default" r:id="rId13"/>
           <w:pgSz w:w="12240" w:h="15840"/>
           <w:pgMar w:top="1440" w:right="1800" w:bottom="1440" w:left="1800" w:header="720" w:footer="720" w:gutter="0"/>
           <w:cols w:space="720"/>
         </w:sectPr>
       </w:pPr>
-      <w:bookmarkStart w:id="16" w:name="_GoBack"/>
-      <w:bookmarkEnd w:id="16"/>
     </w:p>
     <w:p>
       <w:pPr>
@@ -6526,7 +6448,7 @@
           <w:b/>
         </w:rPr>
       </w:pPr>
-      <w:bookmarkStart w:id="17" w:name="_Toc512344585"/>
+      <w:bookmarkStart w:id="22" w:name="_Toc512344585"/>
       <w:r>
         <w:rPr>
           <w:b/>
@@ -6534,7 +6456,7 @@
         <w:lastRenderedPageBreak/>
         <w:t>Stored Procedures</w:t>
       </w:r>
-      <w:bookmarkEnd w:id="17"/>
+      <w:bookmarkEnd w:id="22"/>
     </w:p>
     <w:p>
       <w:pPr>
@@ -6545,13 +6467,11 @@
         </w:numPr>
         <w:outlineLvl w:val="1"/>
       </w:pPr>
-      <w:bookmarkStart w:id="18" w:name="_Toc512344586"/>
-      <w:proofErr w:type="spellStart"/>
+      <w:bookmarkStart w:id="23" w:name="_Toc512344586"/>
       <w:r>
         <w:t>sp_select_employee_details</w:t>
       </w:r>
-      <w:bookmarkEnd w:id="18"/>
-      <w:proofErr w:type="spellEnd"/>
+      <w:bookmarkEnd w:id="23"/>
     </w:p>
     <w:p>
       <w:pPr>
@@ -6562,13 +6482,11 @@
         </w:numPr>
         <w:outlineLvl w:val="1"/>
       </w:pPr>
-      <w:bookmarkStart w:id="19" w:name="_Toc512344587"/>
-      <w:proofErr w:type="spellStart"/>
+      <w:bookmarkStart w:id="24" w:name="_Toc512344587"/>
       <w:r>
         <w:t>sp_select_modules_by_job_code</w:t>
       </w:r>
-      <w:bookmarkEnd w:id="19"/>
-      <w:proofErr w:type="spellEnd"/>
+      <w:bookmarkEnd w:id="24"/>
       <w:r>
         <w:t xml:space="preserve"> </w:t>
       </w:r>
@@ -6582,13 +6500,11 @@
         </w:numPr>
         <w:outlineLvl w:val="1"/>
       </w:pPr>
-      <w:bookmarkStart w:id="20" w:name="_Toc512344588"/>
-      <w:proofErr w:type="spellStart"/>
+      <w:bookmarkStart w:id="25" w:name="_Toc512344588"/>
       <w:r>
         <w:t>sp_select_employees_by_module_and_site</w:t>
       </w:r>
-      <w:bookmarkEnd w:id="20"/>
-      <w:proofErr w:type="spellEnd"/>
+      <w:bookmarkEnd w:id="25"/>
     </w:p>
     <w:p>
       <w:pPr>
@@ -6599,13 +6515,11 @@
         </w:numPr>
         <w:outlineLvl w:val="1"/>
       </w:pPr>
-      <w:bookmarkStart w:id="21" w:name="_Toc512344589"/>
-      <w:proofErr w:type="spellStart"/>
+      <w:bookmarkStart w:id="26" w:name="_Toc512344589"/>
       <w:r>
         <w:t>sp_select_programs</w:t>
       </w:r>
-      <w:bookmarkEnd w:id="21"/>
-      <w:proofErr w:type="spellEnd"/>
+      <w:bookmarkEnd w:id="26"/>
     </w:p>
     <w:p>
       <w:pPr>
@@ -6616,13 +6530,11 @@
         </w:numPr>
         <w:outlineLvl w:val="1"/>
       </w:pPr>
-      <w:bookmarkStart w:id="22" w:name="_Toc512344590"/>
-      <w:proofErr w:type="spellStart"/>
+      <w:bookmarkStart w:id="27" w:name="_Toc512344590"/>
       <w:r>
         <w:t>sp_select_behaviors</w:t>
       </w:r>
-      <w:bookmarkEnd w:id="22"/>
-      <w:proofErr w:type="spellEnd"/>
+      <w:bookmarkEnd w:id="27"/>
     </w:p>
     <w:p>
       <w:pPr>
@@ -6633,8 +6545,7 @@
         </w:numPr>
         <w:outlineLvl w:val="1"/>
       </w:pPr>
-      <w:bookmarkStart w:id="23" w:name="_Toc512344591"/>
-      <w:proofErr w:type="spellStart"/>
+      <w:bookmarkStart w:id="28" w:name="_Toc512344591"/>
       <w:r>
         <w:t>sp_select_coachingr</w:t>
       </w:r>
@@ -6644,8 +6555,7 @@
       <w:r>
         <w:t>asons_by_module</w:t>
       </w:r>
-      <w:bookmarkEnd w:id="23"/>
-      <w:proofErr w:type="spellEnd"/>
+      <w:bookmarkEnd w:id="28"/>
     </w:p>
     <w:p>
       <w:pPr>
@@ -6656,13 +6566,11 @@
         </w:numPr>
         <w:outlineLvl w:val="1"/>
       </w:pPr>
-      <w:bookmarkStart w:id="24" w:name="_Toc512344592"/>
-      <w:proofErr w:type="spellStart"/>
+      <w:bookmarkStart w:id="29" w:name="_Toc512344592"/>
       <w:r>
         <w:t>sp_select_source_by_module</w:t>
       </w:r>
-      <w:bookmarkEnd w:id="24"/>
-      <w:proofErr w:type="spellEnd"/>
+      <w:bookmarkEnd w:id="29"/>
     </w:p>
     <w:p>
       <w:pPr>
@@ -6673,13 +6581,11 @@
         </w:numPr>
         <w:outlineLvl w:val="1"/>
       </w:pPr>
-      <w:bookmarkStart w:id="25" w:name="_Toc512344593"/>
-      <w:proofErr w:type="spellStart"/>
+      <w:bookmarkStart w:id="30" w:name="_Toc512344593"/>
       <w:r>
         <w:t>sp_select_subcoachingreasons_by_reason</w:t>
       </w:r>
-      <w:bookmarkEnd w:id="25"/>
-      <w:proofErr w:type="spellEnd"/>
+      <w:bookmarkEnd w:id="30"/>
     </w:p>
     <w:p>
       <w:pPr>
@@ -6690,13 +6596,11 @@
         </w:numPr>
         <w:outlineLvl w:val="1"/>
       </w:pPr>
-      <w:bookmarkStart w:id="26" w:name="_Toc512344594"/>
-      <w:proofErr w:type="spellStart"/>
+      <w:bookmarkStart w:id="31" w:name="_Toc512344594"/>
       <w:r>
         <w:t>sp_select_values_by_reason</w:t>
       </w:r>
-      <w:bookmarkEnd w:id="26"/>
-      <w:proofErr w:type="spellEnd"/>
+      <w:bookmarkEnd w:id="31"/>
     </w:p>
     <w:p>
       <w:pPr>
@@ -6707,13 +6611,11 @@
         </w:numPr>
         <w:outlineLvl w:val="1"/>
       </w:pPr>
-      <w:bookmarkStart w:id="27" w:name="_Toc512344595"/>
-      <w:proofErr w:type="spellStart"/>
+      <w:bookmarkStart w:id="32" w:name="_Toc512344595"/>
       <w:r>
         <w:t>sp_select_callid_by_module</w:t>
       </w:r>
-      <w:bookmarkEnd w:id="27"/>
-      <w:proofErr w:type="spellEnd"/>
+      <w:bookmarkEnd w:id="32"/>
     </w:p>
     <w:p>
       <w:pPr>
@@ -6724,13 +6626,11 @@
         </w:numPr>
         <w:outlineLvl w:val="1"/>
       </w:pPr>
-      <w:bookmarkStart w:id="28" w:name="_Toc512344596"/>
-      <w:proofErr w:type="spellStart"/>
+      <w:bookmarkStart w:id="33" w:name="_Toc512344596"/>
       <w:r>
         <w:t>sp_select_email_attributes</w:t>
       </w:r>
-      <w:bookmarkEnd w:id="28"/>
-      <w:proofErr w:type="spellEnd"/>
+      <w:bookmarkEnd w:id="33"/>
     </w:p>
     <w:p>
       <w:pPr>
@@ -6741,13 +6641,11 @@
         </w:numPr>
         <w:outlineLvl w:val="1"/>
       </w:pPr>
-      <w:bookmarkStart w:id="29" w:name="_Toc512344597"/>
-      <w:proofErr w:type="spellStart"/>
+      <w:bookmarkStart w:id="34" w:name="_Toc512344597"/>
       <w:r>
         <w:t>sp_select_rec_employee_hierarchy</w:t>
       </w:r>
-      <w:bookmarkEnd w:id="29"/>
-      <w:proofErr w:type="spellEnd"/>
+      <w:bookmarkEnd w:id="34"/>
     </w:p>
     <w:p>
       <w:pPr>
@@ -6758,13 +6656,11 @@
         </w:numPr>
         <w:outlineLvl w:val="1"/>
       </w:pPr>
-      <w:bookmarkStart w:id="30" w:name="_Toc512344598"/>
-      <w:proofErr w:type="spellStart"/>
+      <w:bookmarkStart w:id="35" w:name="_Toc512344598"/>
       <w:r>
         <w:t>sp_insertinto_coaching_log</w:t>
       </w:r>
-      <w:bookmarkEnd w:id="30"/>
-      <w:proofErr w:type="spellEnd"/>
+      <w:bookmarkEnd w:id="35"/>
     </w:p>
     <w:p>
       <w:pPr>
@@ -6825,7 +6721,7 @@
       </w:r>
     </w:p>
     <w:sectPr>
-      <w:footerReference w:type="default" r:id="rId12"/>
+      <w:footerReference w:type="default" r:id="rId14"/>
       <w:pgSz w:w="12240" w:h="15840"/>
       <w:pgMar w:top="1440" w:right="1800" w:bottom="1440" w:left="1800" w:header="720" w:footer="720" w:gutter="0"/>
       <w:cols w:space="720"/>
@@ -6875,17 +6771,8 @@
         <w:sz w:val="18"/>
       </w:rPr>
       <w:tab/>
-      <w:t xml:space="preserve">                                                                   </w:t>
+      <w:t xml:space="preserve">                                                                   CCO_eCoaching_Log_New_Submission_DD</w:t>
     </w:r>
-    <w:proofErr w:type="spellStart"/>
-    <w:r>
-      <w:rPr>
-        <w:b/>
-        <w:sz w:val="18"/>
-      </w:rPr>
-      <w:t>CCO_eCoaching_Log_New_Submission_DD</w:t>
-    </w:r>
-    <w:proofErr w:type="spellEnd"/>
   </w:p>
   <w:p>
     <w:pPr>
@@ -7047,15 +6934,7 @@
         <w:sz w:val="18"/>
       </w:rPr>
       <w:tab/>
-      <w:t xml:space="preserve">                                                </w:t>
-    </w:r>
-    <w:proofErr w:type="spellStart"/>
-    <w:r>
-      <w:rPr>
-        <w:b/>
-        <w:sz w:val="18"/>
-      </w:rPr>
-      <w:t>CCO_eCoaching_</w:t>
+      <w:t xml:space="preserve">                                                CCO_eCoaching_</w:t>
     </w:r>
     <w:r>
       <w:rPr>
@@ -7071,7 +6950,6 @@
       </w:rPr>
       <w:t>_DD</w:t>
     </w:r>
-    <w:proofErr w:type="spellEnd"/>
   </w:p>
   <w:p>
     <w:pPr>
@@ -10745,7 +10623,7 @@
 </file>
 
 <file path=customXml/itemProps1.xml><?xml version="1.0" encoding="utf-8"?>
-<ds:datastoreItem xmlns:ds="http://schemas.openxmlformats.org/officeDocument/2006/customXml" ds:itemID="{422323EA-0611-4E52-BFAC-F19ED895A4DE}">
+<ds:datastoreItem xmlns:ds="http://schemas.openxmlformats.org/officeDocument/2006/customXml" ds:itemID="{9970F685-C5B8-4BBA-B32F-B6B2E440D974}">
   <ds:schemaRefs>
     <ds:schemaRef ds:uri="http://schemas.openxmlformats.org/officeDocument/2006/bibliography"/>
   </ds:schemaRefs>

</xml_diff>

<commit_message>
TFS 13809 - New Submission: Changing Program/Behavior resets Direct/Indirect btn;
git-tfs-id: [https://tfs.omnicloud.local/tfs/cco%20program/]$/eCoaching_V2;C41888
</commit_message>
<xml_diff>
--- a/Design/DD/Web/CCO_eCoaching_Log_New_Submission_DD.docx
+++ b/Design/DD/Web/CCO_eCoaching_Log_New_Submission_DD.docx
@@ -264,7 +264,7 @@
           </mc:Choice>
           <mc:Fallback>
             <w:pict>
-              <v:line w14:anchorId="5BF0D078" id="Line 12" o:spid="_x0000_s1026" style="position:absolute;z-index:251657728;visibility:visible;mso-wrap-style:square;mso-width-percent:0;mso-height-percent:0;mso-wrap-distance-left:9pt;mso-wrap-distance-top:0;mso-wrap-distance-right:9pt;mso-wrap-distance-bottom:0;mso-position-horizontal:absolute;mso-position-horizontal-relative:text;mso-position-vertical:absolute;mso-position-vertical-relative:text;mso-width-percent:0;mso-height-percent:0;mso-width-relative:page;mso-height-relative:page" from="367.2pt,33.3pt" to="439.25pt,33.35pt" o:gfxdata="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" o:allowincell="f">
+              <v:line w14:anchorId="11DF1B27" id="Line 12" o:spid="_x0000_s1026" style="position:absolute;z-index:251657728;visibility:visible;mso-wrap-style:square;mso-width-percent:0;mso-height-percent:0;mso-wrap-distance-left:9pt;mso-wrap-distance-top:0;mso-wrap-distance-right:9pt;mso-wrap-distance-bottom:0;mso-position-horizontal:absolute;mso-position-horizontal-relative:text;mso-position-vertical:absolute;mso-position-vertical-relative:text;mso-width-percent:0;mso-height-percent:0;mso-width-relative:page;mso-height-relative:page" from="367.2pt,33.3pt" to="439.25pt,33.35pt" o:gfxdata="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" o:allowincell="f">
                 <v:stroke startarrowwidth="narrow" startarrowlength="short" endarrowwidth="narrow" endarrowlength="short"/>
               </v:line>
             </w:pict>
@@ -352,7 +352,7 @@
           </mc:Choice>
           <mc:Fallback>
             <w:pict>
-              <v:line w14:anchorId="452916D5" id="Line 10" o:spid="_x0000_s1026" style="position:absolute;z-index:251656704;visibility:visible;mso-wrap-style:square;mso-width-percent:0;mso-height-percent:0;mso-wrap-distance-left:9pt;mso-wrap-distance-top:0;mso-wrap-distance-right:9pt;mso-wrap-distance-bottom:0;mso-position-horizontal:absolute;mso-position-horizontal-relative:text;mso-position-vertical:absolute;mso-position-vertical-relative:text;mso-width-percent:0;mso-height-percent:0;mso-width-relative:page;mso-height-relative:page" from="1in,33.3pt" to="266.45pt,33.35pt" o:gfxdata="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" o:allowincell="f">
+              <v:line w14:anchorId="0656BB1F" id="Line 10" o:spid="_x0000_s1026" style="position:absolute;z-index:251656704;visibility:visible;mso-wrap-style:square;mso-width-percent:0;mso-height-percent:0;mso-wrap-distance-left:9pt;mso-wrap-distance-top:0;mso-wrap-distance-right:9pt;mso-wrap-distance-bottom:0;mso-position-horizontal:absolute;mso-position-horizontal-relative:text;mso-position-vertical:absolute;mso-position-vertical-relative:text;mso-width-percent:0;mso-height-percent:0;mso-width-relative:page;mso-height-relative:page" from="1in,33.3pt" to="266.45pt,33.35pt" o:gfxdata="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" o:allowincell="f">
                 <v:stroke startarrowwidth="narrow" startarrowlength="short" endarrowwidth="narrow" endarrowlength="short"/>
               </v:line>
             </w:pict>
@@ -576,7 +576,7 @@
           </mc:Choice>
           <mc:Fallback>
             <w:pict>
-              <v:line w14:anchorId="6AA68B74" id="Line 14" o:spid="_x0000_s1026" style="position:absolute;z-index:251658752;visibility:visible;mso-wrap-style:square;mso-width-percent:0;mso-height-percent:0;mso-wrap-distance-left:9pt;mso-wrap-distance-top:0;mso-wrap-distance-right:9pt;mso-wrap-distance-bottom:0;mso-position-horizontal:absolute;mso-position-horizontal-relative:text;mso-position-vertical:absolute;mso-position-vertical-relative:text;mso-width-percent:0;mso-height-percent:0;mso-width-relative:page;mso-height-relative:page" from="76.05pt,2pt" to="270.45pt,2pt" o:gfxdata="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" o:allowincell="f">
+              <v:line w14:anchorId="7101760D" id="Line 14" o:spid="_x0000_s1026" style="position:absolute;z-index:251658752;visibility:visible;mso-wrap-style:square;mso-width-percent:0;mso-height-percent:0;mso-wrap-distance-left:9pt;mso-wrap-distance-top:0;mso-wrap-distance-right:9pt;mso-wrap-distance-bottom:0;mso-position-horizontal:absolute;mso-position-horizontal-relative:text;mso-position-vertical:absolute;mso-position-vertical-relative:text;mso-width-percent:0;mso-height-percent:0;mso-width-relative:page;mso-height-relative:page" from="76.05pt,2pt" to="270.45pt,2pt" o:gfxdata="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" o:allowincell="f">
                 <v:stroke startarrowwidth="narrow" startarrowlength="short" endarrowwidth="narrow" endarrowlength="short"/>
               </v:line>
             </w:pict>
@@ -1162,8 +1162,93 @@
         </w:tc>
       </w:tr>
       <w:tr>
+        <w:tc>
+          <w:tcPr>
+            <w:tcW w:w="1440" w:type="dxa"/>
+            <w:tcBorders>
+              <w:top w:val="single" w:sz="4" w:space="0" w:color="auto"/>
+              <w:left w:val="single" w:sz="4" w:space="0" w:color="auto"/>
+              <w:bottom w:val="single" w:sz="4" w:space="0" w:color="auto"/>
+              <w:right w:val="single" w:sz="4" w:space="0" w:color="auto"/>
+            </w:tcBorders>
+          </w:tcPr>
+          <w:p>
+            <w:pPr>
+              <w:pStyle w:val="hdr1"/>
+              <w:ind w:left="0"/>
+              <w:jc w:val="left"/>
+              <w:rPr>
+                <w:sz w:val="20"/>
+              </w:rPr>
+            </w:pPr>
+            <w:r>
+              <w:rPr>
+                <w:sz w:val="20"/>
+              </w:rPr>
+              <w:t>03/07/2019</w:t>
+            </w:r>
+          </w:p>
+        </w:tc>
+        <w:tc>
+          <w:tcPr>
+            <w:tcW w:w="5238" w:type="dxa"/>
+            <w:tcBorders>
+              <w:top w:val="single" w:sz="4" w:space="0" w:color="auto"/>
+              <w:left w:val="single" w:sz="4" w:space="0" w:color="auto"/>
+              <w:bottom w:val="single" w:sz="4" w:space="0" w:color="auto"/>
+              <w:right w:val="single" w:sz="4" w:space="0" w:color="auto"/>
+            </w:tcBorders>
+          </w:tcPr>
+          <w:p>
+            <w:pPr>
+              <w:pStyle w:val="hdr1"/>
+              <w:ind w:left="0"/>
+              <w:jc w:val="left"/>
+              <w:rPr>
+                <w:color w:val="000000"/>
+                <w:sz w:val="20"/>
+              </w:rPr>
+            </w:pPr>
+            <w:r>
+              <w:rPr>
+                <w:color w:val="000000"/>
+                <w:sz w:val="20"/>
+              </w:rPr>
+              <w:t>TFS13717 – Add Dual as a Program and Change Module label;</w:t>
+            </w:r>
+          </w:p>
+        </w:tc>
+        <w:tc>
+          <w:tcPr>
+            <w:tcW w:w="2790" w:type="dxa"/>
+            <w:tcBorders>
+              <w:top w:val="single" w:sz="4" w:space="0" w:color="auto"/>
+              <w:left w:val="single" w:sz="4" w:space="0" w:color="auto"/>
+              <w:bottom w:val="single" w:sz="4" w:space="0" w:color="auto"/>
+              <w:right w:val="single" w:sz="4" w:space="0" w:color="auto"/>
+            </w:tcBorders>
+          </w:tcPr>
+          <w:p>
+            <w:pPr>
+              <w:pStyle w:val="hdr1"/>
+              <w:ind w:left="0"/>
+              <w:jc w:val="left"/>
+              <w:rPr>
+                <w:sz w:val="20"/>
+              </w:rPr>
+            </w:pPr>
+            <w:r>
+              <w:rPr>
+                <w:sz w:val="20"/>
+              </w:rPr>
+              <w:t>Lili Huang</w:t>
+            </w:r>
+          </w:p>
+        </w:tc>
+      </w:tr>
+      <w:tr>
         <w:trPr>
-          <w:ins w:id="0" w:author="Huang, Lili" w:date="2019-03-07T14:03:00Z"/>
+          <w:ins w:id="0" w:author="Huang, Lili" w:date="2019-03-13T10:12:00Z"/>
         </w:trPr>
         <w:tc>
           <w:tcPr>
@@ -1181,16 +1266,16 @@
               <w:ind w:left="0"/>
               <w:jc w:val="left"/>
               <w:rPr>
-                <w:ins w:id="1" w:author="Huang, Lili" w:date="2019-03-07T14:03:00Z"/>
+                <w:ins w:id="1" w:author="Huang, Lili" w:date="2019-03-13T10:12:00Z"/>
                 <w:sz w:val="20"/>
               </w:rPr>
             </w:pPr>
-            <w:ins w:id="2" w:author="Huang, Lili" w:date="2019-03-07T14:03:00Z">
+            <w:ins w:id="2" w:author="Huang, Lili" w:date="2019-03-13T10:12:00Z">
               <w:r>
                 <w:rPr>
                   <w:sz w:val="20"/>
                 </w:rPr>
-                <w:t>03/07/2019</w:t>
+                <w:t>03/13/2019</w:t>
               </w:r>
             </w:ins>
           </w:p>
@@ -1211,18 +1296,18 @@
               <w:ind w:left="0"/>
               <w:jc w:val="left"/>
               <w:rPr>
-                <w:ins w:id="3" w:author="Huang, Lili" w:date="2019-03-07T14:03:00Z"/>
+                <w:ins w:id="3" w:author="Huang, Lili" w:date="2019-03-13T10:12:00Z"/>
                 <w:color w:val="000000"/>
                 <w:sz w:val="20"/>
               </w:rPr>
             </w:pPr>
-            <w:ins w:id="4" w:author="Huang, Lili" w:date="2019-03-07T14:04:00Z">
+            <w:ins w:id="4" w:author="Huang, Lili" w:date="2019-03-13T10:12:00Z">
               <w:r>
                 <w:rPr>
                   <w:color w:val="000000"/>
                   <w:sz w:val="20"/>
                 </w:rPr>
-                <w:t>TFS13717 – Add Dual as a Program and Change Module label;</w:t>
+                <w:t>TFS13809 – New Submission: Changing Program resets Direct/Indirect radion btn;</w:t>
               </w:r>
             </w:ins>
           </w:p>
@@ -1243,11 +1328,11 @@
               <w:ind w:left="0"/>
               <w:jc w:val="left"/>
               <w:rPr>
-                <w:ins w:id="5" w:author="Huang, Lili" w:date="2019-03-07T14:03:00Z"/>
+                <w:ins w:id="5" w:author="Huang, Lili" w:date="2019-03-13T10:12:00Z"/>
                 <w:sz w:val="20"/>
               </w:rPr>
             </w:pPr>
-            <w:ins w:id="6" w:author="Huang, Lili" w:date="2019-03-07T14:04:00Z">
+            <w:ins w:id="6" w:author="Huang, Lili" w:date="2019-03-13T10:12:00Z">
               <w:r>
                 <w:rPr>
                   <w:sz w:val="20"/>
@@ -3839,6 +3924,13 @@
       <w:r>
         <w:t xml:space="preserve"> </w:t>
       </w:r>
+      <w:ins w:id="9" w:author="Huang, Lili" w:date="2019-03-13T10:13:00Z">
+        <w:r>
+          <w:t>if not already displayed;</w:t>
+        </w:r>
+      </w:ins>
+      <w:bookmarkStart w:id="10" w:name="_GoBack"/>
+      <w:bookmarkEnd w:id="10"/>
     </w:p>
     <w:p>
       <w:pPr>
@@ -4803,7 +4895,7 @@
           <w:b/>
         </w:rPr>
       </w:pPr>
-      <w:bookmarkStart w:id="9" w:name="_Toc512344580"/>
+      <w:bookmarkStart w:id="11" w:name="_Toc512344580"/>
       <w:r>
         <w:rPr>
           <w:b/>
@@ -4828,7 +4920,7 @@
         </w:rPr>
         <w:t>- Views\NewSubmission\Index.cshtml</w:t>
       </w:r>
-      <w:bookmarkEnd w:id="9"/>
+      <w:bookmarkEnd w:id="11"/>
     </w:p>
     <w:p>
       <w:pPr>
@@ -4842,12 +4934,12 @@
         <w:adjustRightInd w:val="0"/>
         <w:outlineLvl w:val="1"/>
       </w:pPr>
-      <w:bookmarkStart w:id="10" w:name="_Toc512344581"/>
+      <w:bookmarkStart w:id="12" w:name="_Toc512344581"/>
       <w:r>
         <w:lastRenderedPageBreak/>
         <w:t>Razor pages comprising Web Page</w:t>
       </w:r>
-      <w:bookmarkEnd w:id="10"/>
+      <w:bookmarkEnd w:id="12"/>
     </w:p>
     <w:p>
       <w:pPr>
@@ -4969,11 +5061,11 @@
         <w:adjustRightInd w:val="0"/>
         <w:outlineLvl w:val="1"/>
       </w:pPr>
-      <w:bookmarkStart w:id="11" w:name="_Toc512344582"/>
+      <w:bookmarkStart w:id="13" w:name="_Toc512344582"/>
       <w:r>
         <w:t>Layout Page</w:t>
       </w:r>
-      <w:bookmarkEnd w:id="11"/>
+      <w:bookmarkEnd w:id="13"/>
     </w:p>
     <w:p>
       <w:pPr>
@@ -5005,7 +5097,7 @@
         <w:adjustRightInd w:val="0"/>
         <w:outlineLvl w:val="1"/>
       </w:pPr>
-      <w:bookmarkStart w:id="12" w:name="_Toc512344583"/>
+      <w:bookmarkStart w:id="14" w:name="_Toc512344583"/>
       <w:r>
         <w:t>Screen</w:t>
       </w:r>
@@ -5015,7 +5107,7 @@
       <w:r>
         <w:t>hot</w:t>
       </w:r>
-      <w:bookmarkEnd w:id="12"/>
+      <w:bookmarkEnd w:id="14"/>
     </w:p>
     <w:p>
       <w:pPr>
@@ -5037,239 +5129,124 @@
       </w:r>
     </w:p>
     <w:p>
-      <w:del w:id="13" w:author="Huang, Lili" w:date="2019-03-07T14:06:00Z">
-        <w:r>
-          <w:rPr>
-            <w:noProof/>
-          </w:rPr>
-          <w:drawing>
-            <wp:inline distT="0" distB="0" distL="0" distR="0">
-              <wp:extent cx="5478780" cy="2857500"/>
-              <wp:effectExtent l="0" t="0" r="7620" b="0"/>
-              <wp:docPr id="10" name="Picture 10"/>
-              <wp:cNvGraphicFramePr>
-                <a:graphicFrameLocks xmlns:a="http://schemas.openxmlformats.org/drawingml/2006/main" noChangeAspect="1"/>
-              </wp:cNvGraphicFramePr>
-              <a:graphic xmlns:a="http://schemas.openxmlformats.org/drawingml/2006/main">
-                <a:graphicData uri="http://schemas.openxmlformats.org/drawingml/2006/picture">
-                  <pic:pic xmlns:pic="http://schemas.openxmlformats.org/drawingml/2006/picture">
-                    <pic:nvPicPr>
-                      <pic:cNvPr id="0" name="Picture 1"/>
-                      <pic:cNvPicPr>
-                        <a:picLocks noChangeAspect="1" noChangeArrowheads="1"/>
-                      </pic:cNvPicPr>
-                    </pic:nvPicPr>
-                    <pic:blipFill>
-                      <a:blip r:embed="rId9" cstate="print">
-                        <a:extLst>
-                          <a:ext uri="{28A0092B-C50C-407E-A947-70E740481C1C}">
-                            <a14:useLocalDpi xmlns:a14="http://schemas.microsoft.com/office/drawing/2010/main" val="0"/>
-                          </a:ext>
-                        </a:extLst>
-                      </a:blip>
-                      <a:srcRect/>
-                      <a:stretch>
-                        <a:fillRect/>
-                      </a:stretch>
-                    </pic:blipFill>
-                    <pic:spPr bwMode="auto">
-                      <a:xfrm>
-                        <a:off x="0" y="0"/>
-                        <a:ext cx="5478780" cy="2857500"/>
-                      </a:xfrm>
-                      <a:prstGeom prst="rect">
-                        <a:avLst/>
-                      </a:prstGeom>
+      <w:r>
+        <w:rPr>
+          <w:noProof/>
+        </w:rPr>
+        <w:drawing>
+          <wp:inline distT="0" distB="0" distL="0" distR="0">
+            <wp:extent cx="5478780" cy="2651760"/>
+            <wp:effectExtent l="0" t="0" r="7620" b="0"/>
+            <wp:docPr id="4" name="Picture 4"/>
+            <wp:cNvGraphicFramePr>
+              <a:graphicFrameLocks xmlns:a="http://schemas.openxmlformats.org/drawingml/2006/main" noChangeAspect="1"/>
+            </wp:cNvGraphicFramePr>
+            <a:graphic xmlns:a="http://schemas.openxmlformats.org/drawingml/2006/main">
+              <a:graphicData uri="http://schemas.openxmlformats.org/drawingml/2006/picture">
+                <pic:pic xmlns:pic="http://schemas.openxmlformats.org/drawingml/2006/picture">
+                  <pic:nvPicPr>
+                    <pic:cNvPr id="0" name="Picture 1"/>
+                    <pic:cNvPicPr>
+                      <a:picLocks noChangeAspect="1" noChangeArrowheads="1"/>
+                    </pic:cNvPicPr>
+                  </pic:nvPicPr>
+                  <pic:blipFill>
+                    <a:blip r:embed="rId9" cstate="print">
+                      <a:extLst>
+                        <a:ext uri="{28A0092B-C50C-407E-A947-70E740481C1C}">
+                          <a14:useLocalDpi xmlns:a14="http://schemas.microsoft.com/office/drawing/2010/main" val="0"/>
+                        </a:ext>
+                      </a:extLst>
+                    </a:blip>
+                    <a:srcRect/>
+                    <a:stretch>
+                      <a:fillRect/>
+                    </a:stretch>
+                  </pic:blipFill>
+                  <pic:spPr bwMode="auto">
+                    <a:xfrm>
+                      <a:off x="0" y="0"/>
+                      <a:ext cx="5478780" cy="2651760"/>
+                    </a:xfrm>
+                    <a:prstGeom prst="rect">
+                      <a:avLst/>
+                    </a:prstGeom>
+                    <a:noFill/>
+                    <a:ln>
                       <a:noFill/>
-                      <a:ln>
-                        <a:noFill/>
-                      </a:ln>
-                    </pic:spPr>
-                  </pic:pic>
-                </a:graphicData>
-              </a:graphic>
-            </wp:inline>
-          </w:drawing>
-        </w:r>
-      </w:del>
-      <w:ins w:id="14" w:author="Huang, Lili" w:date="2019-03-08T11:17:00Z">
-        <w:r>
-          <w:rPr>
-            <w:noProof/>
-          </w:rPr>
-          <w:drawing>
-            <wp:inline distT="0" distB="0" distL="0" distR="0">
-              <wp:extent cx="5478780" cy="2651760"/>
-              <wp:effectExtent l="0" t="0" r="7620" b="0"/>
-              <wp:docPr id="4" name="Picture 4"/>
-              <wp:cNvGraphicFramePr>
-                <a:graphicFrameLocks xmlns:a="http://schemas.openxmlformats.org/drawingml/2006/main" noChangeAspect="1"/>
-              </wp:cNvGraphicFramePr>
-              <a:graphic xmlns:a="http://schemas.openxmlformats.org/drawingml/2006/main">
-                <a:graphicData uri="http://schemas.openxmlformats.org/drawingml/2006/picture">
-                  <pic:pic xmlns:pic="http://schemas.openxmlformats.org/drawingml/2006/picture">
-                    <pic:nvPicPr>
-                      <pic:cNvPr id="0" name="Picture 1"/>
-                      <pic:cNvPicPr>
-                        <a:picLocks noChangeAspect="1" noChangeArrowheads="1"/>
-                      </pic:cNvPicPr>
-                    </pic:nvPicPr>
-                    <pic:blipFill>
-                      <a:blip r:embed="rId10" cstate="print">
-                        <a:extLst>
-                          <a:ext uri="{28A0092B-C50C-407E-A947-70E740481C1C}">
-                            <a14:useLocalDpi xmlns:a14="http://schemas.microsoft.com/office/drawing/2010/main" val="0"/>
-                          </a:ext>
-                        </a:extLst>
-                      </a:blip>
-                      <a:srcRect/>
-                      <a:stretch>
-                        <a:fillRect/>
-                      </a:stretch>
-                    </pic:blipFill>
-                    <pic:spPr bwMode="auto">
-                      <a:xfrm>
-                        <a:off x="0" y="0"/>
-                        <a:ext cx="5478780" cy="2651760"/>
-                      </a:xfrm>
-                      <a:prstGeom prst="rect">
-                        <a:avLst/>
-                      </a:prstGeom>
+                    </a:ln>
+                  </pic:spPr>
+                </pic:pic>
+              </a:graphicData>
+            </a:graphic>
+          </wp:inline>
+        </w:drawing>
+      </w:r>
+    </w:p>
+    <w:p>
+      <w:pPr>
+        <w:ind w:left="864" w:firstLine="432"/>
+      </w:pPr>
+    </w:p>
+    <w:p>
+      <w:r>
+        <w:t>Submit as a warning log:</w:t>
+      </w:r>
+    </w:p>
+    <w:p>
+      <w:r>
+        <w:rPr>
+          <w:noProof/>
+        </w:rPr>
+        <w:drawing>
+          <wp:inline distT="0" distB="0" distL="0" distR="0">
+            <wp:extent cx="5474970" cy="1725930"/>
+            <wp:effectExtent l="0" t="0" r="0" b="7620"/>
+            <wp:docPr id="5" name="Picture 5"/>
+            <wp:cNvGraphicFramePr>
+              <a:graphicFrameLocks xmlns:a="http://schemas.openxmlformats.org/drawingml/2006/main" noChangeAspect="1"/>
+            </wp:cNvGraphicFramePr>
+            <a:graphic xmlns:a="http://schemas.openxmlformats.org/drawingml/2006/main">
+              <a:graphicData uri="http://schemas.openxmlformats.org/drawingml/2006/picture">
+                <pic:pic xmlns:pic="http://schemas.openxmlformats.org/drawingml/2006/picture">
+                  <pic:nvPicPr>
+                    <pic:cNvPr id="0" name="Picture 2"/>
+                    <pic:cNvPicPr>
+                      <a:picLocks noChangeAspect="1" noChangeArrowheads="1"/>
+                    </pic:cNvPicPr>
+                  </pic:nvPicPr>
+                  <pic:blipFill>
+                    <a:blip r:embed="rId10" cstate="print">
+                      <a:extLst>
+                        <a:ext uri="{28A0092B-C50C-407E-A947-70E740481C1C}">
+                          <a14:useLocalDpi xmlns:a14="http://schemas.microsoft.com/office/drawing/2010/main" val="0"/>
+                        </a:ext>
+                      </a:extLst>
+                    </a:blip>
+                    <a:srcRect/>
+                    <a:stretch>
+                      <a:fillRect/>
+                    </a:stretch>
+                  </pic:blipFill>
+                  <pic:spPr bwMode="auto">
+                    <a:xfrm>
+                      <a:off x="0" y="0"/>
+                      <a:ext cx="5474970" cy="1725930"/>
+                    </a:xfrm>
+                    <a:prstGeom prst="rect">
+                      <a:avLst/>
+                    </a:prstGeom>
+                    <a:noFill/>
+                    <a:ln>
                       <a:noFill/>
-                      <a:ln>
-                        <a:noFill/>
-                      </a:ln>
-                    </pic:spPr>
-                  </pic:pic>
-                </a:graphicData>
-              </a:graphic>
-            </wp:inline>
-          </w:drawing>
-        </w:r>
-      </w:ins>
-    </w:p>
-    <w:p>
-      <w:pPr>
-        <w:ind w:left="864" w:firstLine="432"/>
-      </w:pPr>
-    </w:p>
-    <w:p>
-      <w:r>
-        <w:lastRenderedPageBreak/>
-        <w:t>Submit as a warning log:</w:t>
-      </w:r>
-    </w:p>
-    <w:p>
-      <w:del w:id="15" w:author="Huang, Lili" w:date="2019-03-07T14:37:00Z">
-        <w:r>
-          <w:rPr>
-            <w:noProof/>
-          </w:rPr>
-          <w:drawing>
-            <wp:inline distT="0" distB="0" distL="0" distR="0">
-              <wp:extent cx="5471160" cy="1539240"/>
-              <wp:effectExtent l="0" t="0" r="0" b="3810"/>
-              <wp:docPr id="13" name="Picture 13"/>
-              <wp:cNvGraphicFramePr>
-                <a:graphicFrameLocks xmlns:a="http://schemas.openxmlformats.org/drawingml/2006/main" noChangeAspect="1"/>
-              </wp:cNvGraphicFramePr>
-              <a:graphic xmlns:a="http://schemas.openxmlformats.org/drawingml/2006/main">
-                <a:graphicData uri="http://schemas.openxmlformats.org/drawingml/2006/picture">
-                  <pic:pic xmlns:pic="http://schemas.openxmlformats.org/drawingml/2006/picture">
-                    <pic:nvPicPr>
-                      <pic:cNvPr id="0" name="Picture 2"/>
-                      <pic:cNvPicPr>
-                        <a:picLocks noChangeAspect="1" noChangeArrowheads="1"/>
-                      </pic:cNvPicPr>
-                    </pic:nvPicPr>
-                    <pic:blipFill>
-                      <a:blip r:embed="rId11" cstate="print">
-                        <a:extLst>
-                          <a:ext uri="{28A0092B-C50C-407E-A947-70E740481C1C}">
-                            <a14:useLocalDpi xmlns:a14="http://schemas.microsoft.com/office/drawing/2010/main" val="0"/>
-                          </a:ext>
-                        </a:extLst>
-                      </a:blip>
-                      <a:srcRect/>
-                      <a:stretch>
-                        <a:fillRect/>
-                      </a:stretch>
-                    </pic:blipFill>
-                    <pic:spPr bwMode="auto">
-                      <a:xfrm>
-                        <a:off x="0" y="0"/>
-                        <a:ext cx="5471160" cy="1539240"/>
-                      </a:xfrm>
-                      <a:prstGeom prst="rect">
-                        <a:avLst/>
-                      </a:prstGeom>
-                      <a:noFill/>
-                      <a:ln>
-                        <a:noFill/>
-                      </a:ln>
-                    </pic:spPr>
-                  </pic:pic>
-                </a:graphicData>
-              </a:graphic>
-            </wp:inline>
-          </w:drawing>
-        </w:r>
-      </w:del>
-      <w:ins w:id="16" w:author="Huang, Lili" w:date="2019-03-08T11:40:00Z">
-        <w:r>
-          <w:rPr>
-            <w:noProof/>
-          </w:rPr>
-          <w:drawing>
-            <wp:inline distT="0" distB="0" distL="0" distR="0">
-              <wp:extent cx="5474970" cy="1725930"/>
-              <wp:effectExtent l="0" t="0" r="0" b="7620"/>
-              <wp:docPr id="5" name="Picture 5"/>
-              <wp:cNvGraphicFramePr>
-                <a:graphicFrameLocks xmlns:a="http://schemas.openxmlformats.org/drawingml/2006/main" noChangeAspect="1"/>
-              </wp:cNvGraphicFramePr>
-              <a:graphic xmlns:a="http://schemas.openxmlformats.org/drawingml/2006/main">
-                <a:graphicData uri="http://schemas.openxmlformats.org/drawingml/2006/picture">
-                  <pic:pic xmlns:pic="http://schemas.openxmlformats.org/drawingml/2006/picture">
-                    <pic:nvPicPr>
-                      <pic:cNvPr id="0" name="Picture 2"/>
-                      <pic:cNvPicPr>
-                        <a:picLocks noChangeAspect="1" noChangeArrowheads="1"/>
-                      </pic:cNvPicPr>
-                    </pic:nvPicPr>
-                    <pic:blipFill>
-                      <a:blip r:embed="rId12" cstate="print">
-                        <a:extLst>
-                          <a:ext uri="{28A0092B-C50C-407E-A947-70E740481C1C}">
-                            <a14:useLocalDpi xmlns:a14="http://schemas.microsoft.com/office/drawing/2010/main" val="0"/>
-                          </a:ext>
-                        </a:extLst>
-                      </a:blip>
-                      <a:srcRect/>
-                      <a:stretch>
-                        <a:fillRect/>
-                      </a:stretch>
-                    </pic:blipFill>
-                    <pic:spPr bwMode="auto">
-                      <a:xfrm>
-                        <a:off x="0" y="0"/>
-                        <a:ext cx="5474970" cy="1725930"/>
-                      </a:xfrm>
-                      <a:prstGeom prst="rect">
-                        <a:avLst/>
-                      </a:prstGeom>
-                      <a:noFill/>
-                      <a:ln>
-                        <a:noFill/>
-                      </a:ln>
-                    </pic:spPr>
-                  </pic:pic>
-                </a:graphicData>
-              </a:graphic>
-            </wp:inline>
-          </w:drawing>
-        </w:r>
-      </w:ins>
+                    </a:ln>
+                  </pic:spPr>
+                </pic:pic>
+              </a:graphicData>
+            </a:graphic>
+          </wp:inline>
+        </w:drawing>
+      </w:r>
     </w:p>
     <w:p/>
     <w:p>
@@ -5292,11 +5269,11 @@
         <w:adjustRightInd w:val="0"/>
         <w:outlineLvl w:val="1"/>
       </w:pPr>
-      <w:bookmarkStart w:id="17" w:name="_Toc512344584"/>
+      <w:bookmarkStart w:id="15" w:name="_Toc512344584"/>
       <w:r>
         <w:t>Web Page Invoked Events</w:t>
       </w:r>
-      <w:bookmarkEnd w:id="17"/>
+      <w:bookmarkEnd w:id="15"/>
     </w:p>
     <w:tbl>
       <w:tblPr>
@@ -5376,26 +5353,15 @@
             <w:r>
               <w:t xml:space="preserve"> from “</w:t>
             </w:r>
-            <w:del w:id="18" w:author="Huang, Lili" w:date="2019-03-07T14:10:00Z">
-              <w:r>
-                <w:delText>Module</w:delText>
-              </w:r>
-            </w:del>
-            <w:ins w:id="19" w:author="Huang, Lili" w:date="2019-03-07T14:10:00Z">
-              <w:r>
-                <w:t>Employe</w:t>
-              </w:r>
-              <w:r>
-                <w:t>e</w:t>
-              </w:r>
-            </w:ins>
-            <w:ins w:id="20" w:author="Huang, Lili" w:date="2019-03-08T11:40:00Z">
-              <w:r>
-                <w:t xml:space="preserve"> Level</w:t>
-              </w:r>
-            </w:ins>
-            <w:bookmarkStart w:id="21" w:name="_GoBack"/>
-            <w:bookmarkEnd w:id="21"/>
+            <w:r>
+              <w:t>Employe</w:t>
+            </w:r>
+            <w:r>
+              <w:t>e</w:t>
+            </w:r>
+            <w:r>
+              <w:t xml:space="preserve"> Level</w:t>
+            </w:r>
             <w:r>
               <w:t>:” dropdown</w:t>
             </w:r>
@@ -5445,6 +5411,7 @@
               </w:tabs>
             </w:pPr>
             <w:r>
+              <w:lastRenderedPageBreak/>
               <w:t>Action: ResetPage</w:t>
             </w:r>
           </w:p>
@@ -5516,6 +5483,7 @@
               </w:tabs>
             </w:pPr>
             <w:r>
+              <w:lastRenderedPageBreak/>
               <w:t xml:space="preserve">Select a </w:t>
             </w:r>
             <w:r>
@@ -5636,6 +5604,9 @@
         </w:tc>
       </w:tr>
       <w:tr>
+        <w:trPr>
+          <w:del w:id="16" w:author="Huang, Lili" w:date="2019-03-13T10:11:00Z"/>
+        </w:trPr>
         <w:tc>
           <w:tcPr>
             <w:tcW w:w="2250" w:type="dxa"/>
@@ -5645,10 +5616,15 @@
               <w:tabs>
                 <w:tab w:val="num" w:pos="2880"/>
               </w:tabs>
-            </w:pPr>
-            <w:r>
-              <w:t>Select a program from “Program” dropdown or a behavior from “Behavior” dropdown (Training module)</w:t>
-            </w:r>
+              <w:rPr>
+                <w:del w:id="17" w:author="Huang, Lili" w:date="2019-03-13T10:11:00Z"/>
+              </w:rPr>
+            </w:pPr>
+            <w:del w:id="18" w:author="Huang, Lili" w:date="2019-03-13T10:11:00Z">
+              <w:r>
+                <w:delText>Select a program from “Program” dropdown or a behavior from “Behavior” dropdown (Training module)</w:delText>
+              </w:r>
+            </w:del>
           </w:p>
         </w:tc>
         <w:tc>
@@ -5660,26 +5636,39 @@
               <w:tabs>
                 <w:tab w:val="num" w:pos="2880"/>
               </w:tabs>
-            </w:pPr>
-            <w:r>
-              <w:t>Controller: NewSubmission</w:t>
-            </w:r>
+              <w:rPr>
+                <w:del w:id="19" w:author="Huang, Lili" w:date="2019-03-13T10:11:00Z"/>
+              </w:rPr>
+            </w:pPr>
+            <w:del w:id="20" w:author="Huang, Lili" w:date="2019-03-13T10:11:00Z">
+              <w:r>
+                <w:delText>Controller: NewSubmission</w:delText>
+              </w:r>
+            </w:del>
           </w:p>
           <w:p>
             <w:pPr>
               <w:tabs>
                 <w:tab w:val="num" w:pos="2880"/>
               </w:tabs>
-            </w:pPr>
-            <w:r>
-              <w:t>Action: ResetIsCoachingByYou</w:t>
-            </w:r>
+              <w:rPr>
+                <w:del w:id="21" w:author="Huang, Lili" w:date="2019-03-13T10:11:00Z"/>
+              </w:rPr>
+            </w:pPr>
+            <w:del w:id="22" w:author="Huang, Lili" w:date="2019-03-13T10:11:00Z">
+              <w:r>
+                <w:delText>Action: ResetIsCoachingByYou</w:delText>
+              </w:r>
+            </w:del>
           </w:p>
           <w:p>
             <w:pPr>
               <w:tabs>
                 <w:tab w:val="num" w:pos="2880"/>
               </w:tabs>
+              <w:rPr>
+                <w:del w:id="23" w:author="Huang, Lili" w:date="2019-03-13T10:11:00Z"/>
+              </w:rPr>
             </w:pPr>
           </w:p>
           <w:p>
@@ -5687,61 +5676,90 @@
               <w:tabs>
                 <w:tab w:val="num" w:pos="2880"/>
               </w:tabs>
-            </w:pPr>
-            <w:r>
-              <w:t>Reset the page to only display:</w:t>
-            </w:r>
+              <w:rPr>
+                <w:del w:id="24" w:author="Huang, Lili" w:date="2019-03-13T10:11:00Z"/>
+              </w:rPr>
+            </w:pPr>
+            <w:del w:id="25" w:author="Huang, Lili" w:date="2019-03-13T10:11:00Z">
+              <w:r>
+                <w:delText>Reset the page to only display:</w:delText>
+              </w:r>
+            </w:del>
           </w:p>
           <w:p>
             <w:pPr>
               <w:tabs>
                 <w:tab w:val="num" w:pos="2880"/>
               </w:tabs>
-            </w:pPr>
-            <w:r>
-              <w:t>Module dropdown</w:t>
-            </w:r>
+              <w:rPr>
+                <w:del w:id="26" w:author="Huang, Lili" w:date="2019-03-13T10:11:00Z"/>
+              </w:rPr>
+            </w:pPr>
+            <w:del w:id="27" w:author="Huang, Lili" w:date="2019-03-13T10:11:00Z">
+              <w:r>
+                <w:delText>Module dropdown</w:delText>
+              </w:r>
+            </w:del>
           </w:p>
           <w:p>
             <w:pPr>
               <w:tabs>
                 <w:tab w:val="num" w:pos="2880"/>
               </w:tabs>
-            </w:pPr>
-            <w:r>
-              <w:t>Site dropdown</w:t>
-            </w:r>
+              <w:rPr>
+                <w:del w:id="28" w:author="Huang, Lili" w:date="2019-03-13T10:11:00Z"/>
+              </w:rPr>
+            </w:pPr>
+            <w:del w:id="29" w:author="Huang, Lili" w:date="2019-03-13T10:11:00Z">
+              <w:r>
+                <w:delText>Site dropdown</w:delText>
+              </w:r>
+            </w:del>
           </w:p>
           <w:p>
             <w:pPr>
               <w:tabs>
                 <w:tab w:val="num" w:pos="2880"/>
               </w:tabs>
-            </w:pPr>
-            <w:r>
-              <w:lastRenderedPageBreak/>
-              <w:t>Employee dropdown</w:t>
-            </w:r>
+              <w:rPr>
+                <w:del w:id="30" w:author="Huang, Lili" w:date="2019-03-13T10:11:00Z"/>
+              </w:rPr>
+            </w:pPr>
+            <w:del w:id="31" w:author="Huang, Lili" w:date="2019-03-13T10:11:00Z">
+              <w:r>
+                <w:delText>Employee dropdown</w:delText>
+              </w:r>
+            </w:del>
           </w:p>
           <w:p>
             <w:pPr>
               <w:tabs>
                 <w:tab w:val="num" w:pos="2880"/>
               </w:tabs>
-            </w:pPr>
-            <w:r>
-              <w:t>Program dropdown</w:t>
-            </w:r>
+              <w:rPr>
+                <w:del w:id="32" w:author="Huang, Lili" w:date="2019-03-13T10:11:00Z"/>
+              </w:rPr>
+            </w:pPr>
+            <w:del w:id="33" w:author="Huang, Lili" w:date="2019-03-13T10:11:00Z">
+              <w:r>
+                <w:delText>Program dropdown</w:delText>
+              </w:r>
+            </w:del>
           </w:p>
           <w:p>
             <w:pPr>
               <w:tabs>
                 <w:tab w:val="num" w:pos="2880"/>
               </w:tabs>
-            </w:pPr>
-            <w:r>
-              <w:t>“Will you be delivering the coaching session?”, default to none selected</w:t>
-            </w:r>
+              <w:rPr>
+                <w:del w:id="34" w:author="Huang, Lili" w:date="2019-03-13T10:11:00Z"/>
+              </w:rPr>
+            </w:pPr>
+            <w:del w:id="35" w:author="Huang, Lili" w:date="2019-03-13T10:11:00Z">
+              <w:r>
+                <w:delText>“Will you be delivering the coaching session?”, default to none selected</w:delText>
+              </w:r>
+            </w:del>
           </w:p>
         </w:tc>
       </w:tr>
@@ -5757,7 +5775,6 @@
               </w:tabs>
             </w:pPr>
             <w:r>
-              <w:lastRenderedPageBreak/>
               <w:t>Click “Yes” for “Will you be delivering the coaching session?”</w:t>
             </w:r>
           </w:p>
@@ -6103,6 +6120,7 @@
               </w:tabs>
             </w:pPr>
             <w:r>
+              <w:lastRenderedPageBreak/>
               <w:t>Same as “Yes”, except not displaying question “Provide the details from the coaching session including action plans developed”.</w:t>
             </w:r>
           </w:p>
@@ -6120,6 +6138,7 @@
               </w:tabs>
             </w:pPr>
             <w:r>
+              <w:lastRenderedPageBreak/>
               <w:t>Click “Yes” for “Is this a Customer Service Escalation (CSE)?”</w:t>
             </w:r>
           </w:p>
@@ -6424,7 +6443,7 @@
     <w:p>
       <w:pPr>
         <w:sectPr>
-          <w:footerReference w:type="default" r:id="rId13"/>
+          <w:footerReference w:type="default" r:id="rId11"/>
           <w:pgSz w:w="12240" w:h="15840"/>
           <w:pgMar w:top="1440" w:right="1800" w:bottom="1440" w:left="1800" w:header="720" w:footer="720" w:gutter="0"/>
           <w:cols w:space="720"/>
@@ -6448,7 +6467,7 @@
           <w:b/>
         </w:rPr>
       </w:pPr>
-      <w:bookmarkStart w:id="22" w:name="_Toc512344585"/>
+      <w:bookmarkStart w:id="36" w:name="_Toc512344585"/>
       <w:r>
         <w:rPr>
           <w:b/>
@@ -6456,7 +6475,7 @@
         <w:lastRenderedPageBreak/>
         <w:t>Stored Procedures</w:t>
       </w:r>
-      <w:bookmarkEnd w:id="22"/>
+      <w:bookmarkEnd w:id="36"/>
     </w:p>
     <w:p>
       <w:pPr>
@@ -6467,11 +6486,11 @@
         </w:numPr>
         <w:outlineLvl w:val="1"/>
       </w:pPr>
-      <w:bookmarkStart w:id="23" w:name="_Toc512344586"/>
+      <w:bookmarkStart w:id="37" w:name="_Toc512344586"/>
       <w:r>
         <w:t>sp_select_employee_details</w:t>
       </w:r>
-      <w:bookmarkEnd w:id="23"/>
+      <w:bookmarkEnd w:id="37"/>
     </w:p>
     <w:p>
       <w:pPr>
@@ -6482,11 +6501,11 @@
         </w:numPr>
         <w:outlineLvl w:val="1"/>
       </w:pPr>
-      <w:bookmarkStart w:id="24" w:name="_Toc512344587"/>
+      <w:bookmarkStart w:id="38" w:name="_Toc512344587"/>
       <w:r>
         <w:t>sp_select_modules_by_job_code</w:t>
       </w:r>
-      <w:bookmarkEnd w:id="24"/>
+      <w:bookmarkEnd w:id="38"/>
       <w:r>
         <w:t xml:space="preserve"> </w:t>
       </w:r>
@@ -6500,11 +6519,11 @@
         </w:numPr>
         <w:outlineLvl w:val="1"/>
       </w:pPr>
-      <w:bookmarkStart w:id="25" w:name="_Toc512344588"/>
+      <w:bookmarkStart w:id="39" w:name="_Toc512344588"/>
       <w:r>
         <w:t>sp_select_employees_by_module_and_site</w:t>
       </w:r>
-      <w:bookmarkEnd w:id="25"/>
+      <w:bookmarkEnd w:id="39"/>
     </w:p>
     <w:p>
       <w:pPr>
@@ -6515,11 +6534,11 @@
         </w:numPr>
         <w:outlineLvl w:val="1"/>
       </w:pPr>
-      <w:bookmarkStart w:id="26" w:name="_Toc512344589"/>
+      <w:bookmarkStart w:id="40" w:name="_Toc512344589"/>
       <w:r>
         <w:t>sp_select_programs</w:t>
       </w:r>
-      <w:bookmarkEnd w:id="26"/>
+      <w:bookmarkEnd w:id="40"/>
     </w:p>
     <w:p>
       <w:pPr>
@@ -6530,11 +6549,11 @@
         </w:numPr>
         <w:outlineLvl w:val="1"/>
       </w:pPr>
-      <w:bookmarkStart w:id="27" w:name="_Toc512344590"/>
+      <w:bookmarkStart w:id="41" w:name="_Toc512344590"/>
       <w:r>
         <w:t>sp_select_behaviors</w:t>
       </w:r>
-      <w:bookmarkEnd w:id="27"/>
+      <w:bookmarkEnd w:id="41"/>
     </w:p>
     <w:p>
       <w:pPr>
@@ -6545,7 +6564,7 @@
         </w:numPr>
         <w:outlineLvl w:val="1"/>
       </w:pPr>
-      <w:bookmarkStart w:id="28" w:name="_Toc512344591"/>
+      <w:bookmarkStart w:id="42" w:name="_Toc512344591"/>
       <w:r>
         <w:t>sp_select_coachingr</w:t>
       </w:r>
@@ -6555,7 +6574,7 @@
       <w:r>
         <w:t>asons_by_module</w:t>
       </w:r>
-      <w:bookmarkEnd w:id="28"/>
+      <w:bookmarkEnd w:id="42"/>
     </w:p>
     <w:p>
       <w:pPr>
@@ -6566,11 +6585,11 @@
         </w:numPr>
         <w:outlineLvl w:val="1"/>
       </w:pPr>
-      <w:bookmarkStart w:id="29" w:name="_Toc512344592"/>
+      <w:bookmarkStart w:id="43" w:name="_Toc512344592"/>
       <w:r>
         <w:t>sp_select_source_by_module</w:t>
       </w:r>
-      <w:bookmarkEnd w:id="29"/>
+      <w:bookmarkEnd w:id="43"/>
     </w:p>
     <w:p>
       <w:pPr>
@@ -6581,11 +6600,11 @@
         </w:numPr>
         <w:outlineLvl w:val="1"/>
       </w:pPr>
-      <w:bookmarkStart w:id="30" w:name="_Toc512344593"/>
+      <w:bookmarkStart w:id="44" w:name="_Toc512344593"/>
       <w:r>
         <w:t>sp_select_subcoachingreasons_by_reason</w:t>
       </w:r>
-      <w:bookmarkEnd w:id="30"/>
+      <w:bookmarkEnd w:id="44"/>
     </w:p>
     <w:p>
       <w:pPr>
@@ -6596,11 +6615,11 @@
         </w:numPr>
         <w:outlineLvl w:val="1"/>
       </w:pPr>
-      <w:bookmarkStart w:id="31" w:name="_Toc512344594"/>
+      <w:bookmarkStart w:id="45" w:name="_Toc512344594"/>
       <w:r>
         <w:t>sp_select_values_by_reason</w:t>
       </w:r>
-      <w:bookmarkEnd w:id="31"/>
+      <w:bookmarkEnd w:id="45"/>
     </w:p>
     <w:p>
       <w:pPr>
@@ -6611,11 +6630,11 @@
         </w:numPr>
         <w:outlineLvl w:val="1"/>
       </w:pPr>
-      <w:bookmarkStart w:id="32" w:name="_Toc512344595"/>
+      <w:bookmarkStart w:id="46" w:name="_Toc512344595"/>
       <w:r>
         <w:t>sp_select_callid_by_module</w:t>
       </w:r>
-      <w:bookmarkEnd w:id="32"/>
+      <w:bookmarkEnd w:id="46"/>
     </w:p>
     <w:p>
       <w:pPr>
@@ -6626,11 +6645,11 @@
         </w:numPr>
         <w:outlineLvl w:val="1"/>
       </w:pPr>
-      <w:bookmarkStart w:id="33" w:name="_Toc512344596"/>
+      <w:bookmarkStart w:id="47" w:name="_Toc512344596"/>
       <w:r>
         <w:t>sp_select_email_attributes</w:t>
       </w:r>
-      <w:bookmarkEnd w:id="33"/>
+      <w:bookmarkEnd w:id="47"/>
     </w:p>
     <w:p>
       <w:pPr>
@@ -6641,11 +6660,11 @@
         </w:numPr>
         <w:outlineLvl w:val="1"/>
       </w:pPr>
-      <w:bookmarkStart w:id="34" w:name="_Toc512344597"/>
+      <w:bookmarkStart w:id="48" w:name="_Toc512344597"/>
       <w:r>
         <w:t>sp_select_rec_employee_hierarchy</w:t>
       </w:r>
-      <w:bookmarkEnd w:id="34"/>
+      <w:bookmarkEnd w:id="48"/>
     </w:p>
     <w:p>
       <w:pPr>
@@ -6656,11 +6675,11 @@
         </w:numPr>
         <w:outlineLvl w:val="1"/>
       </w:pPr>
-      <w:bookmarkStart w:id="35" w:name="_Toc512344598"/>
+      <w:bookmarkStart w:id="49" w:name="_Toc512344598"/>
       <w:r>
         <w:t>sp_insertinto_coaching_log</w:t>
       </w:r>
-      <w:bookmarkEnd w:id="35"/>
+      <w:bookmarkEnd w:id="49"/>
     </w:p>
     <w:p>
       <w:pPr>
@@ -6721,7 +6740,7 @@
       </w:r>
     </w:p>
     <w:sectPr>
-      <w:footerReference w:type="default" r:id="rId14"/>
+      <w:footerReference w:type="default" r:id="rId12"/>
       <w:pgSz w:w="12240" w:h="15840"/>
       <w:pgMar w:top="1440" w:right="1800" w:bottom="1440" w:left="1800" w:header="720" w:footer="720" w:gutter="0"/>
       <w:cols w:space="720"/>
@@ -10623,7 +10642,7 @@
 </file>
 
 <file path=customXml/itemProps1.xml><?xml version="1.0" encoding="utf-8"?>
-<ds:datastoreItem xmlns:ds="http://schemas.openxmlformats.org/officeDocument/2006/customXml" ds:itemID="{9970F685-C5B8-4BBA-B32F-B6B2E440D974}">
+<ds:datastoreItem xmlns:ds="http://schemas.openxmlformats.org/officeDocument/2006/customXml" ds:itemID="{88692A16-B489-497A-A94D-0C20EBB90087}">
   <ds:schemaRefs>
     <ds:schemaRef ds:uri="http://schemas.openxmlformats.org/officeDocument/2006/bibliography"/>
   </ds:schemaRefs>

</xml_diff>

<commit_message>
TFS 14680 -Followup Process; Update after review; Added "followup date must be within 30 days of submission date."
git-tfs-id: [https://tfs.omnicloud.local/tfs/cco%20program/]$/eCoaching_V2;C43377
</commit_message>
<xml_diff>
--- a/Design/DD/Web/CCO_eCoaching_Log_New_Submission_DD.docx
+++ b/Design/DD/Web/CCO_eCoaching_Log_New_Submission_DD.docx
@@ -264,7 +264,7 @@
           </mc:Choice>
           <mc:Fallback>
             <w:pict>
-              <v:line w14:anchorId="0D7C691D" id="Line 12" o:spid="_x0000_s1026" style="position:absolute;z-index:251657728;visibility:visible;mso-wrap-style:square;mso-width-percent:0;mso-height-percent:0;mso-wrap-distance-left:9pt;mso-wrap-distance-top:0;mso-wrap-distance-right:9pt;mso-wrap-distance-bottom:0;mso-position-horizontal:absolute;mso-position-horizontal-relative:text;mso-position-vertical:absolute;mso-position-vertical-relative:text;mso-width-percent:0;mso-height-percent:0;mso-width-relative:page;mso-height-relative:page" from="367.2pt,33.3pt" to="439.25pt,33.35pt" o:gfxdata="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" o:allowincell="f">
+              <v:line w14:anchorId="7F36A902" id="Line 12" o:spid="_x0000_s1026" style="position:absolute;z-index:251657728;visibility:visible;mso-wrap-style:square;mso-width-percent:0;mso-height-percent:0;mso-wrap-distance-left:9pt;mso-wrap-distance-top:0;mso-wrap-distance-right:9pt;mso-wrap-distance-bottom:0;mso-position-horizontal:absolute;mso-position-horizontal-relative:text;mso-position-vertical:absolute;mso-position-vertical-relative:text;mso-width-percent:0;mso-height-percent:0;mso-width-relative:page;mso-height-relative:page" from="367.2pt,33.3pt" to="439.25pt,33.35pt" o:gfxdata="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" o:allowincell="f">
                 <v:stroke startarrowwidth="narrow" startarrowlength="short" endarrowwidth="narrow" endarrowlength="short"/>
               </v:line>
             </w:pict>
@@ -352,7 +352,7 @@
           </mc:Choice>
           <mc:Fallback>
             <w:pict>
-              <v:line w14:anchorId="102DDEFA" id="Line 10" o:spid="_x0000_s1026" style="position:absolute;z-index:251656704;visibility:visible;mso-wrap-style:square;mso-width-percent:0;mso-height-percent:0;mso-wrap-distance-left:9pt;mso-wrap-distance-top:0;mso-wrap-distance-right:9pt;mso-wrap-distance-bottom:0;mso-position-horizontal:absolute;mso-position-horizontal-relative:text;mso-position-vertical:absolute;mso-position-vertical-relative:text;mso-width-percent:0;mso-height-percent:0;mso-width-relative:page;mso-height-relative:page" from="1in,33.3pt" to="266.45pt,33.35pt" o:gfxdata="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" o:allowincell="f">
+              <v:line w14:anchorId="25D4A48C" id="Line 10" o:spid="_x0000_s1026" style="position:absolute;z-index:251656704;visibility:visible;mso-wrap-style:square;mso-width-percent:0;mso-height-percent:0;mso-wrap-distance-left:9pt;mso-wrap-distance-top:0;mso-wrap-distance-right:9pt;mso-wrap-distance-bottom:0;mso-position-horizontal:absolute;mso-position-horizontal-relative:text;mso-position-vertical:absolute;mso-position-vertical-relative:text;mso-width-percent:0;mso-height-percent:0;mso-width-relative:page;mso-height-relative:page" from="1in,33.3pt" to="266.45pt,33.35pt" o:gfxdata="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" o:allowincell="f">
                 <v:stroke startarrowwidth="narrow" startarrowlength="short" endarrowwidth="narrow" endarrowlength="short"/>
               </v:line>
             </w:pict>
@@ -576,7 +576,7 @@
           </mc:Choice>
           <mc:Fallback>
             <w:pict>
-              <v:line w14:anchorId="7D1BB3BF" id="Line 14" o:spid="_x0000_s1026" style="position:absolute;z-index:251658752;visibility:visible;mso-wrap-style:square;mso-width-percent:0;mso-height-percent:0;mso-wrap-distance-left:9pt;mso-wrap-distance-top:0;mso-wrap-distance-right:9pt;mso-wrap-distance-bottom:0;mso-position-horizontal:absolute;mso-position-horizontal-relative:text;mso-position-vertical:absolute;mso-position-vertical-relative:text;mso-width-percent:0;mso-height-percent:0;mso-width-relative:page;mso-height-relative:page" from="76.05pt,2pt" to="270.45pt,2pt" o:gfxdata="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" o:allowincell="f">
+              <v:line w14:anchorId="1588BCDF" id="Line 14" o:spid="_x0000_s1026" style="position:absolute;z-index:251658752;visibility:visible;mso-wrap-style:square;mso-width-percent:0;mso-height-percent:0;mso-wrap-distance-left:9pt;mso-wrap-distance-top:0;mso-wrap-distance-right:9pt;mso-wrap-distance-bottom:0;mso-position-horizontal:absolute;mso-position-horizontal-relative:text;mso-position-vertical:absolute;mso-position-vertical-relative:text;mso-width-percent:0;mso-height-percent:0;mso-width-relative:page;mso-height-relative:page" from="76.05pt,2pt" to="270.45pt,2pt" o:gfxdata="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" o:allowincell="f">
                 <v:stroke startarrowwidth="narrow" startarrowlength="short" endarrowwidth="narrow" endarrowlength="short"/>
               </v:line>
             </w:pict>
@@ -6508,12 +6508,57 @@
                 <w:tab w:val="num" w:pos="2880"/>
               </w:tabs>
               <w:rPr>
-                <w:ins w:id="42" w:author="Huang, Lili" w:date="2019-09-04T10:30:00Z"/>
+                <w:ins w:id="42" w:author="Huang, Lili" w:date="2019-09-04T10:31:00Z"/>
               </w:rPr>
             </w:pPr>
             <w:ins w:id="43" w:author="Huang, Lili" w:date="2019-09-04T10:31:00Z">
               <w:r>
-                <w:t xml:space="preserve">Follow-up date textbox, and a calendar icon </w:t>
+                <w:t>Follow-up date textbox, and a calendar icon</w:t>
+              </w:r>
+              <w:r>
+                <w:t>;</w:t>
+              </w:r>
+            </w:ins>
+          </w:p>
+          <w:p>
+            <w:pPr>
+              <w:tabs>
+                <w:tab w:val="num" w:pos="2880"/>
+              </w:tabs>
+              <w:rPr>
+                <w:ins w:id="44" w:author="Huang, Lili" w:date="2019-09-12T09:37:00Z"/>
+              </w:rPr>
+            </w:pPr>
+          </w:p>
+          <w:p>
+            <w:pPr>
+              <w:tabs>
+                <w:tab w:val="num" w:pos="2880"/>
+              </w:tabs>
+              <w:rPr>
+                <w:ins w:id="45" w:author="Huang, Lili" w:date="2019-09-04T10:30:00Z"/>
+              </w:rPr>
+            </w:pPr>
+            <w:ins w:id="46" w:author="Huang, Lili" w:date="2019-09-12T09:37:00Z">
+              <w:r>
+                <w:t xml:space="preserve">Note: </w:t>
+              </w:r>
+            </w:ins>
+            <w:ins w:id="47" w:author="Huang, Lili" w:date="2019-09-12T09:38:00Z">
+              <w:r>
+                <w:t>F</w:t>
+              </w:r>
+            </w:ins>
+            <w:bookmarkStart w:id="48" w:name="_GoBack"/>
+            <w:bookmarkEnd w:id="48"/>
+            <w:ins w:id="49" w:author="Huang, Lili" w:date="2019-09-12T09:37:00Z">
+              <w:r>
+                <w:t xml:space="preserve">ollow-up date must be within 30 days </w:t>
+              </w:r>
+            </w:ins>
+            <w:ins w:id="50" w:author="Huang, Lili" w:date="2019-09-12T09:38:00Z">
+              <w:r>
+                <w:t>of the submission date.</w:t>
               </w:r>
             </w:ins>
           </w:p>
@@ -6521,7 +6566,7 @@
       </w:tr>
       <w:tr>
         <w:trPr>
-          <w:ins w:id="44" w:author="Huang, Lili" w:date="2019-09-04T10:31:00Z"/>
+          <w:ins w:id="51" w:author="Huang, Lili" w:date="2019-09-04T10:31:00Z"/>
         </w:trPr>
         <w:tc>
           <w:tcPr>
@@ -6533,10 +6578,10 @@
                 <w:tab w:val="num" w:pos="2880"/>
               </w:tabs>
               <w:rPr>
-                <w:ins w:id="45" w:author="Huang, Lili" w:date="2019-09-04T10:31:00Z"/>
+                <w:ins w:id="52" w:author="Huang, Lili" w:date="2019-09-04T10:31:00Z"/>
               </w:rPr>
             </w:pPr>
-            <w:ins w:id="46" w:author="Huang, Lili" w:date="2019-09-04T10:32:00Z">
+            <w:ins w:id="53" w:author="Huang, Lili" w:date="2019-09-04T10:32:00Z">
               <w:r>
                 <w:t>Select “No” for “Is follow-up required?”</w:t>
               </w:r>
@@ -6553,10 +6598,10 @@
                 <w:tab w:val="num" w:pos="2880"/>
               </w:tabs>
               <w:rPr>
-                <w:ins w:id="47" w:author="Huang, Lili" w:date="2019-09-04T10:32:00Z"/>
+                <w:ins w:id="54" w:author="Huang, Lili" w:date="2019-09-04T10:32:00Z"/>
               </w:rPr>
             </w:pPr>
-            <w:ins w:id="48" w:author="Huang, Lili" w:date="2019-09-04T10:32:00Z">
+            <w:ins w:id="55" w:author="Huang, Lili" w:date="2019-09-04T10:32:00Z">
               <w:r>
                 <w:t>Javascrip to hide:</w:t>
               </w:r>
@@ -6568,16 +6613,14 @@
                 <w:tab w:val="num" w:pos="2880"/>
               </w:tabs>
               <w:rPr>
-                <w:ins w:id="49" w:author="Huang, Lili" w:date="2019-09-04T10:31:00Z"/>
+                <w:ins w:id="56" w:author="Huang, Lili" w:date="2019-09-04T10:31:00Z"/>
               </w:rPr>
             </w:pPr>
-            <w:ins w:id="50" w:author="Huang, Lili" w:date="2019-09-04T10:32:00Z">
+            <w:ins w:id="57" w:author="Huang, Lili" w:date="2019-09-04T10:32:00Z">
               <w:r>
                 <w:t>Follow-up date textbox, and the calendar icon</w:t>
               </w:r>
             </w:ins>
-            <w:bookmarkStart w:id="51" w:name="_GoBack"/>
-            <w:bookmarkEnd w:id="51"/>
           </w:p>
         </w:tc>
       </w:tr>
@@ -6593,7 +6636,11 @@
               </w:tabs>
             </w:pPr>
             <w:r>
-              <w:t>Select “Yes” for “Is there a Call Record associated with the coaching?”</w:t>
+              <w:t xml:space="preserve">Select “Yes” for “Is there a Call Record associated with the </w:t>
+            </w:r>
+            <w:r>
+              <w:lastRenderedPageBreak/>
+              <w:t>coaching?”</w:t>
             </w:r>
           </w:p>
         </w:tc>
@@ -6608,6 +6655,7 @@
               </w:tabs>
             </w:pPr>
             <w:r>
+              <w:lastRenderedPageBreak/>
               <w:t>Javascript to show:</w:t>
             </w:r>
           </w:p>
@@ -6635,11 +6683,7 @@
               </w:tabs>
             </w:pPr>
             <w:r>
-              <w:t xml:space="preserve">Select “No” for “Is there </w:t>
-            </w:r>
-            <w:r>
-              <w:lastRenderedPageBreak/>
-              <w:t>a Call Record associated with the coaching?”</w:t>
+              <w:t>Select “No” for “Is there a Call Record associated with the coaching?”</w:t>
             </w:r>
           </w:p>
         </w:tc>
@@ -6654,7 +6698,6 @@
               </w:tabs>
             </w:pPr>
             <w:r>
-              <w:lastRenderedPageBreak/>
               <w:t xml:space="preserve">Javascript to </w:t>
             </w:r>
             <w:r>
@@ -6671,7 +6714,6 @@
               </w:tabs>
             </w:pPr>
             <w:r>
-              <w:lastRenderedPageBreak/>
               <w:t>Call Type dropdown, and a text box for entering Call ID</w:t>
             </w:r>
           </w:p>
@@ -6747,7 +6789,7 @@
           <w:b/>
         </w:rPr>
       </w:pPr>
-      <w:bookmarkStart w:id="52" w:name="_Toc512344585"/>
+      <w:bookmarkStart w:id="58" w:name="_Toc512344585"/>
       <w:r>
         <w:rPr>
           <w:b/>
@@ -6755,7 +6797,7 @@
         <w:lastRenderedPageBreak/>
         <w:t>Stored Procedures</w:t>
       </w:r>
-      <w:bookmarkEnd w:id="52"/>
+      <w:bookmarkEnd w:id="58"/>
     </w:p>
     <w:p>
       <w:pPr>
@@ -6766,11 +6808,11 @@
         </w:numPr>
         <w:outlineLvl w:val="1"/>
       </w:pPr>
-      <w:bookmarkStart w:id="53" w:name="_Toc512344586"/>
+      <w:bookmarkStart w:id="59" w:name="_Toc512344586"/>
       <w:r>
         <w:t>sp_select_employee_details</w:t>
       </w:r>
-      <w:bookmarkEnd w:id="53"/>
+      <w:bookmarkEnd w:id="59"/>
     </w:p>
     <w:p>
       <w:pPr>
@@ -6781,11 +6823,11 @@
         </w:numPr>
         <w:outlineLvl w:val="1"/>
       </w:pPr>
-      <w:bookmarkStart w:id="54" w:name="_Toc512344587"/>
+      <w:bookmarkStart w:id="60" w:name="_Toc512344587"/>
       <w:r>
         <w:t>sp_select_modules_by_job_code</w:t>
       </w:r>
-      <w:bookmarkEnd w:id="54"/>
+      <w:bookmarkEnd w:id="60"/>
       <w:r>
         <w:t xml:space="preserve"> </w:t>
       </w:r>
@@ -6799,11 +6841,11 @@
         </w:numPr>
         <w:outlineLvl w:val="1"/>
       </w:pPr>
-      <w:bookmarkStart w:id="55" w:name="_Toc512344588"/>
+      <w:bookmarkStart w:id="61" w:name="_Toc512344588"/>
       <w:r>
         <w:t>sp_select_employees_by_module_and_site</w:t>
       </w:r>
-      <w:bookmarkEnd w:id="55"/>
+      <w:bookmarkEnd w:id="61"/>
     </w:p>
     <w:p>
       <w:pPr>
@@ -6814,11 +6856,11 @@
         </w:numPr>
         <w:outlineLvl w:val="1"/>
       </w:pPr>
-      <w:bookmarkStart w:id="56" w:name="_Toc512344589"/>
+      <w:bookmarkStart w:id="62" w:name="_Toc512344589"/>
       <w:r>
         <w:t>sp_select_programs</w:t>
       </w:r>
-      <w:bookmarkEnd w:id="56"/>
+      <w:bookmarkEnd w:id="62"/>
     </w:p>
     <w:p>
       <w:pPr>
@@ -6829,11 +6871,11 @@
         </w:numPr>
         <w:outlineLvl w:val="1"/>
       </w:pPr>
-      <w:bookmarkStart w:id="57" w:name="_Toc512344590"/>
+      <w:bookmarkStart w:id="63" w:name="_Toc512344590"/>
       <w:r>
         <w:t>sp_select_behaviors</w:t>
       </w:r>
-      <w:bookmarkEnd w:id="57"/>
+      <w:bookmarkEnd w:id="63"/>
     </w:p>
     <w:p>
       <w:pPr>
@@ -6844,7 +6886,7 @@
         </w:numPr>
         <w:outlineLvl w:val="1"/>
       </w:pPr>
-      <w:bookmarkStart w:id="58" w:name="_Toc512344591"/>
+      <w:bookmarkStart w:id="64" w:name="_Toc512344591"/>
       <w:r>
         <w:t>sp_select_coachingr</w:t>
       </w:r>
@@ -6854,7 +6896,7 @@
       <w:r>
         <w:t>asons_by_module</w:t>
       </w:r>
-      <w:bookmarkEnd w:id="58"/>
+      <w:bookmarkEnd w:id="64"/>
     </w:p>
     <w:p>
       <w:pPr>
@@ -6865,11 +6907,11 @@
         </w:numPr>
         <w:outlineLvl w:val="1"/>
       </w:pPr>
-      <w:bookmarkStart w:id="59" w:name="_Toc512344592"/>
+      <w:bookmarkStart w:id="65" w:name="_Toc512344592"/>
       <w:r>
         <w:t>sp_select_source_by_module</w:t>
       </w:r>
-      <w:bookmarkEnd w:id="59"/>
+      <w:bookmarkEnd w:id="65"/>
     </w:p>
     <w:p>
       <w:pPr>
@@ -6880,11 +6922,11 @@
         </w:numPr>
         <w:outlineLvl w:val="1"/>
       </w:pPr>
-      <w:bookmarkStart w:id="60" w:name="_Toc512344593"/>
+      <w:bookmarkStart w:id="66" w:name="_Toc512344593"/>
       <w:r>
         <w:t>sp_select_subcoachingreasons_by_reason</w:t>
       </w:r>
-      <w:bookmarkEnd w:id="60"/>
+      <w:bookmarkEnd w:id="66"/>
     </w:p>
     <w:p>
       <w:pPr>
@@ -6895,11 +6937,11 @@
         </w:numPr>
         <w:outlineLvl w:val="1"/>
       </w:pPr>
-      <w:bookmarkStart w:id="61" w:name="_Toc512344594"/>
+      <w:bookmarkStart w:id="67" w:name="_Toc512344594"/>
       <w:r>
         <w:t>sp_select_values_by_reason</w:t>
       </w:r>
-      <w:bookmarkEnd w:id="61"/>
+      <w:bookmarkEnd w:id="67"/>
     </w:p>
     <w:p>
       <w:pPr>
@@ -6910,11 +6952,11 @@
         </w:numPr>
         <w:outlineLvl w:val="1"/>
       </w:pPr>
-      <w:bookmarkStart w:id="62" w:name="_Toc512344595"/>
+      <w:bookmarkStart w:id="68" w:name="_Toc512344595"/>
       <w:r>
         <w:t>sp_select_callid_by_module</w:t>
       </w:r>
-      <w:bookmarkEnd w:id="62"/>
+      <w:bookmarkEnd w:id="68"/>
     </w:p>
     <w:p>
       <w:pPr>
@@ -6925,11 +6967,11 @@
         </w:numPr>
         <w:outlineLvl w:val="1"/>
       </w:pPr>
-      <w:bookmarkStart w:id="63" w:name="_Toc512344596"/>
+      <w:bookmarkStart w:id="69" w:name="_Toc512344596"/>
       <w:r>
         <w:t>sp_select_email_attributes</w:t>
       </w:r>
-      <w:bookmarkEnd w:id="63"/>
+      <w:bookmarkEnd w:id="69"/>
     </w:p>
     <w:p>
       <w:pPr>
@@ -6940,11 +6982,11 @@
         </w:numPr>
         <w:outlineLvl w:val="1"/>
       </w:pPr>
-      <w:bookmarkStart w:id="64" w:name="_Toc512344597"/>
+      <w:bookmarkStart w:id="70" w:name="_Toc512344597"/>
       <w:r>
         <w:t>sp_select_rec_employee_hierarchy</w:t>
       </w:r>
-      <w:bookmarkEnd w:id="64"/>
+      <w:bookmarkEnd w:id="70"/>
     </w:p>
     <w:p>
       <w:pPr>
@@ -6955,11 +6997,11 @@
         </w:numPr>
         <w:outlineLvl w:val="1"/>
       </w:pPr>
-      <w:bookmarkStart w:id="65" w:name="_Toc512344598"/>
+      <w:bookmarkStart w:id="71" w:name="_Toc512344598"/>
       <w:r>
         <w:t>sp_insertinto_coaching_log</w:t>
       </w:r>
-      <w:bookmarkEnd w:id="65"/>
+      <w:bookmarkEnd w:id="71"/>
     </w:p>
     <w:p>
       <w:pPr>
@@ -7179,7 +7221,7 @@
         <w:rStyle w:val="PageNumber"/>
         <w:noProof/>
       </w:rPr>
-      <w:t>9</w:t>
+      <w:t>8</w:t>
     </w:r>
     <w:r>
       <w:rPr>
@@ -10922,7 +10964,7 @@
 </file>
 
 <file path=customXml/itemProps1.xml><?xml version="1.0" encoding="utf-8"?>
-<ds:datastoreItem xmlns:ds="http://schemas.openxmlformats.org/officeDocument/2006/customXml" ds:itemID="{4BE4A4F7-4102-4903-B9E3-4D2B289E2155}">
+<ds:datastoreItem xmlns:ds="http://schemas.openxmlformats.org/officeDocument/2006/customXml" ds:itemID="{3917D06D-7949-4F46-BED1-1C554D41ACA3}">
   <ds:schemaRefs>
     <ds:schemaRef ds:uri="http://schemas.openxmlformats.org/officeDocument/2006/bibliography"/>
   </ds:schemaRefs>

</xml_diff>

<commit_message>
#18322 - Work At Home (Return to Site Only)
git-tfs-id: [https://tfs.omnicloud.local/tfs/cco%20program/]$/eCoaching_V2;C46935
</commit_message>
<xml_diff>
--- a/Design/DD/Web/CCO_eCoaching_Log_New_Submission_DD.docx
+++ b/Design/DD/Web/CCO_eCoaching_Log_New_Submission_DD.docx
@@ -271,7 +271,7 @@
           </mc:Choice>
           <mc:Fallback>
             <w:pict>
-              <v:line w14:anchorId="0DF08EC0" id="Line 12" o:spid="_x0000_s1026" style="position:absolute;z-index:251657728;visibility:visible;mso-wrap-style:square;mso-width-percent:0;mso-height-percent:0;mso-wrap-distance-left:9pt;mso-wrap-distance-top:0;mso-wrap-distance-right:9pt;mso-wrap-distance-bottom:0;mso-position-horizontal:absolute;mso-position-horizontal-relative:text;mso-position-vertical:absolute;mso-position-vertical-relative:text;mso-width-percent:0;mso-height-percent:0;mso-width-relative:page;mso-height-relative:page" from="367.2pt,33.3pt" to="439.25pt,33.35pt" o:gfxdata="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" o:allowincell="f">
+              <v:line w14:anchorId="5A831E65" id="Line 12" o:spid="_x0000_s1026" style="position:absolute;z-index:251657728;visibility:visible;mso-wrap-style:square;mso-width-percent:0;mso-height-percent:0;mso-wrap-distance-left:9pt;mso-wrap-distance-top:0;mso-wrap-distance-right:9pt;mso-wrap-distance-bottom:0;mso-position-horizontal:absolute;mso-position-horizontal-relative:text;mso-position-vertical:absolute;mso-position-vertical-relative:text;mso-width-percent:0;mso-height-percent:0;mso-width-relative:page;mso-height-relative:page" from="367.2pt,33.3pt" to="439.25pt,33.35pt" o:gfxdata="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" o:allowincell="f">
                 <v:stroke startarrowwidth="narrow" startarrowlength="short" endarrowwidth="narrow" endarrowlength="short"/>
               </v:line>
             </w:pict>
@@ -359,7 +359,7 @@
           </mc:Choice>
           <mc:Fallback>
             <w:pict>
-              <v:line w14:anchorId="52755205" id="Line 10" o:spid="_x0000_s1026" style="position:absolute;z-index:251656704;visibility:visible;mso-wrap-style:square;mso-width-percent:0;mso-height-percent:0;mso-wrap-distance-left:9pt;mso-wrap-distance-top:0;mso-wrap-distance-right:9pt;mso-wrap-distance-bottom:0;mso-position-horizontal:absolute;mso-position-horizontal-relative:text;mso-position-vertical:absolute;mso-position-vertical-relative:text;mso-width-percent:0;mso-height-percent:0;mso-width-relative:page;mso-height-relative:page" from="1in,33.3pt" to="266.45pt,33.35pt" o:gfxdata="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" o:allowincell="f">
+              <v:line w14:anchorId="7D21012A" id="Line 10" o:spid="_x0000_s1026" style="position:absolute;z-index:251656704;visibility:visible;mso-wrap-style:square;mso-width-percent:0;mso-height-percent:0;mso-wrap-distance-left:9pt;mso-wrap-distance-top:0;mso-wrap-distance-right:9pt;mso-wrap-distance-bottom:0;mso-position-horizontal:absolute;mso-position-horizontal-relative:text;mso-position-vertical:absolute;mso-position-vertical-relative:text;mso-width-percent:0;mso-height-percent:0;mso-width-relative:page;mso-height-relative:page" from="1in,33.3pt" to="266.45pt,33.35pt" o:gfxdata="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" o:allowincell="f">
                 <v:stroke startarrowwidth="narrow" startarrowlength="short" endarrowwidth="narrow" endarrowlength="short"/>
               </v:line>
             </w:pict>
@@ -583,7 +583,7 @@
           </mc:Choice>
           <mc:Fallback>
             <w:pict>
-              <v:line w14:anchorId="5E1B7871" id="Line 14" o:spid="_x0000_s1026" style="position:absolute;z-index:251658752;visibility:visible;mso-wrap-style:square;mso-width-percent:0;mso-height-percent:0;mso-wrap-distance-left:9pt;mso-wrap-distance-top:0;mso-wrap-distance-right:9pt;mso-wrap-distance-bottom:0;mso-position-horizontal:absolute;mso-position-horizontal-relative:text;mso-position-vertical:absolute;mso-position-vertical-relative:text;mso-width-percent:0;mso-height-percent:0;mso-width-relative:page;mso-height-relative:page" from="76.05pt,2pt" to="270.45pt,2pt" o:gfxdata="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" o:allowincell="f">
+              <v:line w14:anchorId="353054D5" id="Line 14" o:spid="_x0000_s1026" style="position:absolute;z-index:251658752;visibility:visible;mso-wrap-style:square;mso-width-percent:0;mso-height-percent:0;mso-wrap-distance-left:9pt;mso-wrap-distance-top:0;mso-wrap-distance-right:9pt;mso-wrap-distance-bottom:0;mso-position-horizontal:absolute;mso-position-horizontal-relative:text;mso-position-vertical:absolute;mso-position-vertical-relative:text;mso-width-percent:0;mso-height-percent:0;mso-width-relative:page;mso-height-relative:page" from="76.05pt,2pt" to="270.45pt,2pt" o:gfxdata="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" o:allowincell="f">
                 <v:stroke startarrowwidth="narrow" startarrowlength="short" endarrowwidth="narrow" endarrowlength="short"/>
               </v:line>
             </w:pict>
@@ -1509,6 +1509,112 @@
         </w:tc>
       </w:tr>
       <w:tr>
+        <w:trPr>
+          <w:ins w:id="0" w:author="Huang, Lili (NE)" w:date="2020-08-27T15:27:00Z"/>
+        </w:trPr>
+        <w:tc>
+          <w:tcPr>
+            <w:tcW w:w="1440" w:type="dxa"/>
+            <w:tcBorders>
+              <w:top w:val="single" w:sz="4" w:space="0" w:color="auto"/>
+              <w:left w:val="single" w:sz="4" w:space="0" w:color="auto"/>
+              <w:bottom w:val="single" w:sz="4" w:space="0" w:color="auto"/>
+              <w:right w:val="single" w:sz="4" w:space="0" w:color="auto"/>
+            </w:tcBorders>
+          </w:tcPr>
+          <w:p>
+            <w:pPr>
+              <w:pStyle w:val="hdr1"/>
+              <w:ind w:left="0"/>
+              <w:jc w:val="left"/>
+              <w:rPr>
+                <w:ins w:id="1" w:author="Huang, Lili (NE)" w:date="2020-08-27T15:27:00Z"/>
+                <w:sz w:val="20"/>
+              </w:rPr>
+            </w:pPr>
+            <w:ins w:id="2" w:author="Huang, Lili (NE)" w:date="2020-08-27T15:27:00Z">
+              <w:r>
+                <w:rPr>
+                  <w:sz w:val="20"/>
+                </w:rPr>
+                <w:t>08/27/2020</w:t>
+              </w:r>
+            </w:ins>
+          </w:p>
+        </w:tc>
+        <w:tc>
+          <w:tcPr>
+            <w:tcW w:w="5238" w:type="dxa"/>
+            <w:tcBorders>
+              <w:top w:val="single" w:sz="4" w:space="0" w:color="auto"/>
+              <w:left w:val="single" w:sz="4" w:space="0" w:color="auto"/>
+              <w:bottom w:val="single" w:sz="4" w:space="0" w:color="auto"/>
+              <w:right w:val="single" w:sz="4" w:space="0" w:color="auto"/>
+            </w:tcBorders>
+          </w:tcPr>
+          <w:p>
+            <w:pPr>
+              <w:pStyle w:val="hdr1"/>
+              <w:ind w:left="0"/>
+              <w:jc w:val="left"/>
+              <w:rPr>
+                <w:ins w:id="3" w:author="Huang, Lili (NE)" w:date="2020-08-27T15:27:00Z"/>
+                <w:color w:val="000000"/>
+                <w:sz w:val="20"/>
+              </w:rPr>
+            </w:pPr>
+            <w:ins w:id="4" w:author="Huang, Lili (NE)" w:date="2020-08-27T15:27:00Z">
+              <w:r>
+                <w:rPr>
+                  <w:color w:val="000000"/>
+                  <w:sz w:val="20"/>
+                </w:rPr>
+                <w:t xml:space="preserve">TFS </w:t>
+              </w:r>
+            </w:ins>
+            <w:ins w:id="5" w:author="Huang, Lili (NE)" w:date="2020-08-27T15:28:00Z">
+              <w:r>
+                <w:rPr>
+                  <w:color w:val="000000"/>
+                  <w:sz w:val="20"/>
+                </w:rPr>
+                <w:t>18322 – Work At Home (Return to Site Only)</w:t>
+              </w:r>
+            </w:ins>
+          </w:p>
+        </w:tc>
+        <w:tc>
+          <w:tcPr>
+            <w:tcW w:w="2790" w:type="dxa"/>
+            <w:tcBorders>
+              <w:top w:val="single" w:sz="4" w:space="0" w:color="auto"/>
+              <w:left w:val="single" w:sz="4" w:space="0" w:color="auto"/>
+              <w:bottom w:val="single" w:sz="4" w:space="0" w:color="auto"/>
+              <w:right w:val="single" w:sz="4" w:space="0" w:color="auto"/>
+            </w:tcBorders>
+          </w:tcPr>
+          <w:p>
+            <w:pPr>
+              <w:pStyle w:val="hdr1"/>
+              <w:ind w:left="0"/>
+              <w:jc w:val="left"/>
+              <w:rPr>
+                <w:ins w:id="6" w:author="Huang, Lili (NE)" w:date="2020-08-27T15:27:00Z"/>
+                <w:sz w:val="20"/>
+              </w:rPr>
+            </w:pPr>
+            <w:ins w:id="7" w:author="Huang, Lili (NE)" w:date="2020-08-27T15:29:00Z">
+              <w:r>
+                <w:rPr>
+                  <w:sz w:val="20"/>
+                </w:rPr>
+                <w:t>Lili Huang</w:t>
+              </w:r>
+            </w:ins>
+          </w:p>
+        </w:tc>
+      </w:tr>
+      <w:tr>
         <w:tc>
           <w:tcPr>
             <w:tcW w:w="1440" w:type="dxa"/>
@@ -1897,7 +2003,7 @@
             <w:noProof/>
             <w:webHidden/>
           </w:rPr>
-          <w:t>5</w:t>
+          <w:t>6</w:t>
         </w:r>
         <w:r>
           <w:rPr>
@@ -2249,7 +2355,7 @@
             <w:noProof/>
             <w:webHidden/>
           </w:rPr>
-          <w:t>6</w:t>
+          <w:t>7</w:t>
         </w:r>
         <w:r>
           <w:rPr>
@@ -2339,7 +2445,7 @@
             <w:noProof/>
             <w:webHidden/>
           </w:rPr>
-          <w:t>9</w:t>
+          <w:t>11</w:t>
         </w:r>
         <w:r>
           <w:rPr>
@@ -2427,7 +2533,7 @@
             <w:noProof/>
             <w:webHidden/>
           </w:rPr>
-          <w:t>9</w:t>
+          <w:t>11</w:t>
         </w:r>
         <w:r>
           <w:rPr>
@@ -2515,7 +2621,7 @@
             <w:noProof/>
             <w:webHidden/>
           </w:rPr>
-          <w:t>9</w:t>
+          <w:t>11</w:t>
         </w:r>
         <w:r>
           <w:rPr>
@@ -2603,7 +2709,7 @@
             <w:noProof/>
             <w:webHidden/>
           </w:rPr>
-          <w:t>9</w:t>
+          <w:t>11</w:t>
         </w:r>
         <w:r>
           <w:rPr>
@@ -2691,7 +2797,7 @@
             <w:noProof/>
             <w:webHidden/>
           </w:rPr>
-          <w:t>9</w:t>
+          <w:t>11</w:t>
         </w:r>
         <w:r>
           <w:rPr>
@@ -2779,7 +2885,7 @@
             <w:noProof/>
             <w:webHidden/>
           </w:rPr>
-          <w:t>9</w:t>
+          <w:t>11</w:t>
         </w:r>
         <w:r>
           <w:rPr>
@@ -2867,7 +2973,7 @@
             <w:noProof/>
             <w:webHidden/>
           </w:rPr>
-          <w:t>9</w:t>
+          <w:t>11</w:t>
         </w:r>
         <w:r>
           <w:rPr>
@@ -2955,7 +3061,7 @@
             <w:noProof/>
             <w:webHidden/>
           </w:rPr>
-          <w:t>9</w:t>
+          <w:t>11</w:t>
         </w:r>
         <w:r>
           <w:rPr>
@@ -3043,7 +3149,7 @@
             <w:noProof/>
             <w:webHidden/>
           </w:rPr>
-          <w:t>9</w:t>
+          <w:t>11</w:t>
         </w:r>
         <w:r>
           <w:rPr>
@@ -3131,7 +3237,7 @@
             <w:noProof/>
             <w:webHidden/>
           </w:rPr>
-          <w:t>9</w:t>
+          <w:t>11</w:t>
         </w:r>
         <w:r>
           <w:rPr>
@@ -3219,7 +3325,7 @@
             <w:noProof/>
             <w:webHidden/>
           </w:rPr>
-          <w:t>9</w:t>
+          <w:t>11</w:t>
         </w:r>
         <w:r>
           <w:rPr>
@@ -3307,7 +3413,7 @@
             <w:noProof/>
             <w:webHidden/>
           </w:rPr>
-          <w:t>9</w:t>
+          <w:t>11</w:t>
         </w:r>
         <w:r>
           <w:rPr>
@@ -3395,7 +3501,7 @@
             <w:noProof/>
             <w:webHidden/>
           </w:rPr>
-          <w:t>9</w:t>
+          <w:t>11</w:t>
         </w:r>
         <w:r>
           <w:rPr>
@@ -3483,7 +3589,7 @@
             <w:noProof/>
             <w:webHidden/>
           </w:rPr>
-          <w:t>9</w:t>
+          <w:t>11</w:t>
         </w:r>
         <w:r>
           <w:rPr>
@@ -3517,6 +3623,8 @@
           <w:sz w:val="20"/>
         </w:rPr>
       </w:pPr>
+      <w:bookmarkStart w:id="8" w:name="_GoBack"/>
+      <w:bookmarkEnd w:id="8"/>
       <w:r>
         <w:rPr>
           <w:sz w:val="20"/>
@@ -3541,7 +3649,7 @@
           <w:b/>
         </w:rPr>
       </w:pPr>
-      <w:bookmarkStart w:id="0" w:name="_Toc512344578"/>
+      <w:bookmarkStart w:id="9" w:name="_Toc512344578"/>
       <w:r>
         <w:rPr>
           <w:b/>
@@ -3549,7 +3657,7 @@
         <w:lastRenderedPageBreak/>
         <w:t>Description</w:t>
       </w:r>
-      <w:bookmarkEnd w:id="0"/>
+      <w:bookmarkEnd w:id="9"/>
       <w:r>
         <w:rPr>
           <w:b/>
@@ -3684,7 +3792,7 @@
           <w:b/>
         </w:rPr>
       </w:pPr>
-      <w:bookmarkStart w:id="1" w:name="_Toc512344579"/>
+      <w:bookmarkStart w:id="10" w:name="_Toc512344579"/>
       <w:r>
         <w:rPr>
           <w:b/>
@@ -3697,7 +3805,7 @@
         </w:rPr>
         <w:t xml:space="preserve"> – NewSubmissionController.cs</w:t>
       </w:r>
-      <w:bookmarkEnd w:id="1"/>
+      <w:bookmarkEnd w:id="10"/>
     </w:p>
     <w:p>
       <w:pPr>
@@ -4492,6 +4600,9 @@
         <w:autoSpaceDE w:val="0"/>
         <w:autoSpaceDN w:val="0"/>
         <w:adjustRightInd w:val="0"/>
+        <w:rPr>
+          <w:ins w:id="11" w:author="Huang, Lili (NE)" w:date="2020-08-27T15:24:00Z"/>
+        </w:rPr>
       </w:pPr>
       <w:r>
         <w:t xml:space="preserve"> </w:t>
@@ -4502,9 +4613,152 @@
       <w:r>
         <w:t>, maximum 3000 characters</w:t>
       </w:r>
+      <w:ins w:id="12" w:author="Huang, Lili (NE)" w:date="2020-08-27T15:22:00Z">
+        <w:r>
+          <w:t xml:space="preserve"> if reasons other than “Work At Home (Return to Site Only) selected</w:t>
+        </w:r>
+      </w:ins>
       <w:r>
         <w:t>;</w:t>
       </w:r>
+      <w:ins w:id="13" w:author="Huang, Lili (NE)" w:date="2020-08-27T15:23:00Z">
+        <w:r>
+          <w:t xml:space="preserve"> Otherwise display “Provide details of the behavior to be coached:</w:t>
+        </w:r>
+      </w:ins>
+      <w:ins w:id="14" w:author="Huang, Lili (NE)" w:date="2020-08-27T15:24:00Z">
+        <w:r>
+          <w:t>” with the following:</w:t>
+        </w:r>
+      </w:ins>
+    </w:p>
+    <w:p>
+      <w:pPr>
+        <w:spacing w:before="100" w:beforeAutospacing="1" w:after="100" w:afterAutospacing="1"/>
+        <w:ind w:left="1152"/>
+        <w:rPr>
+          <w:ins w:id="15" w:author="Huang, Lili (NE)" w:date="2020-08-27T15:24:00Z"/>
+        </w:rPr>
+      </w:pPr>
+      <w:ins w:id="16" w:author="Huang, Lili (NE)" w:date="2020-08-27T15:24:00Z">
+        <w:r>
+          <w:t>CCO employees who participate in the CCO Work at Home are obligated to comply with all Maximus policies and procedures. The purpose of this eCL is to notify you that your CCO Remote Work Agreement is being rescinded.</w:t>
+        </w:r>
+      </w:ins>
+    </w:p>
+    <w:p>
+      <w:pPr>
+        <w:spacing w:before="100" w:beforeAutospacing="1" w:after="100" w:afterAutospacing="1"/>
+        <w:ind w:left="1152"/>
+        <w:rPr>
+          <w:ins w:id="17" w:author="Huang, Lili (NE)" w:date="2020-08-27T15:24:00Z"/>
+        </w:rPr>
+      </w:pPr>
+      <w:ins w:id="18" w:author="Huang, Lili (NE)" w:date="2020-08-27T15:24:00Z">
+        <w:r>
+          <w:t xml:space="preserve">Effective </w:t>
+        </w:r>
+        <w:r>
+          <w:object w:dxaOrig="225" w:dyaOrig="225">
+            <v:shapetype id="_x0000_t75" coordsize="21600,21600" o:spt="75" o:preferrelative="t" path="m@4@5l@4@11@9@11@9@5xe" filled="f" stroked="f">
+              <v:stroke joinstyle="miter"/>
+              <v:formulas>
+                <v:f eqn="if lineDrawn pixelLineWidth 0"/>
+                <v:f eqn="sum @0 1 0"/>
+                <v:f eqn="sum 0 0 @1"/>
+                <v:f eqn="prod @2 1 2"/>
+                <v:f eqn="prod @3 21600 pixelWidth"/>
+                <v:f eqn="prod @3 21600 pixelHeight"/>
+                <v:f eqn="sum @0 0 1"/>
+                <v:f eqn="prod @6 1 2"/>
+                <v:f eqn="prod @7 21600 pixelWidth"/>
+                <v:f eqn="sum @8 21600 0"/>
+                <v:f eqn="prod @7 21600 pixelHeight"/>
+                <v:f eqn="sum @10 21600 0"/>
+              </v:formulas>
+              <v:path o:extrusionok="f" gradientshapeok="t" o:connecttype="rect"/>
+              <o:lock v:ext="edit" aspectratio="t"/>
+            </v:shapetype>
+            <v:shape id="_x0000_i1103" type="#_x0000_t75" style="width:1in;height:18pt" o:ole="">
+              <v:imagedata r:id="rId10" o:title=""/>
+            </v:shape>
+            <w:control r:id="rId11" w:name="DefaultOcxName4" w:shapeid="_x0000_i1103"/>
+          </w:object>
+        </w:r>
+        <w:r>
+          <w:t xml:space="preserve">you will be required to report to work at the </w:t>
+        </w:r>
+        <w:r>
+          <w:object w:dxaOrig="225" w:dyaOrig="225">
+            <v:shape id="_x0000_i1082" type="#_x0000_t75" style="width:124.8pt;height:18pt" o:ole="">
+              <v:imagedata r:id="rId12" o:title=""/>
+            </v:shape>
+            <w:control r:id="rId13" w:name="DefaultOcxName11" w:shapeid="_x0000_i1082"/>
+          </w:object>
+        </w:r>
+        <w:r>
+          <w:t xml:space="preserve">site. You will be reporting to </w:t>
+        </w:r>
+        <w:r>
+          <w:object w:dxaOrig="225" w:dyaOrig="225">
+            <v:shape id="_x0000_i1081" type="#_x0000_t75" style="width:1in;height:18pt" o:ole="">
+              <v:imagedata r:id="rId10" o:title=""/>
+            </v:shape>
+            <w:control r:id="rId14" w:name="DefaultOcxName21" w:shapeid="_x0000_i1081"/>
+          </w:object>
+        </w:r>
+        <w:r>
+          <w:t>. Any wages adjustments that were completed based on your remote status and the county you live in will be adjusted to reflect the location you are working and your position.</w:t>
+        </w:r>
+      </w:ins>
+    </w:p>
+    <w:p>
+      <w:pPr>
+        <w:spacing w:before="100" w:beforeAutospacing="1" w:after="100" w:afterAutospacing="1"/>
+        <w:ind w:left="1152"/>
+        <w:rPr>
+          <w:ins w:id="19" w:author="Huang, Lili (NE)" w:date="2020-08-27T15:24:00Z"/>
+        </w:rPr>
+      </w:pPr>
+      <w:ins w:id="20" w:author="Huang, Lili (NE)" w:date="2020-08-27T15:24:00Z">
+        <w:r>
+          <w:t>Any equipment you have received for the Work at Home assignment should be returned to your supervisor on your first day of reporting to the site.</w:t>
+        </w:r>
+      </w:ins>
+    </w:p>
+    <w:p>
+      <w:pPr>
+        <w:spacing w:before="100" w:beforeAutospacing="1" w:after="100" w:afterAutospacing="1"/>
+        <w:ind w:left="1152"/>
+        <w:rPr>
+          <w:ins w:id="21" w:author="Huang, Lili (NE)" w:date="2020-08-27T15:24:00Z"/>
+        </w:rPr>
+      </w:pPr>
+      <w:ins w:id="22" w:author="Huang, Lili (NE)" w:date="2020-08-27T15:24:00Z">
+        <w:r>
+          <w:t xml:space="preserve">Maximus anticipates that a mutually beneficial employment relationship will continue as you work at the </w:t>
+        </w:r>
+        <w:r>
+          <w:object w:dxaOrig="225" w:dyaOrig="225">
+            <v:shape id="_x0000_i1080" type="#_x0000_t75" style="width:1in;height:18pt" o:ole="">
+              <v:imagedata r:id="rId10" o:title=""/>
+            </v:shape>
+            <w:control r:id="rId15" w:name="DefaultOcxName31" w:shapeid="_x0000_i1080"/>
+          </w:object>
+        </w:r>
+        <w:r>
+          <w:t>site.</w:t>
+        </w:r>
+      </w:ins>
+    </w:p>
+    <w:p>
+      <w:pPr>
+        <w:pStyle w:val="ListParagraph"/>
+        <w:autoSpaceDE w:val="0"/>
+        <w:autoSpaceDN w:val="0"/>
+        <w:adjustRightInd w:val="0"/>
+        <w:ind w:left="1080"/>
+      </w:pPr>
     </w:p>
     <w:p>
       <w:pPr>
@@ -4816,6 +5070,7 @@
         <w:adjustRightInd w:val="0"/>
       </w:pPr>
       <w:r>
+        <w:lastRenderedPageBreak/>
         <w:t>Display “Opportunity” or “Reinforcement” or both  (based on the checked Coaching Reason) with radio buttons;</w:t>
       </w:r>
     </w:p>
@@ -5173,7 +5428,7 @@
           <w:b/>
         </w:rPr>
       </w:pPr>
-      <w:bookmarkStart w:id="2" w:name="_Toc512344580"/>
+      <w:bookmarkStart w:id="23" w:name="_Toc512344580"/>
       <w:r>
         <w:rPr>
           <w:b/>
@@ -5198,7 +5453,7 @@
         </w:rPr>
         <w:t>- Views\NewSubmission\Index.cshtml</w:t>
       </w:r>
-      <w:bookmarkEnd w:id="2"/>
+      <w:bookmarkEnd w:id="23"/>
     </w:p>
     <w:p>
       <w:pPr>
@@ -5212,11 +5467,11 @@
         <w:adjustRightInd w:val="0"/>
         <w:outlineLvl w:val="1"/>
       </w:pPr>
-      <w:bookmarkStart w:id="3" w:name="_Toc512344581"/>
+      <w:bookmarkStart w:id="24" w:name="_Toc512344581"/>
       <w:r>
         <w:t>Razor pages comprising Web Page</w:t>
       </w:r>
-      <w:bookmarkEnd w:id="3"/>
+      <w:bookmarkEnd w:id="24"/>
     </w:p>
     <w:p>
       <w:pPr>
@@ -5338,11 +5593,11 @@
         <w:adjustRightInd w:val="0"/>
         <w:outlineLvl w:val="1"/>
       </w:pPr>
-      <w:bookmarkStart w:id="4" w:name="_Toc512344582"/>
+      <w:bookmarkStart w:id="25" w:name="_Toc512344582"/>
       <w:r>
         <w:t>Layout Page</w:t>
       </w:r>
-      <w:bookmarkEnd w:id="4"/>
+      <w:bookmarkEnd w:id="25"/>
     </w:p>
     <w:p>
       <w:pPr>
@@ -5374,7 +5629,7 @@
         <w:adjustRightInd w:val="0"/>
         <w:outlineLvl w:val="1"/>
       </w:pPr>
-      <w:bookmarkStart w:id="5" w:name="_Toc512344583"/>
+      <w:bookmarkStart w:id="26" w:name="_Toc512344583"/>
       <w:r>
         <w:t>Screen</w:t>
       </w:r>
@@ -5384,7 +5639,7 @@
       <w:r>
         <w:t>hot</w:t>
       </w:r>
-      <w:bookmarkEnd w:id="5"/>
+      <w:bookmarkEnd w:id="26"/>
     </w:p>
     <w:p>
       <w:pPr>
@@ -5410,6 +5665,7 @@
         <w:rPr>
           <w:noProof/>
         </w:rPr>
+        <w:lastRenderedPageBreak/>
         <w:drawing>
           <wp:inline distT="0" distB="0" distL="0" distR="0">
             <wp:extent cx="5478780" cy="2766060"/>
@@ -5428,7 +5684,7 @@
                     </pic:cNvPicPr>
                   </pic:nvPicPr>
                   <pic:blipFill>
-                    <a:blip r:embed="rId10" cstate="print">
+                    <a:blip r:embed="rId16" cstate="print">
                       <a:extLst>
                         <a:ext uri="{28A0092B-C50C-407E-A947-70E740481C1C}">
                           <a14:useLocalDpi xmlns:a14="http://schemas.microsoft.com/office/drawing/2010/main" val="0"/>
@@ -5462,6 +5718,87 @@
     </w:p>
     <w:p>
       <w:pPr>
+        <w:rPr>
+          <w:ins w:id="27" w:author="Huang, Lili (NE)" w:date="2020-08-27T15:07:00Z"/>
+        </w:rPr>
+      </w:pPr>
+    </w:p>
+    <w:p>
+      <w:pPr>
+        <w:rPr>
+          <w:ins w:id="28" w:author="Huang, Lili (NE)" w:date="2020-08-27T15:08:00Z"/>
+        </w:rPr>
+      </w:pPr>
+      <w:ins w:id="29" w:author="Huang, Lili (NE)" w:date="2020-08-27T15:07:00Z">
+        <w:r>
+          <w:t>Submit as a coaching log – Work At Home (Return to Sit</w:t>
+        </w:r>
+      </w:ins>
+      <w:ins w:id="30" w:author="Huang, Lili (NE)" w:date="2020-08-27T15:08:00Z">
+        <w:r>
+          <w:t>e Only)</w:t>
+        </w:r>
+      </w:ins>
+    </w:p>
+    <w:p>
+      <w:ins w:id="31" w:author="Huang, Lili (NE)" w:date="2020-08-27T15:12:00Z">
+        <w:r>
+          <w:rPr>
+            <w:noProof/>
+          </w:rPr>
+          <w:drawing>
+            <wp:inline distT="0" distB="0" distL="0" distR="0">
+              <wp:extent cx="5474335" cy="2286000"/>
+              <wp:effectExtent l="0" t="0" r="0" b="0"/>
+              <wp:docPr id="2" name="Picture 2"/>
+              <wp:cNvGraphicFramePr>
+                <a:graphicFrameLocks xmlns:a="http://schemas.openxmlformats.org/drawingml/2006/main" noChangeAspect="1"/>
+              </wp:cNvGraphicFramePr>
+              <a:graphic xmlns:a="http://schemas.openxmlformats.org/drawingml/2006/main">
+                <a:graphicData uri="http://schemas.openxmlformats.org/drawingml/2006/picture">
+                  <pic:pic xmlns:pic="http://schemas.openxmlformats.org/drawingml/2006/picture">
+                    <pic:nvPicPr>
+                      <pic:cNvPr id="0" name="Picture 2"/>
+                      <pic:cNvPicPr>
+                        <a:picLocks noChangeAspect="1" noChangeArrowheads="1"/>
+                      </pic:cNvPicPr>
+                    </pic:nvPicPr>
+                    <pic:blipFill>
+                      <a:blip r:embed="rId17" cstate="print">
+                        <a:extLst>
+                          <a:ext uri="{28A0092B-C50C-407E-A947-70E740481C1C}">
+                            <a14:useLocalDpi xmlns:a14="http://schemas.microsoft.com/office/drawing/2010/main" val="0"/>
+                          </a:ext>
+                        </a:extLst>
+                      </a:blip>
+                      <a:srcRect/>
+                      <a:stretch>
+                        <a:fillRect/>
+                      </a:stretch>
+                    </pic:blipFill>
+                    <pic:spPr bwMode="auto">
+                      <a:xfrm>
+                        <a:off x="0" y="0"/>
+                        <a:ext cx="5474335" cy="2286000"/>
+                      </a:xfrm>
+                      <a:prstGeom prst="rect">
+                        <a:avLst/>
+                      </a:prstGeom>
+                      <a:noFill/>
+                      <a:ln>
+                        <a:noFill/>
+                      </a:ln>
+                    </pic:spPr>
+                  </pic:pic>
+                </a:graphicData>
+              </a:graphic>
+            </wp:inline>
+          </w:drawing>
+        </w:r>
+      </w:ins>
+    </w:p>
+    <w:p>
+      <w:pPr>
         <w:ind w:left="864" w:firstLine="432"/>
       </w:pPr>
     </w:p>
@@ -5493,7 +5830,7 @@
                     </pic:cNvPicPr>
                   </pic:nvPicPr>
                   <pic:blipFill>
-                    <a:blip r:embed="rId11" cstate="print">
+                    <a:blip r:embed="rId18" cstate="print">
                       <a:extLst>
                         <a:ext uri="{28A0092B-C50C-407E-A947-70E740481C1C}">
                           <a14:useLocalDpi xmlns:a14="http://schemas.microsoft.com/office/drawing/2010/main" val="0"/>
@@ -5546,11 +5883,11 @@
         <w:adjustRightInd w:val="0"/>
         <w:outlineLvl w:val="1"/>
       </w:pPr>
-      <w:bookmarkStart w:id="6" w:name="_Toc512344584"/>
+      <w:bookmarkStart w:id="32" w:name="_Toc512344584"/>
       <w:r>
         <w:t>Web Page Invoked Events</w:t>
       </w:r>
-      <w:bookmarkEnd w:id="6"/>
+      <w:bookmarkEnd w:id="32"/>
     </w:p>
     <w:tbl>
       <w:tblPr>
@@ -5628,7 +5965,11 @@
               <w:t>elect a module</w:t>
             </w:r>
             <w:r>
-              <w:t xml:space="preserve"> from “</w:t>
+              <w:t xml:space="preserve"> from </w:t>
+            </w:r>
+            <w:r>
+              <w:lastRenderedPageBreak/>
+              <w:t>“</w:t>
             </w:r>
             <w:r>
               <w:t>Employe</w:t>
@@ -5655,6 +5996,7 @@
               </w:tabs>
             </w:pPr>
             <w:r>
+              <w:lastRenderedPageBreak/>
               <w:t>A</w:t>
             </w:r>
             <w:r>
@@ -5759,6 +6101,7 @@
               </w:tabs>
             </w:pPr>
             <w:r>
+              <w:lastRenderedPageBreak/>
               <w:t xml:space="preserve">Select a </w:t>
             </w:r>
             <w:r>
@@ -6252,11 +6595,7 @@
               </w:tabs>
             </w:pPr>
             <w:r>
-              <w:t xml:space="preserve">Click “Yes” for “Is this a </w:t>
-            </w:r>
-            <w:r>
-              <w:lastRenderedPageBreak/>
-              <w:t>Customer Service Escalation (CSE)?”</w:t>
+              <w:t>Click “Yes” for “Is this a Customer Service Escalation (CSE)?”</w:t>
             </w:r>
           </w:p>
         </w:tc>
@@ -6271,7 +6610,6 @@
               </w:tabs>
             </w:pPr>
             <w:r>
-              <w:lastRenderedPageBreak/>
               <w:t>Controller: NewSubmission</w:t>
             </w:r>
           </w:p>
@@ -6282,7 +6620,6 @@
               </w:tabs>
             </w:pPr>
             <w:r>
-              <w:lastRenderedPageBreak/>
               <w:t>Action: LoadCoachingReasons</w:t>
             </w:r>
           </w:p>
@@ -6320,8 +6657,11 @@
               </w:tabs>
             </w:pPr>
             <w:r>
+              <w:t xml:space="preserve">Select a Coaching reason </w:t>
+            </w:r>
+            <w:r>
               <w:lastRenderedPageBreak/>
-              <w:t>Select a Coaching reason by checking the checkbox</w:t>
+              <w:t>by checking the checkbox</w:t>
             </w:r>
           </w:p>
         </w:tc>
@@ -6336,6 +6676,7 @@
               </w:tabs>
             </w:pPr>
             <w:r>
+              <w:lastRenderedPageBreak/>
               <w:t>Controller: NewSubmission</w:t>
             </w:r>
           </w:p>
@@ -6346,6 +6687,7 @@
               </w:tabs>
             </w:pPr>
             <w:r>
+              <w:lastRenderedPageBreak/>
               <w:t>Action: HandleCoachingReasonClicked</w:t>
             </w:r>
           </w:p>
@@ -6380,6 +6722,7 @@
               </w:tabs>
             </w:pPr>
             <w:r>
+              <w:lastRenderedPageBreak/>
               <w:t>UnSelect a Coaching reason by unchecking the checkbox</w:t>
             </w:r>
           </w:p>
@@ -6424,6 +6767,391 @@
             <w:r>
               <w:t>Hide sub coaching reason dropdown and “Opportunity”, “Reinforcement” radio buttons for the selected Coaching reason.</w:t>
             </w:r>
+          </w:p>
+        </w:tc>
+      </w:tr>
+      <w:tr>
+        <w:trPr>
+          <w:ins w:id="33" w:author="Huang, Lili (NE)" w:date="2020-08-27T15:13:00Z"/>
+        </w:trPr>
+        <w:tc>
+          <w:tcPr>
+            <w:tcW w:w="2250" w:type="dxa"/>
+          </w:tcPr>
+          <w:p>
+            <w:pPr>
+              <w:tabs>
+                <w:tab w:val="num" w:pos="2880"/>
+              </w:tabs>
+              <w:rPr>
+                <w:ins w:id="34" w:author="Huang, Lili (NE)" w:date="2020-08-27T15:13:00Z"/>
+              </w:rPr>
+            </w:pPr>
+            <w:ins w:id="35" w:author="Huang, Lili (NE)" w:date="2020-08-27T15:13:00Z">
+              <w:r>
+                <w:t>Select Coaching reason “Work At Home</w:t>
+              </w:r>
+            </w:ins>
+            <w:ins w:id="36" w:author="Huang, Lili (NE)" w:date="2020-08-27T15:14:00Z">
+              <w:r>
+                <w:t>(</w:t>
+              </w:r>
+            </w:ins>
+            <w:ins w:id="37" w:author="Huang, Lili (NE)" w:date="2020-08-27T15:13:00Z">
+              <w:r>
+                <w:t>Return to Site Only</w:t>
+              </w:r>
+            </w:ins>
+            <w:ins w:id="38" w:author="Huang, Lili (NE)" w:date="2020-08-27T15:14:00Z">
+              <w:r>
+                <w:t>)” by checking the checkbox</w:t>
+              </w:r>
+            </w:ins>
+          </w:p>
+        </w:tc>
+        <w:tc>
+          <w:tcPr>
+            <w:tcW w:w="6300" w:type="dxa"/>
+          </w:tcPr>
+          <w:p>
+            <w:pPr>
+              <w:tabs>
+                <w:tab w:val="num" w:pos="2880"/>
+              </w:tabs>
+              <w:rPr>
+                <w:ins w:id="39" w:author="Huang, Lili (NE)" w:date="2020-08-27T15:14:00Z"/>
+              </w:rPr>
+            </w:pPr>
+            <w:ins w:id="40" w:author="Huang, Lili (NE)" w:date="2020-08-27T15:14:00Z">
+              <w:r>
+                <w:t>Javascript to show:</w:t>
+              </w:r>
+            </w:ins>
+          </w:p>
+          <w:p>
+            <w:pPr>
+              <w:tabs>
+                <w:tab w:val="num" w:pos="2880"/>
+              </w:tabs>
+              <w:rPr>
+                <w:ins w:id="41" w:author="Huang, Lili (NE)" w:date="2020-08-27T15:15:00Z"/>
+              </w:rPr>
+            </w:pPr>
+            <w:ins w:id="42" w:author="Huang, Lili (NE)" w:date="2020-08-27T15:15:00Z">
+              <w:r>
+                <w:t>Replace “</w:t>
+              </w:r>
+              <w:r>
+                <w:t>Provide details of the behavior to be coached:</w:t>
+              </w:r>
+              <w:r>
+                <w:t>” text area with the following:</w:t>
+              </w:r>
+            </w:ins>
+          </w:p>
+          <w:p>
+            <w:pPr>
+              <w:tabs>
+                <w:tab w:val="num" w:pos="2880"/>
+              </w:tabs>
+              <w:rPr>
+                <w:ins w:id="43" w:author="Huang, Lili (NE)" w:date="2020-08-27T15:16:00Z"/>
+              </w:rPr>
+            </w:pPr>
+          </w:p>
+          <w:p>
+            <w:pPr>
+              <w:spacing w:before="100" w:beforeAutospacing="1" w:after="100" w:afterAutospacing="1"/>
+              <w:rPr>
+                <w:ins w:id="44" w:author="Huang, Lili (NE)" w:date="2020-08-27T15:16:00Z"/>
+                <w:rPrChange w:id="45" w:author="Huang, Lili (NE)" w:date="2020-08-27T15:16:00Z">
+                  <w:rPr>
+                    <w:ins w:id="46" w:author="Huang, Lili (NE)" w:date="2020-08-27T15:16:00Z"/>
+                    <w:sz w:val="24"/>
+                    <w:szCs w:val="24"/>
+                  </w:rPr>
+                </w:rPrChange>
+              </w:rPr>
+            </w:pPr>
+            <w:ins w:id="47" w:author="Huang, Lili (NE)" w:date="2020-08-27T15:16:00Z">
+              <w:r>
+                <w:rPr>
+                  <w:rPrChange w:id="48" w:author="Huang, Lili (NE)" w:date="2020-08-27T15:16:00Z">
+                    <w:rPr>
+                      <w:sz w:val="24"/>
+                      <w:szCs w:val="24"/>
+                    </w:rPr>
+                  </w:rPrChange>
+                </w:rPr>
+                <w:t>C</w:t>
+              </w:r>
+            </w:ins>
+            <w:ins w:id="49" w:author="Huang, Lili (NE)" w:date="2020-08-27T15:17:00Z">
+              <w:r>
+                <w:t>C</w:t>
+              </w:r>
+            </w:ins>
+            <w:ins w:id="50" w:author="Huang, Lili (NE)" w:date="2020-08-27T15:16:00Z">
+              <w:r>
+                <w:rPr>
+                  <w:rPrChange w:id="51" w:author="Huang, Lili (NE)" w:date="2020-08-27T15:16:00Z">
+                    <w:rPr>
+                      <w:sz w:val="24"/>
+                      <w:szCs w:val="24"/>
+                    </w:rPr>
+                  </w:rPrChange>
+                </w:rPr>
+                <w:t>O employees who participate in the CCO Work at Home are obligated to comply with all Maximus policies and procedures. The purpose of this eCL is to notify you that your CCO Remote Work Agreement is being rescinded.</w:t>
+              </w:r>
+            </w:ins>
+          </w:p>
+          <w:p>
+            <w:pPr>
+              <w:spacing w:before="100" w:beforeAutospacing="1" w:after="100" w:afterAutospacing="1"/>
+              <w:rPr>
+                <w:ins w:id="52" w:author="Huang, Lili (NE)" w:date="2020-08-27T15:16:00Z"/>
+              </w:rPr>
+            </w:pPr>
+            <w:ins w:id="53" w:author="Huang, Lili (NE)" w:date="2020-08-27T15:16:00Z">
+              <w:r>
+                <w:rPr>
+                  <w:rPrChange w:id="54" w:author="Huang, Lili (NE)" w:date="2020-08-27T15:16:00Z">
+                    <w:rPr>
+                      <w:sz w:val="24"/>
+                      <w:szCs w:val="24"/>
+                    </w:rPr>
+                  </w:rPrChange>
+                </w:rPr>
+                <w:t xml:space="preserve">Effective </w:t>
+              </w:r>
+              <w:r>
+                <w:rPr>
+                  <w:rPrChange w:id="55" w:author="Huang, Lili (NE)" w:date="2020-08-27T15:16:00Z">
+                    <w:rPr>
+                      <w:sz w:val="24"/>
+                      <w:szCs w:val="24"/>
+                    </w:rPr>
+                  </w:rPrChange>
+                </w:rPr>
+                <w:object w:dxaOrig="225" w:dyaOrig="225">
+                  <v:shape id="_x0000_i1038" type="#_x0000_t75" style="width:1in;height:18pt" o:ole="">
+                    <v:imagedata r:id="rId10" o:title=""/>
+                  </v:shape>
+                  <w:control r:id="rId19" w:name="DefaultOcxName" w:shapeid="_x0000_i1038"/>
+                </w:object>
+              </w:r>
+            </w:ins>
+            <w:ins w:id="56" w:author="Huang, Lili (NE)" w:date="2020-08-27T15:18:00Z">
+              <w:r>
+                <w:t xml:space="preserve"> </w:t>
+              </w:r>
+            </w:ins>
+            <w:ins w:id="57" w:author="Huang, Lili (NE)" w:date="2020-08-27T15:16:00Z">
+              <w:r>
+                <w:rPr>
+                  <w:rPrChange w:id="58" w:author="Huang, Lili (NE)" w:date="2020-08-27T15:16:00Z">
+                    <w:rPr>
+                      <w:sz w:val="24"/>
+                      <w:szCs w:val="24"/>
+                    </w:rPr>
+                  </w:rPrChange>
+                </w:rPr>
+                <w:t xml:space="preserve">you will be required to report to work at the </w:t>
+              </w:r>
+              <w:r>
+                <w:rPr>
+                  <w:rPrChange w:id="59" w:author="Huang, Lili (NE)" w:date="2020-08-27T15:16:00Z">
+                    <w:rPr>
+                      <w:sz w:val="24"/>
+                      <w:szCs w:val="24"/>
+                    </w:rPr>
+                  </w:rPrChange>
+                </w:rPr>
+                <w:object w:dxaOrig="225" w:dyaOrig="225">
+                  <v:shape id="_x0000_i1071" type="#_x0000_t75" style="width:124.8pt;height:18pt" o:ole="">
+                    <v:imagedata r:id="rId20" o:title=""/>
+                  </v:shape>
+                  <w:control r:id="rId21" w:name="DefaultOcxName1" w:shapeid="_x0000_i1071"/>
+                </w:object>
+              </w:r>
+              <w:r>
+                <w:rPr>
+                  <w:rPrChange w:id="60" w:author="Huang, Lili (NE)" w:date="2020-08-27T15:16:00Z">
+                    <w:rPr>
+                      <w:sz w:val="24"/>
+                      <w:szCs w:val="24"/>
+                    </w:rPr>
+                  </w:rPrChange>
+                </w:rPr>
+                <w:t xml:space="preserve">site. You will be reporting to </w:t>
+              </w:r>
+              <w:r>
+                <w:rPr>
+                  <w:rPrChange w:id="61" w:author="Huang, Lili (NE)" w:date="2020-08-27T15:16:00Z">
+                    <w:rPr>
+                      <w:sz w:val="24"/>
+                      <w:szCs w:val="24"/>
+                    </w:rPr>
+                  </w:rPrChange>
+                </w:rPr>
+                <w:object w:dxaOrig="225" w:dyaOrig="225">
+                  <v:shape id="_x0000_i1069" type="#_x0000_t75" style="width:1in;height:18pt" o:ole="">
+                    <v:imagedata r:id="rId10" o:title=""/>
+                  </v:shape>
+                  <w:control r:id="rId22" w:name="DefaultOcxName2" w:shapeid="_x0000_i1069"/>
+                </w:object>
+              </w:r>
+              <w:r>
+                <w:t>. Any wages adjustments that were completed based on your remote status and the county you live in will be adjusted to reflect the location you are working and your position.</w:t>
+              </w:r>
+            </w:ins>
+          </w:p>
+          <w:p>
+            <w:pPr>
+              <w:spacing w:before="100" w:beforeAutospacing="1" w:after="100" w:afterAutospacing="1"/>
+              <w:rPr>
+                <w:ins w:id="62" w:author="Huang, Lili (NE)" w:date="2020-08-27T15:16:00Z"/>
+              </w:rPr>
+            </w:pPr>
+            <w:ins w:id="63" w:author="Huang, Lili (NE)" w:date="2020-08-27T15:16:00Z">
+              <w:r>
+                <w:t>Any equipment you have received for the Work at Home assignment should be returned to your supervisor on your first day of reporting to the site.</w:t>
+              </w:r>
+            </w:ins>
+          </w:p>
+          <w:p>
+            <w:pPr>
+              <w:spacing w:before="100" w:beforeAutospacing="1" w:after="100" w:afterAutospacing="1"/>
+              <w:rPr>
+                <w:ins w:id="64" w:author="Huang, Lili (NE)" w:date="2020-08-27T15:16:00Z"/>
+              </w:rPr>
+            </w:pPr>
+            <w:ins w:id="65" w:author="Huang, Lili (NE)" w:date="2020-08-27T15:16:00Z">
+              <w:r>
+                <w:t xml:space="preserve">Maximus anticipates that a mutually beneficial employment relationship will continue as you work at the </w:t>
+              </w:r>
+              <w:r>
+                <w:rPr>
+                  <w:rPrChange w:id="66" w:author="Huang, Lili (NE)" w:date="2020-08-27T15:16:00Z">
+                    <w:rPr>
+                      <w:sz w:val="24"/>
+                      <w:szCs w:val="24"/>
+                    </w:rPr>
+                  </w:rPrChange>
+                </w:rPr>
+                <w:object w:dxaOrig="225" w:dyaOrig="225">
+                  <v:shape id="_x0000_i1067" type="#_x0000_t75" style="width:1in;height:18pt" o:ole="">
+                    <v:imagedata r:id="rId10" o:title=""/>
+                  </v:shape>
+                  <w:control r:id="rId23" w:name="DefaultOcxName3" w:shapeid="_x0000_i1067"/>
+                </w:object>
+              </w:r>
+              <w:r>
+                <w:t>site.</w:t>
+              </w:r>
+            </w:ins>
+          </w:p>
+          <w:p>
+            <w:pPr>
+              <w:tabs>
+                <w:tab w:val="num" w:pos="2880"/>
+              </w:tabs>
+              <w:rPr>
+                <w:ins w:id="67" w:author="Huang, Lili (NE)" w:date="2020-08-27T15:13:00Z"/>
+              </w:rPr>
+            </w:pPr>
+          </w:p>
+        </w:tc>
+      </w:tr>
+      <w:tr>
+        <w:trPr>
+          <w:ins w:id="68" w:author="Huang, Lili (NE)" w:date="2020-08-27T15:18:00Z"/>
+        </w:trPr>
+        <w:tc>
+          <w:tcPr>
+            <w:tcW w:w="2250" w:type="dxa"/>
+          </w:tcPr>
+          <w:p>
+            <w:pPr>
+              <w:tabs>
+                <w:tab w:val="num" w:pos="2880"/>
+              </w:tabs>
+              <w:rPr>
+                <w:ins w:id="69" w:author="Huang, Lili (NE)" w:date="2020-08-27T15:18:00Z"/>
+              </w:rPr>
+            </w:pPr>
+            <w:ins w:id="70" w:author="Huang, Lili (NE)" w:date="2020-08-27T15:18:00Z">
+              <w:r>
+                <w:t>Uns</w:t>
+              </w:r>
+              <w:r>
+                <w:t xml:space="preserve">elect Coaching reason “Work At Home(Return to Site Only)” by </w:t>
+              </w:r>
+            </w:ins>
+            <w:ins w:id="71" w:author="Huang, Lili (NE)" w:date="2020-08-27T15:19:00Z">
+              <w:r>
+                <w:t>un</w:t>
+              </w:r>
+            </w:ins>
+            <w:ins w:id="72" w:author="Huang, Lili (NE)" w:date="2020-08-27T15:18:00Z">
+              <w:r>
+                <w:t>checking the checkbox</w:t>
+              </w:r>
+            </w:ins>
+          </w:p>
+        </w:tc>
+        <w:tc>
+          <w:tcPr>
+            <w:tcW w:w="6300" w:type="dxa"/>
+          </w:tcPr>
+          <w:p>
+            <w:pPr>
+              <w:tabs>
+                <w:tab w:val="num" w:pos="2880"/>
+              </w:tabs>
+              <w:rPr>
+                <w:ins w:id="73" w:author="Huang, Lili (NE)" w:date="2020-08-27T15:19:00Z"/>
+              </w:rPr>
+            </w:pPr>
+            <w:ins w:id="74" w:author="Huang, Lili (NE)" w:date="2020-08-27T15:19:00Z">
+              <w:r>
+                <w:t>Javascript to show:</w:t>
+              </w:r>
+            </w:ins>
+          </w:p>
+          <w:p>
+            <w:pPr>
+              <w:tabs>
+                <w:tab w:val="num" w:pos="2880"/>
+              </w:tabs>
+              <w:rPr>
+                <w:ins w:id="75" w:author="Huang, Lili (NE)" w:date="2020-08-27T15:19:00Z"/>
+              </w:rPr>
+            </w:pPr>
+          </w:p>
+          <w:p>
+            <w:pPr>
+              <w:tabs>
+                <w:tab w:val="num" w:pos="2880"/>
+              </w:tabs>
+              <w:rPr>
+                <w:ins w:id="76" w:author="Huang, Lili (NE)" w:date="2020-08-27T15:18:00Z"/>
+              </w:rPr>
+            </w:pPr>
+            <w:ins w:id="77" w:author="Huang, Lili (NE)" w:date="2020-08-27T15:19:00Z">
+              <w:r>
+                <w:t xml:space="preserve">“Provide details of the behavior to be coached:” </w:t>
+              </w:r>
+              <w:r>
+                <w:t xml:space="preserve">editable </w:t>
+              </w:r>
+              <w:r>
+                <w:t>text area</w:t>
+              </w:r>
+              <w:r>
+                <w:t>.</w:t>
+              </w:r>
+            </w:ins>
           </w:p>
         </w:tc>
       </w:tr>
@@ -6585,7 +7313,11 @@
               </w:tabs>
             </w:pPr>
             <w:r>
-              <w:t>Select “No” for “Is there a Call Record associated with the coaching?”</w:t>
+              <w:t xml:space="preserve">Select “No” for “Is there a Call Record associated </w:t>
+            </w:r>
+            <w:r>
+              <w:lastRenderedPageBreak/>
+              <w:t>with the coaching?”</w:t>
             </w:r>
           </w:p>
         </w:tc>
@@ -6600,6 +7332,7 @@
               </w:tabs>
             </w:pPr>
             <w:r>
+              <w:lastRenderedPageBreak/>
               <w:t xml:space="preserve">Javascript to </w:t>
             </w:r>
             <w:r>
@@ -6667,12 +7400,12 @@
     <w:p>
       <w:pPr>
         <w:sectPr>
-          <w:headerReference w:type="even" r:id="rId12"/>
-          <w:headerReference w:type="default" r:id="rId13"/>
-          <w:footerReference w:type="even" r:id="rId14"/>
-          <w:footerReference w:type="default" r:id="rId15"/>
-          <w:headerReference w:type="first" r:id="rId16"/>
-          <w:footerReference w:type="first" r:id="rId17"/>
+          <w:headerReference w:type="even" r:id="rId24"/>
+          <w:headerReference w:type="default" r:id="rId25"/>
+          <w:footerReference w:type="even" r:id="rId26"/>
+          <w:footerReference w:type="default" r:id="rId27"/>
+          <w:headerReference w:type="first" r:id="rId28"/>
+          <w:footerReference w:type="first" r:id="rId29"/>
           <w:pgSz w:w="12240" w:h="15840"/>
           <w:pgMar w:top="1440" w:right="1800" w:bottom="1440" w:left="1800" w:header="720" w:footer="720" w:gutter="0"/>
           <w:cols w:space="720"/>
@@ -6696,7 +7429,7 @@
           <w:b/>
         </w:rPr>
       </w:pPr>
-      <w:bookmarkStart w:id="7" w:name="_Toc512344585"/>
+      <w:bookmarkStart w:id="78" w:name="_Toc512344585"/>
       <w:r>
         <w:rPr>
           <w:b/>
@@ -6704,7 +7437,7 @@
         <w:lastRenderedPageBreak/>
         <w:t>Stored Procedures</w:t>
       </w:r>
-      <w:bookmarkEnd w:id="7"/>
+      <w:bookmarkEnd w:id="78"/>
     </w:p>
     <w:p>
       <w:pPr>
@@ -6715,11 +7448,11 @@
         </w:numPr>
         <w:outlineLvl w:val="1"/>
       </w:pPr>
-      <w:bookmarkStart w:id="8" w:name="_Toc512344586"/>
+      <w:bookmarkStart w:id="79" w:name="_Toc512344586"/>
       <w:r>
         <w:t>sp_select_employee_details</w:t>
       </w:r>
-      <w:bookmarkEnd w:id="8"/>
+      <w:bookmarkEnd w:id="79"/>
     </w:p>
     <w:p>
       <w:pPr>
@@ -6730,11 +7463,11 @@
         </w:numPr>
         <w:outlineLvl w:val="1"/>
       </w:pPr>
-      <w:bookmarkStart w:id="9" w:name="_Toc512344587"/>
+      <w:bookmarkStart w:id="80" w:name="_Toc512344587"/>
       <w:r>
         <w:t>sp_select_modules_by_job_code</w:t>
       </w:r>
-      <w:bookmarkEnd w:id="9"/>
+      <w:bookmarkEnd w:id="80"/>
       <w:r>
         <w:t xml:space="preserve"> </w:t>
       </w:r>
@@ -6748,11 +7481,11 @@
         </w:numPr>
         <w:outlineLvl w:val="1"/>
       </w:pPr>
-      <w:bookmarkStart w:id="10" w:name="_Toc512344588"/>
+      <w:bookmarkStart w:id="81" w:name="_Toc512344588"/>
       <w:r>
         <w:t>sp_select_employees_by_module_and_site</w:t>
       </w:r>
-      <w:bookmarkEnd w:id="10"/>
+      <w:bookmarkEnd w:id="81"/>
     </w:p>
     <w:p>
       <w:pPr>
@@ -6763,11 +7496,11 @@
         </w:numPr>
         <w:outlineLvl w:val="1"/>
       </w:pPr>
-      <w:bookmarkStart w:id="11" w:name="_Toc512344589"/>
+      <w:bookmarkStart w:id="82" w:name="_Toc512344589"/>
       <w:r>
         <w:t>sp_select_programs</w:t>
       </w:r>
-      <w:bookmarkEnd w:id="11"/>
+      <w:bookmarkEnd w:id="82"/>
     </w:p>
     <w:p>
       <w:pPr>
@@ -6778,11 +7511,11 @@
         </w:numPr>
         <w:outlineLvl w:val="1"/>
       </w:pPr>
-      <w:bookmarkStart w:id="12" w:name="_Toc512344590"/>
+      <w:bookmarkStart w:id="83" w:name="_Toc512344590"/>
       <w:r>
         <w:t>sp_select_behaviors</w:t>
       </w:r>
-      <w:bookmarkEnd w:id="12"/>
+      <w:bookmarkEnd w:id="83"/>
     </w:p>
     <w:p>
       <w:pPr>
@@ -6793,7 +7526,7 @@
         </w:numPr>
         <w:outlineLvl w:val="1"/>
       </w:pPr>
-      <w:bookmarkStart w:id="13" w:name="_Toc512344591"/>
+      <w:bookmarkStart w:id="84" w:name="_Toc512344591"/>
       <w:r>
         <w:t>sp_select_coachingr</w:t>
       </w:r>
@@ -6803,7 +7536,7 @@
       <w:r>
         <w:t>asons_by_module</w:t>
       </w:r>
-      <w:bookmarkEnd w:id="13"/>
+      <w:bookmarkEnd w:id="84"/>
     </w:p>
     <w:p>
       <w:pPr>
@@ -6814,11 +7547,11 @@
         </w:numPr>
         <w:outlineLvl w:val="1"/>
       </w:pPr>
-      <w:bookmarkStart w:id="14" w:name="_Toc512344592"/>
+      <w:bookmarkStart w:id="85" w:name="_Toc512344592"/>
       <w:r>
         <w:t>sp_select_source_by_module</w:t>
       </w:r>
-      <w:bookmarkEnd w:id="14"/>
+      <w:bookmarkEnd w:id="85"/>
     </w:p>
     <w:p>
       <w:pPr>
@@ -6829,11 +7562,11 @@
         </w:numPr>
         <w:outlineLvl w:val="1"/>
       </w:pPr>
-      <w:bookmarkStart w:id="15" w:name="_Toc512344593"/>
+      <w:bookmarkStart w:id="86" w:name="_Toc512344593"/>
       <w:r>
         <w:t>sp_select_subcoachingreasons_by_reason</w:t>
       </w:r>
-      <w:bookmarkEnd w:id="15"/>
+      <w:bookmarkEnd w:id="86"/>
     </w:p>
     <w:p>
       <w:pPr>
@@ -6844,11 +7577,11 @@
         </w:numPr>
         <w:outlineLvl w:val="1"/>
       </w:pPr>
-      <w:bookmarkStart w:id="16" w:name="_Toc512344594"/>
+      <w:bookmarkStart w:id="87" w:name="_Toc512344594"/>
       <w:r>
         <w:t>sp_select_values_by_reason</w:t>
       </w:r>
-      <w:bookmarkEnd w:id="16"/>
+      <w:bookmarkEnd w:id="87"/>
     </w:p>
     <w:p>
       <w:pPr>
@@ -6859,11 +7592,11 @@
         </w:numPr>
         <w:outlineLvl w:val="1"/>
       </w:pPr>
-      <w:bookmarkStart w:id="17" w:name="_Toc512344595"/>
+      <w:bookmarkStart w:id="88" w:name="_Toc512344595"/>
       <w:r>
         <w:t>sp_select_callid_by_module</w:t>
       </w:r>
-      <w:bookmarkEnd w:id="17"/>
+      <w:bookmarkEnd w:id="88"/>
     </w:p>
     <w:p>
       <w:pPr>
@@ -6874,11 +7607,11 @@
         </w:numPr>
         <w:outlineLvl w:val="1"/>
       </w:pPr>
-      <w:bookmarkStart w:id="18" w:name="_Toc512344596"/>
+      <w:bookmarkStart w:id="89" w:name="_Toc512344596"/>
       <w:r>
         <w:t>sp_select_email_attributes</w:t>
       </w:r>
-      <w:bookmarkEnd w:id="18"/>
+      <w:bookmarkEnd w:id="89"/>
     </w:p>
     <w:p>
       <w:pPr>
@@ -6889,11 +7622,11 @@
         </w:numPr>
         <w:outlineLvl w:val="1"/>
       </w:pPr>
-      <w:bookmarkStart w:id="19" w:name="_Toc512344597"/>
+      <w:bookmarkStart w:id="90" w:name="_Toc512344597"/>
       <w:r>
         <w:t>sp_select_rec_employee_hierarchy</w:t>
       </w:r>
-      <w:bookmarkEnd w:id="19"/>
+      <w:bookmarkEnd w:id="90"/>
     </w:p>
     <w:p>
       <w:pPr>
@@ -6904,11 +7637,11 @@
         </w:numPr>
         <w:outlineLvl w:val="1"/>
       </w:pPr>
-      <w:bookmarkStart w:id="20" w:name="_Toc512344598"/>
+      <w:bookmarkStart w:id="91" w:name="_Toc512344598"/>
       <w:r>
         <w:t>sp_insertinto_coaching_log</w:t>
       </w:r>
-      <w:bookmarkEnd w:id="20"/>
+      <w:bookmarkEnd w:id="91"/>
     </w:p>
     <w:p>
       <w:pPr>
@@ -6969,7 +7702,7 @@
       </w:r>
     </w:p>
     <w:sectPr>
-      <w:footerReference w:type="default" r:id="rId18"/>
+      <w:footerReference w:type="default" r:id="rId30"/>
       <w:pgSz w:w="12240" w:h="15840"/>
       <w:pgMar w:top="1440" w:right="1800" w:bottom="1440" w:left="1800" w:header="720" w:footer="720" w:gutter="0"/>
       <w:cols w:space="720"/>
@@ -7151,7 +7884,7 @@
         <w:rStyle w:val="PageNumber"/>
         <w:noProof/>
       </w:rPr>
-      <w:t>8</w:t>
+      <w:t>3</w:t>
     </w:r>
     <w:r>
       <w:rPr>
@@ -7249,8 +7982,6 @@
       </w:rPr>
       <w:t>MAXIMUS</w:t>
     </w:r>
-    <w:bookmarkStart w:id="21" w:name="_GoBack"/>
-    <w:bookmarkEnd w:id="21"/>
     <w:r>
       <w:rPr>
         <w:sz w:val="18"/>
@@ -7357,7 +8088,7 @@
         <w:rStyle w:val="PageNumber"/>
         <w:noProof/>
       </w:rPr>
-      <w:t>9</w:t>
+      <w:t>11</w:t>
     </w:r>
     <w:r>
       <w:rPr>
@@ -9749,6 +10480,14 @@
   </w:num>
   <w:numIdMacAtCleanup w:val="20"/>
 </w:numbering>
+</file>
+
+<file path=word/people.xml><?xml version="1.0" encoding="utf-8"?>
+<w15:people xmlns:wpc="http://schemas.microsoft.com/office/word/2010/wordprocessingCanvas" xmlns:cx="http://schemas.microsoft.com/office/drawing/2014/chartex" xmlns:cx1="http://schemas.microsoft.com/office/drawing/2015/9/8/chartex" xmlns:mc="http://schemas.openxmlformats.org/markup-compatibility/2006" xmlns:o="urn:schemas-microsoft-com:office:office" xmlns:r="http://schemas.openxmlformats.org/officeDocument/2006/relationships" xmlns:m="http://schemas.openxmlformats.org/officeDocument/2006/math" xmlns:v="urn:schemas-microsoft-com:vml" xmlns:wp14="http://schemas.microsoft.com/office/word/2010/wordprocessingDrawing" xmlns:wp="http://schemas.openxmlformats.org/drawingml/2006/wordprocessingDrawing" xmlns:w10="urn:schemas-microsoft-com:office:word" xmlns:w="http://schemas.openxmlformats.org/wordprocessingml/2006/main" xmlns:w14="http://schemas.microsoft.com/office/word/2010/wordml" xmlns:w15="http://schemas.microsoft.com/office/word/2012/wordml" xmlns:w16se="http://schemas.microsoft.com/office/word/2015/wordml/symex" xmlns:wpg="http://schemas.microsoft.com/office/word/2010/wordprocessingGroup" xmlns:wpi="http://schemas.microsoft.com/office/word/2010/wordprocessingInk" xmlns:wne="http://schemas.microsoft.com/office/word/2006/wordml" xmlns:wps="http://schemas.microsoft.com/office/word/2010/wordprocessingShape" mc:Ignorable="w14 w15 w16se wp14">
+  <w15:person w15:author="Huang, Lili (NE)">
+    <w15:presenceInfo w15:providerId="AD" w15:userId="S-1-5-21-560238246-503670158-341402209-631119"/>
+  </w15:person>
+</w15:people>
 </file>
 
 <file path=word/styles.xml><?xml version="1.0" encoding="utf-8"?>
@@ -9851,7 +10590,7 @@
     <w:lsdException w:name="E-mail Signature" w:semiHidden="1" w:unhideWhenUsed="1"/>
     <w:lsdException w:name="HTML Top of Form" w:semiHidden="1" w:unhideWhenUsed="1"/>
     <w:lsdException w:name="HTML Bottom of Form" w:semiHidden="1" w:unhideWhenUsed="1"/>
-    <w:lsdException w:name="Normal (Web)" w:semiHidden="1" w:unhideWhenUsed="1"/>
+    <w:lsdException w:name="Normal (Web)" w:semiHidden="1" w:uiPriority="99" w:unhideWhenUsed="1"/>
     <w:lsdException w:name="HTML Acronym" w:semiHidden="1" w:unhideWhenUsed="1"/>
     <w:lsdException w:name="HTML Address" w:semiHidden="1" w:unhideWhenUsed="1"/>
     <w:lsdException w:name="HTML Cite" w:semiHidden="1" w:unhideWhenUsed="1"/>
@@ -10627,6 +11366,7 @@
   <w:style w:type="paragraph" w:styleId="NormalWeb">
     <w:name w:val="Normal (Web)"/>
     <w:basedOn w:val="Normal"/>
+    <w:uiPriority w:val="99"/>
     <w:rsid w:val="0049476B"/>
   </w:style>
   <w:style w:type="paragraph" w:styleId="ListParagraph">
@@ -10641,6 +11381,38 @@
     </w:pPr>
   </w:style>
 </w:styles>
+</file>
+
+<file path=word/activeX/activeX1.xml><?xml version="1.0" encoding="utf-8"?>
+<ax:ocx xmlns:ax="http://schemas.microsoft.com/office/2006/activeX" xmlns:r="http://schemas.openxmlformats.org/officeDocument/2006/relationships" ax:classid="{5512D11A-5CC6-11CF-8D67-00AA00BDCE1D}" ax:persistence="persistStream" r:id="rId1"/>
+</file>
+
+<file path=word/activeX/activeX2.xml><?xml version="1.0" encoding="utf-8"?>
+<ax:ocx xmlns:ax="http://schemas.microsoft.com/office/2006/activeX" xmlns:r="http://schemas.openxmlformats.org/officeDocument/2006/relationships" ax:classid="{5512D122-5CC6-11CF-8D67-00AA00BDCE1D}" ax:persistence="persistStream" r:id="rId1"/>
+</file>
+
+<file path=word/activeX/activeX3.xml><?xml version="1.0" encoding="utf-8"?>
+<ax:ocx xmlns:ax="http://schemas.microsoft.com/office/2006/activeX" xmlns:r="http://schemas.openxmlformats.org/officeDocument/2006/relationships" ax:classid="{5512D11A-5CC6-11CF-8D67-00AA00BDCE1D}" ax:persistence="persistStream" r:id="rId1"/>
+</file>
+
+<file path=word/activeX/activeX4.xml><?xml version="1.0" encoding="utf-8"?>
+<ax:ocx xmlns:ax="http://schemas.microsoft.com/office/2006/activeX" xmlns:r="http://schemas.openxmlformats.org/officeDocument/2006/relationships" ax:classid="{5512D11A-5CC6-11CF-8D67-00AA00BDCE1D}" ax:persistence="persistStream" r:id="rId1"/>
+</file>
+
+<file path=word/activeX/activeX5.xml><?xml version="1.0" encoding="utf-8"?>
+<ax:ocx xmlns:ax="http://schemas.microsoft.com/office/2006/activeX" xmlns:r="http://schemas.openxmlformats.org/officeDocument/2006/relationships" ax:classid="{5512D11A-5CC6-11CF-8D67-00AA00BDCE1D}" ax:persistence="persistStream" r:id="rId1"/>
+</file>
+
+<file path=word/activeX/activeX6.xml><?xml version="1.0" encoding="utf-8"?>
+<ax:ocx xmlns:ax="http://schemas.microsoft.com/office/2006/activeX" xmlns:r="http://schemas.openxmlformats.org/officeDocument/2006/relationships" ax:classid="{5512D122-5CC6-11CF-8D67-00AA00BDCE1D}" ax:persistence="persistStream" r:id="rId1"/>
+</file>
+
+<file path=word/activeX/activeX7.xml><?xml version="1.0" encoding="utf-8"?>
+<ax:ocx xmlns:ax="http://schemas.microsoft.com/office/2006/activeX" xmlns:r="http://schemas.openxmlformats.org/officeDocument/2006/relationships" ax:classid="{5512D11A-5CC6-11CF-8D67-00AA00BDCE1D}" ax:persistence="persistStream" r:id="rId1"/>
+</file>
+
+<file path=word/activeX/activeX8.xml><?xml version="1.0" encoding="utf-8"?>
+<ax:ocx xmlns:ax="http://schemas.microsoft.com/office/2006/activeX" xmlns:r="http://schemas.openxmlformats.org/officeDocument/2006/relationships" ax:classid="{5512D11A-5CC6-11CF-8D67-00AA00BDCE1D}" ax:persistence="persistStream" r:id="rId1"/>
 </file>
 
 <file path=word/theme/theme1.xml><?xml version="1.0" encoding="utf-8"?>
@@ -10933,7 +11705,7 @@
 </file>
 
 <file path=customXml/itemProps1.xml><?xml version="1.0" encoding="utf-8"?>
-<ds:datastoreItem xmlns:ds="http://schemas.openxmlformats.org/officeDocument/2006/customXml" ds:itemID="{47154060-D4BB-4CB5-92E4-1910AEAFF8B6}">
+<ds:datastoreItem xmlns:ds="http://schemas.openxmlformats.org/officeDocument/2006/customXml" ds:itemID="{4B025668-6CC3-4680-83EB-327EDF7C7261}">
   <ds:schemaRefs>
     <ds:schemaRef ds:uri="http://schemas.openxmlformats.org/officeDocument/2006/bibliography"/>
   </ds:schemaRefs>

</xml_diff>

<commit_message>
28468 - ASR. 28490 - Add Production Planning. Updated PP jobcodes mass submission
git-tfs-id: [https://tfs.omnicloud.local/tfs/cco%20program/]$/eCoaching_V2;C54068
</commit_message>
<xml_diff>
--- a/Design/DD/Web/CCO_eCoaching_Log_New_Submission_DD.docx
+++ b/Design/DD/Web/CCO_eCoaching_Log_New_Submission_DD.docx
@@ -281,7 +281,7 @@
           </mc:Choice>
           <mc:Fallback>
             <w:pict>
-              <v:line w14:anchorId="4196170E" id="Line 12" o:spid="_x0000_s1026" style="position:absolute;z-index:251657728;visibility:visible;mso-wrap-style:square;mso-width-percent:0;mso-height-percent:0;mso-wrap-distance-left:9pt;mso-wrap-distance-top:0;mso-wrap-distance-right:9pt;mso-wrap-distance-bottom:0;mso-position-horizontal:absolute;mso-position-horizontal-relative:text;mso-position-vertical:absolute;mso-position-vertical-relative:text;mso-width-percent:0;mso-height-percent:0;mso-width-relative:page;mso-height-relative:page" from="367.2pt,33.3pt" to="439.25pt,33.35pt" o:gfxdata="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" o:allowincell="f">
+              <v:line w14:anchorId="66C5D820" id="Line 12" o:spid="_x0000_s1026" style="position:absolute;z-index:251657728;visibility:visible;mso-wrap-style:square;mso-width-percent:0;mso-height-percent:0;mso-wrap-distance-left:9pt;mso-wrap-distance-top:0;mso-wrap-distance-right:9pt;mso-wrap-distance-bottom:0;mso-position-horizontal:absolute;mso-position-horizontal-relative:text;mso-position-vertical:absolute;mso-position-vertical-relative:text;mso-width-percent:0;mso-height-percent:0;mso-width-relative:page;mso-height-relative:page" from="367.2pt,33.3pt" to="439.25pt,33.35pt" o:gfxdata="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" o:allowincell="f">
                 <v:stroke startarrowwidth="narrow" startarrowlength="short" endarrowwidth="narrow" endarrowlength="short"/>
               </v:line>
             </w:pict>
@@ -369,7 +369,7 @@
           </mc:Choice>
           <mc:Fallback>
             <w:pict>
-              <v:line w14:anchorId="54AA24CC" id="Line 10" o:spid="_x0000_s1026" style="position:absolute;z-index:251656704;visibility:visible;mso-wrap-style:square;mso-width-percent:0;mso-height-percent:0;mso-wrap-distance-left:9pt;mso-wrap-distance-top:0;mso-wrap-distance-right:9pt;mso-wrap-distance-bottom:0;mso-position-horizontal:absolute;mso-position-horizontal-relative:text;mso-position-vertical:absolute;mso-position-vertical-relative:text;mso-width-percent:0;mso-height-percent:0;mso-width-relative:page;mso-height-relative:page" from="1in,33.3pt" to="266.45pt,33.35pt" o:gfxdata="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" o:allowincell="f">
+              <v:line w14:anchorId="25D9A373" id="Line 10" o:spid="_x0000_s1026" style="position:absolute;z-index:251656704;visibility:visible;mso-wrap-style:square;mso-width-percent:0;mso-height-percent:0;mso-wrap-distance-left:9pt;mso-wrap-distance-top:0;mso-wrap-distance-right:9pt;mso-wrap-distance-bottom:0;mso-position-horizontal:absolute;mso-position-horizontal-relative:text;mso-position-vertical:absolute;mso-position-vertical-relative:text;mso-width-percent:0;mso-height-percent:0;mso-width-relative:page;mso-height-relative:page" from="1in,33.3pt" to="266.45pt,33.35pt" o:gfxdata="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" o:allowincell="f">
                 <v:stroke startarrowwidth="narrow" startarrowlength="short" endarrowwidth="narrow" endarrowlength="short"/>
               </v:line>
             </w:pict>
@@ -409,6 +409,7 @@
         <w:tab/>
         <w:t xml:space="preserve">Date:   </w:t>
       </w:r>
+      <w:proofErr w:type="gramStart"/>
       <w:r>
         <w:rPr>
           <w:rFonts w:ascii="Times New Roman" w:hAnsi="Times New Roman"/>
@@ -465,6 +466,7 @@
         </w:rPr>
         <w:t>8</w:t>
       </w:r>
+      <w:proofErr w:type="gramEnd"/>
     </w:p>
     <w:p>
       <w:pPr>
@@ -593,7 +595,7 @@
           </mc:Choice>
           <mc:Fallback>
             <w:pict>
-              <v:line w14:anchorId="1B970867" id="Line 14" o:spid="_x0000_s1026" style="position:absolute;z-index:251658752;visibility:visible;mso-wrap-style:square;mso-width-percent:0;mso-height-percent:0;mso-wrap-distance-left:9pt;mso-wrap-distance-top:0;mso-wrap-distance-right:9pt;mso-wrap-distance-bottom:0;mso-position-horizontal:absolute;mso-position-horizontal-relative:text;mso-position-vertical:absolute;mso-position-vertical-relative:text;mso-width-percent:0;mso-height-percent:0;mso-width-relative:page;mso-height-relative:page" from="76.05pt,2pt" to="270.45pt,2pt" o:gfxdata="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" o:allowincell="f">
+              <v:line w14:anchorId="29D1E842" id="Line 14" o:spid="_x0000_s1026" style="position:absolute;z-index:251658752;visibility:visible;mso-wrap-style:square;mso-width-percent:0;mso-height-percent:0;mso-wrap-distance-left:9pt;mso-wrap-distance-top:0;mso-wrap-distance-right:9pt;mso-wrap-distance-bottom:0;mso-position-horizontal:absolute;mso-position-horizontal-relative:text;mso-position-vertical:absolute;mso-position-vertical-relative:text;mso-width-percent:0;mso-height-percent:0;mso-width-relative:page;mso-height-relative:page" from="76.05pt,2pt" to="270.45pt,2pt" o:gfxdata="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" o:allowincell="f">
                 <v:stroke startarrowwidth="narrow" startarrowlength="short" endarrowwidth="narrow" endarrowlength="short"/>
               </v:line>
             </w:pict>
@@ -1055,8 +1057,16 @@
               <w:rPr>
                 <w:sz w:val="20"/>
               </w:rPr>
-              <w:t xml:space="preserve"> site to report issues;</w:t>
-            </w:r>
+              <w:t xml:space="preserve"> site to report </w:t>
+            </w:r>
+            <w:proofErr w:type="gramStart"/>
+            <w:r>
+              <w:rPr>
+                <w:sz w:val="20"/>
+              </w:rPr>
+              <w:t>issues;</w:t>
+            </w:r>
+            <w:proofErr w:type="gramEnd"/>
           </w:p>
           <w:p>
             <w:pPr>
@@ -1189,8 +1199,17 @@
                 <w:color w:val="000000"/>
                 <w:sz w:val="20"/>
               </w:rPr>
-              <w:t xml:space="preserve"> site to report issues;</w:t>
-            </w:r>
+              <w:t xml:space="preserve"> site to report </w:t>
+            </w:r>
+            <w:proofErr w:type="gramStart"/>
+            <w:r>
+              <w:rPr>
+                <w:color w:val="000000"/>
+                <w:sz w:val="20"/>
+              </w:rPr>
+              <w:t>issues;</w:t>
+            </w:r>
+            <w:proofErr w:type="gramEnd"/>
           </w:p>
           <w:p>
             <w:pPr>
@@ -1663,7 +1682,23 @@
                 <w:color w:val="000000"/>
                 <w:sz w:val="20"/>
               </w:rPr>
-              <w:t>TFS 18322 – Work At Home (Return to Site Only)</w:t>
+              <w:t xml:space="preserve">TFS 18322 – Work </w:t>
+            </w:r>
+            <w:proofErr w:type="gramStart"/>
+            <w:r>
+              <w:rPr>
+                <w:color w:val="000000"/>
+                <w:sz w:val="20"/>
+              </w:rPr>
+              <w:t>At</w:t>
+            </w:r>
+            <w:proofErr w:type="gramEnd"/>
+            <w:r>
+              <w:rPr>
+                <w:color w:val="000000"/>
+                <w:sz w:val="20"/>
+              </w:rPr>
+              <w:t xml:space="preserve"> Home (Return to Site Only)</w:t>
             </w:r>
           </w:p>
         </w:tc>
@@ -1789,6 +1824,7 @@
               </w:rPr>
               <w:t xml:space="preserve"> </w:t>
             </w:r>
+            <w:proofErr w:type="gramStart"/>
             <w:r>
               <w:rPr>
                 <w:color w:val="000000"/>
@@ -1803,6 +1839,7 @@
               </w:rPr>
               <w:t>;</w:t>
             </w:r>
+            <w:proofErr w:type="gramEnd"/>
           </w:p>
           <w:p>
             <w:pPr>
@@ -2160,7 +2197,23 @@
                 <w:color w:val="444444"/>
                 <w:sz w:val="20"/>
               </w:rPr>
-              <w:t>Updated “Work At Home” to “Work From Home”.</w:t>
+              <w:t xml:space="preserve">Updated “Work </w:t>
+            </w:r>
+            <w:proofErr w:type="gramStart"/>
+            <w:r>
+              <w:rPr>
+                <w:color w:val="444444"/>
+                <w:sz w:val="20"/>
+              </w:rPr>
+              <w:t>At</w:t>
+            </w:r>
+            <w:proofErr w:type="gramEnd"/>
+            <w:r>
+              <w:rPr>
+                <w:color w:val="444444"/>
+                <w:sz w:val="20"/>
+              </w:rPr>
+              <w:t xml:space="preserve"> Home” to “Work From Home”.</w:t>
             </w:r>
           </w:p>
         </w:tc>
@@ -2259,8 +2312,17 @@
                 <w:color w:val="444444"/>
                 <w:sz w:val="20"/>
               </w:rPr>
-              <w:t>– Subcontractor;</w:t>
-            </w:r>
+              <w:t xml:space="preserve">– </w:t>
+            </w:r>
+            <w:proofErr w:type="gramStart"/>
+            <w:r>
+              <w:rPr>
+                <w:color w:val="444444"/>
+                <w:sz w:val="20"/>
+              </w:rPr>
+              <w:t>Subcontractor;</w:t>
+            </w:r>
+            <w:proofErr w:type="gramEnd"/>
           </w:p>
           <w:p>
             <w:pPr>
@@ -2401,15 +2463,24 @@
                 <w:color w:val="444444"/>
                 <w:sz w:val="20"/>
               </w:rPr>
-              <w:t xml:space="preserve"> (only for CCO sites)</w:t>
-            </w:r>
+              <w:t xml:space="preserve"> (only for CCO sites</w:t>
+            </w:r>
+            <w:proofErr w:type="gramStart"/>
             <w:r>
               <w:rPr>
                 <w:color w:val="444444"/>
                 <w:sz w:val="20"/>
               </w:rPr>
+              <w:t>)</w:t>
+            </w:r>
+            <w:r>
+              <w:rPr>
+                <w:color w:val="444444"/>
+                <w:sz w:val="20"/>
+              </w:rPr>
               <w:t>;</w:t>
             </w:r>
+            <w:proofErr w:type="gramEnd"/>
           </w:p>
           <w:p>
             <w:pPr>
@@ -2447,8 +2518,17 @@
                 <w:color w:val="000000"/>
                 <w:sz w:val="20"/>
               </w:rPr>
-              <w:t>and “WACS60” to have the ability of mass submission for Supervisor Module;</w:t>
-            </w:r>
+              <w:t xml:space="preserve">and “WACS60” to have the ability of mass submission for Supervisor </w:t>
+            </w:r>
+            <w:proofErr w:type="gramStart"/>
+            <w:r>
+              <w:rPr>
+                <w:color w:val="000000"/>
+                <w:sz w:val="20"/>
+              </w:rPr>
+              <w:t>Module;</w:t>
+            </w:r>
+            <w:proofErr w:type="gramEnd"/>
           </w:p>
           <w:p>
             <w:pPr>
@@ -4342,6 +4422,7 @@
               <w:t xml:space="preserve"> </w:t>
             </w:r>
             <w:proofErr w:type="spellStart"/>
+            <w:proofErr w:type="gramStart"/>
             <w:r>
               <w:rPr>
                 <w:rFonts w:ascii="Consolas" w:hAnsi="Consolas" w:cs="Consolas"/>
@@ -4367,7 +4448,17 @@
                 <w:sz w:val="19"/>
                 <w:szCs w:val="19"/>
               </w:rPr>
-              <w:t>Module_Submission</w:t>
+              <w:t>Module</w:t>
+            </w:r>
+            <w:proofErr w:type="gramEnd"/>
+            <w:r>
+              <w:rPr>
+                <w:rFonts w:ascii="Consolas" w:hAnsi="Consolas" w:cs="Consolas"/>
+                <w:color w:val="000000"/>
+                <w:sz w:val="19"/>
+                <w:szCs w:val="19"/>
+              </w:rPr>
+              <w:t>_Submission</w:t>
             </w:r>
             <w:proofErr w:type="spellEnd"/>
             <w:r>
@@ -4509,6 +4600,7 @@
               <w:t xml:space="preserve"> </w:t>
             </w:r>
             <w:proofErr w:type="spellStart"/>
+            <w:proofErr w:type="gramStart"/>
             <w:r>
               <w:rPr>
                 <w:rFonts w:ascii="Consolas" w:hAnsi="Consolas" w:cs="Consolas"/>
@@ -4534,7 +4626,17 @@
                 <w:sz w:val="19"/>
                 <w:szCs w:val="19"/>
               </w:rPr>
-              <w:t>Module_Submission</w:t>
+              <w:t>Module</w:t>
+            </w:r>
+            <w:proofErr w:type="gramEnd"/>
+            <w:r>
+              <w:rPr>
+                <w:rFonts w:ascii="Consolas" w:hAnsi="Consolas" w:cs="Consolas"/>
+                <w:color w:val="000000"/>
+                <w:sz w:val="19"/>
+                <w:szCs w:val="19"/>
+              </w:rPr>
+              <w:t>_Submission</w:t>
             </w:r>
             <w:proofErr w:type="spellEnd"/>
             <w:r>
@@ -4679,6 +4781,7 @@
               <w:t xml:space="preserve"> </w:t>
             </w:r>
             <w:proofErr w:type="spellStart"/>
+            <w:proofErr w:type="gramStart"/>
             <w:r>
               <w:rPr>
                 <w:rFonts w:ascii="Consolas" w:hAnsi="Consolas" w:cs="Consolas"/>
@@ -4704,7 +4807,17 @@
                 <w:sz w:val="19"/>
                 <w:szCs w:val="19"/>
               </w:rPr>
-              <w:t>Module_Submission</w:t>
+              <w:t>Module</w:t>
+            </w:r>
+            <w:proofErr w:type="gramEnd"/>
+            <w:r>
+              <w:rPr>
+                <w:rFonts w:ascii="Consolas" w:hAnsi="Consolas" w:cs="Consolas"/>
+                <w:color w:val="000000"/>
+                <w:sz w:val="19"/>
+                <w:szCs w:val="19"/>
+              </w:rPr>
+              <w:t>_Submission</w:t>
             </w:r>
             <w:proofErr w:type="spellEnd"/>
             <w:r>
@@ -4846,6 +4959,7 @@
               <w:t xml:space="preserve"> </w:t>
             </w:r>
             <w:proofErr w:type="spellStart"/>
+            <w:proofErr w:type="gramStart"/>
             <w:r>
               <w:rPr>
                 <w:rFonts w:ascii="Consolas" w:hAnsi="Consolas" w:cs="Consolas"/>
@@ -4871,7 +4985,17 @@
                 <w:sz w:val="19"/>
                 <w:szCs w:val="19"/>
               </w:rPr>
-              <w:t>Module_Submission</w:t>
+              <w:t>Module</w:t>
+            </w:r>
+            <w:proofErr w:type="gramEnd"/>
+            <w:r>
+              <w:rPr>
+                <w:rFonts w:ascii="Consolas" w:hAnsi="Consolas" w:cs="Consolas"/>
+                <w:color w:val="000000"/>
+                <w:sz w:val="19"/>
+                <w:szCs w:val="19"/>
+              </w:rPr>
+              <w:t>_Submission</w:t>
             </w:r>
             <w:proofErr w:type="spellEnd"/>
             <w:r>
@@ -4993,6 +5117,7 @@
               <w:t xml:space="preserve"> </w:t>
             </w:r>
             <w:proofErr w:type="spellStart"/>
+            <w:proofErr w:type="gramStart"/>
             <w:r>
               <w:rPr>
                 <w:rFonts w:ascii="Consolas" w:hAnsi="Consolas" w:cs="Consolas"/>
@@ -5018,7 +5143,17 @@
                 <w:sz w:val="19"/>
                 <w:szCs w:val="19"/>
               </w:rPr>
-              <w:t>Module_Submission</w:t>
+              <w:t>Module</w:t>
+            </w:r>
+            <w:proofErr w:type="gramEnd"/>
+            <w:r>
+              <w:rPr>
+                <w:rFonts w:ascii="Consolas" w:hAnsi="Consolas" w:cs="Consolas"/>
+                <w:color w:val="000000"/>
+                <w:sz w:val="19"/>
+                <w:szCs w:val="19"/>
+              </w:rPr>
+              <w:t>_Submission</w:t>
             </w:r>
             <w:proofErr w:type="spellEnd"/>
             <w:r>
@@ -5143,6 +5278,7 @@
               <w:t xml:space="preserve"> </w:t>
             </w:r>
             <w:proofErr w:type="spellStart"/>
+            <w:proofErr w:type="gramStart"/>
             <w:r>
               <w:rPr>
                 <w:rFonts w:ascii="Consolas" w:hAnsi="Consolas" w:cs="Consolas"/>
@@ -5168,7 +5304,17 @@
                 <w:sz w:val="19"/>
                 <w:szCs w:val="19"/>
               </w:rPr>
-              <w:t>Module_Submission</w:t>
+              <w:t>Module</w:t>
+            </w:r>
+            <w:proofErr w:type="gramEnd"/>
+            <w:r>
+              <w:rPr>
+                <w:rFonts w:ascii="Consolas" w:hAnsi="Consolas" w:cs="Consolas"/>
+                <w:color w:val="000000"/>
+                <w:sz w:val="19"/>
+                <w:szCs w:val="19"/>
+              </w:rPr>
+              <w:t>_Submission</w:t>
             </w:r>
             <w:proofErr w:type="spellEnd"/>
             <w:r>
@@ -5416,6 +5562,50 @@
           <w:bCs/>
         </w:rPr>
         <w:t>ISG</w:t>
+      </w:r>
+      <w:r>
+        <w:t xml:space="preserve"> only.</w:t>
+      </w:r>
+    </w:p>
+    <w:p>
+      <w:pPr>
+        <w:ind w:left="360"/>
+      </w:pPr>
+    </w:p>
+    <w:p>
+      <w:pPr>
+        <w:ind w:left="360"/>
+      </w:pPr>
+      <w:r>
+        <w:t xml:space="preserve">Users with job codes </w:t>
+      </w:r>
+      <w:r>
+        <w:t>WMPR40</w:t>
+      </w:r>
+      <w:r>
+        <w:t xml:space="preserve"> or </w:t>
+      </w:r>
+      <w:r>
+        <w:t>WCWF50</w:t>
+      </w:r>
+      <w:r>
+        <w:t xml:space="preserve"> or </w:t>
+      </w:r>
+      <w:r>
+        <w:t>WPOP60</w:t>
+      </w:r>
+      <w:r>
+        <w:t xml:space="preserve"> </w:t>
+      </w:r>
+      <w:r>
+        <w:t xml:space="preserve">can submit coaching logs for up to 100 employees in one submission. This is restricted to Employee Level of </w:t>
+      </w:r>
+      <w:r>
+        <w:rPr>
+          <w:b/>
+          <w:bCs/>
+        </w:rPr>
+        <w:t>Production Planning</w:t>
       </w:r>
       <w:r>
         <w:t xml:space="preserve"> only.</w:t>
@@ -5588,7 +5778,11 @@
         <w:t>plus “All Sites” as an option</w:t>
       </w:r>
       <w:r>
-        <w:t xml:space="preserve"> if user is Maximus employee; subcontractor own site if </w:t>
+        <w:t xml:space="preserve"> if user </w:t>
+      </w:r>
+      <w:r>
+        <w:lastRenderedPageBreak/>
+        <w:t xml:space="preserve">is Maximus employee; subcontractor own site if </w:t>
       </w:r>
       <w:proofErr w:type="spellStart"/>
       <w:r>
@@ -5608,11 +5802,15 @@
         <w:t xml:space="preserve"> employees for the selected site.</w:t>
       </w:r>
       <w:r>
-        <w:t xml:space="preserve"> If user is Maximus employee, user is able to </w:t>
-      </w:r>
-      <w:r>
-        <w:lastRenderedPageBreak/>
-        <w:t>include CSR employees from site</w:t>
+        <w:t xml:space="preserve"> If user is Maximus employee, user </w:t>
+      </w:r>
+      <w:proofErr w:type="gramStart"/>
+      <w:r>
+        <w:t>is able to</w:t>
+      </w:r>
+      <w:proofErr w:type="gramEnd"/>
+      <w:r>
+        <w:t xml:space="preserve"> include CSR employees from site</w:t>
       </w:r>
       <w:r>
         <w:t>(</w:t>
@@ -5844,6 +6042,7 @@
         <w:t xml:space="preserve">If Supervisor is </w:t>
       </w:r>
       <w:proofErr w:type="spellStart"/>
+      <w:proofErr w:type="gramStart"/>
       <w:r>
         <w:t>selected,</w:t>
       </w:r>
@@ -5851,6 +6050,7 @@
         <w:t>For</w:t>
       </w:r>
       <w:proofErr w:type="spellEnd"/>
+      <w:proofErr w:type="gramEnd"/>
       <w:r>
         <w:t xml:space="preserve"> users with job codes other than </w:t>
       </w:r>
@@ -6035,11 +6235,16 @@
         <w:t xml:space="preserve">Populate Employee dropdown with all active ISG employees for the </w:t>
       </w:r>
       <w:r>
-        <w:t>selected site</w:t>
+        <w:t xml:space="preserve">selected </w:t>
+      </w:r>
+      <w:proofErr w:type="gramStart"/>
+      <w:r>
+        <w:t>site</w:t>
       </w:r>
       <w:r>
         <w:t>;</w:t>
       </w:r>
+      <w:proofErr w:type="gramEnd"/>
     </w:p>
     <w:p>
       <w:pPr>
@@ -6122,7 +6327,13 @@
         <w:t xml:space="preserve">For users with job codes </w:t>
       </w:r>
       <w:r>
-        <w:t xml:space="preserve">??????, instead of displaying Employee dropdown, display Employee select list box, which allows users to </w:t>
+        <w:t>WMPR40 or WCWF50 or WPOP60</w:t>
+      </w:r>
+      <w:r>
+        <w:t xml:space="preserve">, </w:t>
+      </w:r>
+      <w:r>
+        <w:t xml:space="preserve">instead of displaying Employee dropdown, display Employee select list box, which allows users to </w:t>
       </w:r>
       <w:r>
         <w:t>create logs for</w:t>
@@ -6187,8 +6398,13 @@
         <w:t>visor and manager names</w:t>
       </w:r>
       <w:r>
-        <w:t xml:space="preserve"> for the selected employee;</w:t>
-      </w:r>
+        <w:t xml:space="preserve"> for the selected </w:t>
+      </w:r>
+      <w:proofErr w:type="gramStart"/>
+      <w:r>
+        <w:t>employee;</w:t>
+      </w:r>
+      <w:proofErr w:type="gramEnd"/>
     </w:p>
     <w:p>
       <w:pPr>
@@ -6272,6 +6488,7 @@
         <w:adjustRightInd w:val="0"/>
       </w:pPr>
       <w:r>
+        <w:lastRenderedPageBreak/>
         <w:t xml:space="preserve">Display </w:t>
       </w:r>
       <w:r>
@@ -6320,7 +6537,6 @@
           <w:b/>
           <w:bCs/>
         </w:rPr>
-        <w:lastRenderedPageBreak/>
         <w:t>User selects “Yes” radio button (“Will you be delivering the coaching session?”),</w:t>
       </w:r>
       <w:r>
@@ -6811,9 +7027,11 @@
       <w:r>
         <w:t xml:space="preserve"> if reasons other than “Work </w:t>
       </w:r>
+      <w:proofErr w:type="gramStart"/>
       <w:r>
         <w:t>From</w:t>
       </w:r>
+      <w:proofErr w:type="gramEnd"/>
       <w:r>
         <w:t xml:space="preserve"> Home (Return to Site Only) selected</w:t>
       </w:r>
@@ -6832,9 +7050,11 @@
       <w:r>
         <w:t xml:space="preserve">CCO employees who participate in the CCO Work </w:t>
       </w:r>
+      <w:proofErr w:type="gramStart"/>
       <w:r>
         <w:t>From</w:t>
       </w:r>
+      <w:proofErr w:type="gramEnd"/>
       <w:r>
         <w:t xml:space="preserve"> Home are obligated to comply with all Maximus policies and procedures. The purpose of this </w:t>
       </w:r>
@@ -6916,9 +7136,11 @@
       <w:r>
         <w:t xml:space="preserve">Any equipment you have received for the Work </w:t>
       </w:r>
+      <w:proofErr w:type="gramStart"/>
       <w:r>
         <w:t>From</w:t>
       </w:r>
+      <w:proofErr w:type="gramEnd"/>
       <w:r>
         <w:t xml:space="preserve"> Home assignment should be returned to your supervisor on your first day of reporting to the site.</w:t>
       </w:r>
@@ -7050,6 +7272,7 @@
         <w:adjustRightInd w:val="0"/>
       </w:pPr>
       <w:r>
+        <w:lastRenderedPageBreak/>
         <w:t xml:space="preserve">Display </w:t>
       </w:r>
       <w:r>
@@ -7101,7 +7324,6 @@
         <w:adjustRightInd w:val="0"/>
       </w:pPr>
       <w:r>
-        <w:lastRenderedPageBreak/>
         <w:t>If “</w:t>
       </w:r>
       <w:r>
@@ -7960,6 +8182,7 @@
         <w:ind w:left="1224"/>
       </w:pPr>
       <w:r>
+        <w:lastRenderedPageBreak/>
         <w:t>_</w:t>
       </w:r>
       <w:proofErr w:type="spellStart"/>
@@ -8008,7 +8231,6 @@
         <w:ind w:left="1224"/>
       </w:pPr>
       <w:r>
-        <w:lastRenderedPageBreak/>
         <w:t>_</w:t>
       </w:r>
       <w:proofErr w:type="spellStart"/>
@@ -8246,6 +8468,9 @@
     </w:p>
     <w:p>
       <w:r>
+        <w:rPr>
+          <w:noProof/>
+        </w:rPr>
         <w:drawing>
           <wp:inline distT="0" distB="0" distL="0" distR="0" wp14:anchorId="7BE4E2A6" wp14:editId="4413EB1E">
             <wp:extent cx="5486400" cy="2763520"/>
@@ -8288,7 +8513,6 @@
     <w:p/>
     <w:p>
       <w:r>
-        <w:lastRenderedPageBreak/>
         <w:t>Mass/Team Submission</w:t>
       </w:r>
       <w:r>
@@ -8354,6 +8578,9 @@
     </w:p>
     <w:p>
       <w:r>
+        <w:rPr>
+          <w:noProof/>
+        </w:rPr>
         <w:drawing>
           <wp:inline distT="0" distB="0" distL="0" distR="0" wp14:anchorId="43D814BE" wp14:editId="7CA0BB34">
             <wp:extent cx="5486400" cy="2152015"/>
@@ -8402,6 +8629,9 @@
     </w:p>
     <w:p>
       <w:r>
+        <w:rPr>
+          <w:noProof/>
+        </w:rPr>
         <w:drawing>
           <wp:inline distT="0" distB="0" distL="0" distR="0" wp14:anchorId="1D603B68" wp14:editId="3B8F7FAC">
             <wp:extent cx="5486400" cy="2529840"/>
@@ -8450,7 +8680,6 @@
     <w:p/>
     <w:p>
       <w:r>
-        <w:lastRenderedPageBreak/>
         <w:t xml:space="preserve">Call Record Associated (CSR, ISG, </w:t>
       </w:r>
       <w:r>
@@ -8465,6 +8694,9 @@
     </w:p>
     <w:p>
       <w:r>
+        <w:rPr>
+          <w:noProof/>
+        </w:rPr>
         <w:drawing>
           <wp:inline distT="0" distB="0" distL="0" distR="0" wp14:anchorId="67DF19F7" wp14:editId="7A7856DD">
             <wp:extent cx="5486400" cy="2242820"/>
@@ -8560,8 +8792,24 @@
       </w:r>
     </w:p>
     <w:p/>
-    <w:p>
-      <w:r>
+    <w:p/>
+    <w:p/>
+    <w:p/>
+    <w:p/>
+    <w:p/>
+    <w:p/>
+    <w:p/>
+    <w:p/>
+    <w:p/>
+    <w:p/>
+    <w:p/>
+    <w:p/>
+    <w:p/>
+    <w:p/>
+    <w:p/>
+    <w:p>
+      <w:r>
+        <w:lastRenderedPageBreak/>
         <w:t>ASR</w:t>
       </w:r>
       <w:r>
@@ -8625,9 +8873,9 @@
         </w:drawing>
       </w:r>
     </w:p>
-    <w:p>
-      <w:r>
-        <w:lastRenderedPageBreak/>
+    <w:p/>
+    <w:p>
+      <w:r>
         <w:t>ASR</w:t>
       </w:r>
       <w:r>
@@ -8692,8 +8940,24 @@
       </w:r>
     </w:p>
     <w:p/>
-    <w:p>
-      <w:r>
+    <w:p/>
+    <w:p/>
+    <w:p/>
+    <w:p/>
+    <w:p/>
+    <w:p/>
+    <w:p/>
+    <w:p/>
+    <w:p/>
+    <w:p/>
+    <w:p/>
+    <w:p/>
+    <w:p/>
+    <w:p/>
+    <w:p/>
+    <w:p>
+      <w:r>
+        <w:lastRenderedPageBreak/>
         <w:t>W</w:t>
       </w:r>
       <w:r>
@@ -8935,7 +9199,15 @@
               </w:tabs>
             </w:pPr>
             <w:r>
-              <w:t>If the selected module is other than “CSR” and “Training”,  the page displays populated Employee dropdown and Program dropdown</w:t>
+              <w:t>If the selected module is other than “CSR” and “Training</w:t>
+            </w:r>
+            <w:proofErr w:type="gramStart"/>
+            <w:r>
+              <w:t>”,  the</w:t>
+            </w:r>
+            <w:proofErr w:type="gramEnd"/>
+            <w:r>
+              <w:t xml:space="preserve"> page displays populated Employee dropdown and Program dropdown</w:t>
             </w:r>
             <w:r>
               <w:t>;</w:t>
@@ -8955,8 +9227,13 @@
               </w:tabs>
             </w:pPr>
             <w:r>
-              <w:t>If the select module is “CSR”, the page displays Site dropdown (with all active sites);</w:t>
-            </w:r>
+              <w:t>If the select module is “CSR”, the page displays Site dropdown (with all active sites</w:t>
+            </w:r>
+            <w:proofErr w:type="gramStart"/>
+            <w:r>
+              <w:t>);</w:t>
+            </w:r>
+            <w:proofErr w:type="gramEnd"/>
           </w:p>
           <w:p>
             <w:pPr>
@@ -8972,11 +9249,7 @@
               </w:tabs>
             </w:pPr>
             <w:r>
-              <w:t xml:space="preserve">If the selected module is “Training”, the page displays populated Employee </w:t>
-            </w:r>
-            <w:r>
-              <w:lastRenderedPageBreak/>
-              <w:t xml:space="preserve">dropdown and Behavior dropdown. </w:t>
+              <w:t xml:space="preserve">If the selected module is “Training”, the page displays populated Employee dropdown and Behavior dropdown. </w:t>
             </w:r>
           </w:p>
         </w:tc>
@@ -8993,7 +9266,6 @@
               </w:tabs>
             </w:pPr>
             <w:r>
-              <w:lastRenderedPageBreak/>
               <w:t xml:space="preserve">Select a </w:t>
             </w:r>
             <w:r>
@@ -9066,8 +9338,13 @@
               </w:tabs>
             </w:pPr>
             <w:r>
-              <w:t>Select an employee from “Employee” dropdown</w:t>
-            </w:r>
+              <w:t xml:space="preserve">Select an employee from “Employee” </w:t>
+            </w:r>
+            <w:proofErr w:type="gramStart"/>
+            <w:r>
+              <w:t>dropdown</w:t>
+            </w:r>
+            <w:proofErr w:type="gramEnd"/>
           </w:p>
           <w:p>
             <w:pPr>
@@ -9160,8 +9437,13 @@
               </w:tabs>
             </w:pPr>
             <w:r>
-              <w:t>Check if the number of selected employees has reached the limit (100 for coaching log, and 1 for warning log);</w:t>
-            </w:r>
+              <w:t>Check if the number of selected employees has reached the limit (100 for coaching log, and 1 for warning log</w:t>
+            </w:r>
+            <w:proofErr w:type="gramStart"/>
+            <w:r>
+              <w:t>);</w:t>
+            </w:r>
+            <w:proofErr w:type="gramEnd"/>
           </w:p>
           <w:p>
             <w:pPr>
@@ -9266,12 +9548,14 @@
               </w:rPr>
               <w:t>Note: this displays only if the user is the selected employee’s supervisor</w:t>
             </w:r>
+            <w:proofErr w:type="gramStart"/>
             <w:r>
               <w:rPr>
                 <w:i/>
               </w:rPr>
               <w:t>);</w:t>
             </w:r>
+            <w:proofErr w:type="gramEnd"/>
           </w:p>
           <w:p>
             <w:pPr>
@@ -9280,8 +9564,13 @@
               </w:tabs>
             </w:pPr>
             <w:r>
-              <w:t>Enter/Select the date of coaching;</w:t>
-            </w:r>
+              <w:t xml:space="preserve">Enter/Select the date of </w:t>
+            </w:r>
+            <w:proofErr w:type="gramStart"/>
+            <w:r>
+              <w:t>coaching;</w:t>
+            </w:r>
+            <w:proofErr w:type="gramEnd"/>
           </w:p>
           <w:p>
             <w:pPr>
@@ -9326,14 +9615,23 @@
               <w:rPr>
                 <w:i/>
               </w:rPr>
-              <w:t>for CSR module only</w:t>
+              <w:t xml:space="preserve">for CSR module </w:t>
             </w:r>
             <w:r>
               <w:rPr>
                 <w:i/>
               </w:rPr>
+              <w:lastRenderedPageBreak/>
+              <w:t>only</w:t>
+            </w:r>
+            <w:proofErr w:type="gramStart"/>
+            <w:r>
+              <w:rPr>
+                <w:i/>
+              </w:rPr>
               <w:t>);</w:t>
             </w:r>
+            <w:proofErr w:type="gramEnd"/>
           </w:p>
           <w:p>
             <w:pPr>
@@ -9342,8 +9640,13 @@
               </w:tabs>
             </w:pPr>
             <w:r>
-              <w:t>Select the Type of Coaching from the Categories;</w:t>
-            </w:r>
+              <w:t xml:space="preserve">Select the Type of Coaching from the </w:t>
+            </w:r>
+            <w:proofErr w:type="gramStart"/>
+            <w:r>
+              <w:t>Categories;</w:t>
+            </w:r>
+            <w:proofErr w:type="gramEnd"/>
           </w:p>
           <w:p>
             <w:pPr>
@@ -9352,8 +9655,13 @@
               </w:tabs>
             </w:pPr>
             <w:r>
-              <w:t>Provide details of the behavior to be coached;</w:t>
-            </w:r>
+              <w:t xml:space="preserve">Provide details of the behavior to be </w:t>
+            </w:r>
+            <w:proofErr w:type="gramStart"/>
+            <w:r>
+              <w:t>coached;</w:t>
+            </w:r>
+            <w:proofErr w:type="gramEnd"/>
           </w:p>
           <w:p>
             <w:pPr>
@@ -9362,8 +9670,13 @@
               </w:tabs>
             </w:pPr>
             <w:r>
-              <w:t>Provide the details from the coaching session including action plans developed;</w:t>
-            </w:r>
+              <w:t xml:space="preserve">Provide the details from the coaching session including action plans </w:t>
+            </w:r>
+            <w:proofErr w:type="gramStart"/>
+            <w:r>
+              <w:t>developed;</w:t>
+            </w:r>
+            <w:proofErr w:type="gramEnd"/>
           </w:p>
           <w:p>
             <w:pPr>
@@ -9372,8 +9685,13 @@
               </w:tabs>
             </w:pPr>
             <w:r>
-              <w:t>How was the coaching opportunity identified;</w:t>
-            </w:r>
+              <w:t xml:space="preserve">How was the coaching opportunity </w:t>
+            </w:r>
+            <w:proofErr w:type="gramStart"/>
+            <w:r>
+              <w:t>identified;</w:t>
+            </w:r>
+            <w:proofErr w:type="gramEnd"/>
           </w:p>
           <w:p>
             <w:pPr>
@@ -9399,6 +9717,7 @@
               </w:tabs>
             </w:pPr>
             <w:r>
+              <w:lastRenderedPageBreak/>
               <w:t>Click “Yes” for “Do you need to submit a progressive disciplinary coaching (WARNING)?”</w:t>
             </w:r>
           </w:p>
@@ -9467,8 +9786,13 @@
               </w:tabs>
             </w:pPr>
             <w:r>
-              <w:t>Please select type of warning;</w:t>
-            </w:r>
+              <w:t xml:space="preserve">Please select type of </w:t>
+            </w:r>
+            <w:proofErr w:type="gramStart"/>
+            <w:r>
+              <w:t>warning;</w:t>
+            </w:r>
+            <w:proofErr w:type="gramEnd"/>
           </w:p>
           <w:p>
             <w:pPr>
@@ -9482,8 +9806,13 @@
             </w:r>
             <w:proofErr w:type="spellEnd"/>
             <w:r>
-              <w:t xml:space="preserve"> select warning reason;</w:t>
-            </w:r>
+              <w:t xml:space="preserve"> select warning </w:t>
+            </w:r>
+            <w:proofErr w:type="gramStart"/>
+            <w:r>
+              <w:t>reason;</w:t>
+            </w:r>
+            <w:proofErr w:type="gramEnd"/>
           </w:p>
           <w:p>
             <w:pPr>
@@ -9782,11 +10111,7 @@
               </w:tabs>
             </w:pPr>
             <w:r>
-              <w:t xml:space="preserve">Hide sub coaching reason dropdown and “Opportunity”, “Reinforcement” </w:t>
-            </w:r>
-            <w:r>
-              <w:lastRenderedPageBreak/>
-              <w:t>radio buttons for the selected Coaching reason.</w:t>
+              <w:t>Hide sub coaching reason dropdown and “Opportunity”, “Reinforcement” radio buttons for the selected Coaching reason.</w:t>
             </w:r>
           </w:p>
         </w:tc>
@@ -9803,14 +10128,21 @@
               </w:tabs>
             </w:pPr>
             <w:r>
-              <w:lastRenderedPageBreak/>
               <w:t xml:space="preserve">Select Coaching reason “Work </w:t>
             </w:r>
             <w:r>
               <w:t>From</w:t>
             </w:r>
             <w:r>
-              <w:t xml:space="preserve"> Home(Return to Site Only)” by checking the checkbox</w:t>
+              <w:t xml:space="preserve"> </w:t>
+            </w:r>
+            <w:proofErr w:type="gramStart"/>
+            <w:r>
+              <w:t>Home(</w:t>
+            </w:r>
+            <w:proofErr w:type="gramEnd"/>
+            <w:r>
+              <w:t>Return to Site Only)” by checking the checkbox</w:t>
             </w:r>
           </w:p>
         </w:tc>
@@ -9863,9 +10195,11 @@
             <w:r>
               <w:t xml:space="preserve">O employees who participate in the CCO Work </w:t>
             </w:r>
+            <w:proofErr w:type="gramStart"/>
             <w:r>
               <w:t>From</w:t>
             </w:r>
+            <w:proofErr w:type="gramEnd"/>
             <w:r>
               <w:t xml:space="preserve"> Home are obligated to comply with all Maximus policies and procedures. The purpose of this </w:t>
             </w:r>
@@ -9929,11 +10263,17 @@
             <w:r>
               <w:t xml:space="preserve">Any equipment you have received for the Work </w:t>
             </w:r>
+            <w:proofErr w:type="gramStart"/>
             <w:r>
               <w:t>From</w:t>
             </w:r>
-            <w:r>
-              <w:t xml:space="preserve"> Home assignment should be returned to your supervisor on your first day of reporting to the site.</w:t>
+            <w:proofErr w:type="gramEnd"/>
+            <w:r>
+              <w:t xml:space="preserve"> Home assignment should be returned to your supervisor on your first day of reporting to the </w:t>
+            </w:r>
+            <w:r>
+              <w:lastRenderedPageBreak/>
+              <w:t>site.</w:t>
             </w:r>
           </w:p>
           <w:p>
@@ -9976,13 +10316,22 @@
               </w:tabs>
             </w:pPr>
             <w:r>
+              <w:lastRenderedPageBreak/>
               <w:t xml:space="preserve">Unselect Coaching reason “Work </w:t>
             </w:r>
             <w:r>
               <w:t>From</w:t>
             </w:r>
             <w:r>
-              <w:t xml:space="preserve"> Home(Return to Site Only)” by unchecking the checkbox</w:t>
+              <w:t xml:space="preserve"> </w:t>
+            </w:r>
+            <w:proofErr w:type="gramStart"/>
+            <w:r>
+              <w:t>Home(</w:t>
+            </w:r>
+            <w:proofErr w:type="gramEnd"/>
+            <w:r>
+              <w:t>Return to Site Only)” by unchecking the checkbox</w:t>
             </w:r>
           </w:p>
         </w:tc>
@@ -10069,11 +10418,16 @@
               </w:tabs>
             </w:pPr>
             <w:r>
-              <w:t>Follow-up date textbox, and a calendar icon</w:t>
+              <w:t xml:space="preserve">Follow-up date textbox, and a calendar </w:t>
+            </w:r>
+            <w:proofErr w:type="gramStart"/>
+            <w:r>
+              <w:t>icon</w:t>
             </w:r>
             <w:r>
               <w:t>;</w:t>
             </w:r>
+            <w:proofErr w:type="gramEnd"/>
           </w:p>
           <w:p>
             <w:pPr>

</xml_diff>

<commit_message>
28645 - LSA Update. Added mass submission; Added follow-up question on New Submission page.
git-tfs-id: [https://tfs.omnicloud.local/tfs/cco%20program/]$/eCoaching_V2;C54107
</commit_message>
<xml_diff>
--- a/Design/DD/Web/CCO_eCoaching_Log_New_Submission_DD.docx
+++ b/Design/DD/Web/CCO_eCoaching_Log_New_Submission_DD.docx
@@ -118,23 +118,13 @@
         </w:rPr>
         <w:t xml:space="preserve">CCO </w:t>
       </w:r>
-      <w:proofErr w:type="spellStart"/>
       <w:r>
         <w:rPr>
           <w:rFonts w:ascii="Arial" w:hAnsi="Arial" w:cs="Arial"/>
           <w:sz w:val="32"/>
           <w:szCs w:val="32"/>
         </w:rPr>
-        <w:t>eCoaching</w:t>
-      </w:r>
-      <w:proofErr w:type="spellEnd"/>
-      <w:r>
-        <w:rPr>
-          <w:rFonts w:ascii="Arial" w:hAnsi="Arial" w:cs="Arial"/>
-          <w:sz w:val="32"/>
-          <w:szCs w:val="32"/>
-        </w:rPr>
-        <w:t xml:space="preserve"> </w:t>
+        <w:t xml:space="preserve">eCoaching </w:t>
       </w:r>
       <w:r>
         <w:rPr>
@@ -281,7 +271,7 @@
           </mc:Choice>
           <mc:Fallback>
             <w:pict>
-              <v:line w14:anchorId="66C5D820" id="Line 12" o:spid="_x0000_s1026" style="position:absolute;z-index:251657728;visibility:visible;mso-wrap-style:square;mso-width-percent:0;mso-height-percent:0;mso-wrap-distance-left:9pt;mso-wrap-distance-top:0;mso-wrap-distance-right:9pt;mso-wrap-distance-bottom:0;mso-position-horizontal:absolute;mso-position-horizontal-relative:text;mso-position-vertical:absolute;mso-position-vertical-relative:text;mso-width-percent:0;mso-height-percent:0;mso-width-relative:page;mso-height-relative:page" from="367.2pt,33.3pt" to="439.25pt,33.35pt" o:gfxdata="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" o:allowincell="f">
+              <v:line w14:anchorId="35EF22AA" id="Line 12" o:spid="_x0000_s1026" style="position:absolute;z-index:251657728;visibility:visible;mso-wrap-style:square;mso-width-percent:0;mso-height-percent:0;mso-wrap-distance-left:9pt;mso-wrap-distance-top:0;mso-wrap-distance-right:9pt;mso-wrap-distance-bottom:0;mso-position-horizontal:absolute;mso-position-horizontal-relative:text;mso-position-vertical:absolute;mso-position-vertical-relative:text;mso-width-percent:0;mso-height-percent:0;mso-width-relative:page;mso-height-relative:page" from="367.2pt,33.3pt" to="439.25pt,33.35pt" o:gfxdata="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" o:allowincell="f">
                 <v:stroke startarrowwidth="narrow" startarrowlength="short" endarrowwidth="narrow" endarrowlength="short"/>
               </v:line>
             </w:pict>
@@ -369,7 +359,7 @@
           </mc:Choice>
           <mc:Fallback>
             <w:pict>
-              <v:line w14:anchorId="25D9A373" id="Line 10" o:spid="_x0000_s1026" style="position:absolute;z-index:251656704;visibility:visible;mso-wrap-style:square;mso-width-percent:0;mso-height-percent:0;mso-wrap-distance-left:9pt;mso-wrap-distance-top:0;mso-wrap-distance-right:9pt;mso-wrap-distance-bottom:0;mso-position-horizontal:absolute;mso-position-horizontal-relative:text;mso-position-vertical:absolute;mso-position-vertical-relative:text;mso-width-percent:0;mso-height-percent:0;mso-width-relative:page;mso-height-relative:page" from="1in,33.3pt" to="266.45pt,33.35pt" o:gfxdata="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" o:allowincell="f">
+              <v:line w14:anchorId="60E7EA99" id="Line 10" o:spid="_x0000_s1026" style="position:absolute;z-index:251656704;visibility:visible;mso-wrap-style:square;mso-width-percent:0;mso-height-percent:0;mso-wrap-distance-left:9pt;mso-wrap-distance-top:0;mso-wrap-distance-right:9pt;mso-wrap-distance-bottom:0;mso-position-horizontal:absolute;mso-position-horizontal-relative:text;mso-position-vertical:absolute;mso-position-vertical-relative:text;mso-width-percent:0;mso-height-percent:0;mso-width-relative:page;mso-height-relative:page" from="1in,33.3pt" to="266.45pt,33.35pt" o:gfxdata="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" o:allowincell="f">
                 <v:stroke startarrowwidth="narrow" startarrowlength="short" endarrowwidth="narrow" endarrowlength="short"/>
               </v:line>
             </w:pict>
@@ -409,7 +399,6 @@
         <w:tab/>
         <w:t xml:space="preserve">Date:   </w:t>
       </w:r>
-      <w:proofErr w:type="gramStart"/>
       <w:r>
         <w:rPr>
           <w:rFonts w:ascii="Times New Roman" w:hAnsi="Times New Roman"/>
@@ -466,7 +455,6 @@
         </w:rPr>
         <w:t>8</w:t>
       </w:r>
-      <w:proofErr w:type="gramEnd"/>
     </w:p>
     <w:p>
       <w:pPr>
@@ -595,7 +583,7 @@
           </mc:Choice>
           <mc:Fallback>
             <w:pict>
-              <v:line w14:anchorId="29D1E842" id="Line 14" o:spid="_x0000_s1026" style="position:absolute;z-index:251658752;visibility:visible;mso-wrap-style:square;mso-width-percent:0;mso-height-percent:0;mso-wrap-distance-left:9pt;mso-wrap-distance-top:0;mso-wrap-distance-right:9pt;mso-wrap-distance-bottom:0;mso-position-horizontal:absolute;mso-position-horizontal-relative:text;mso-position-vertical:absolute;mso-position-vertical-relative:text;mso-width-percent:0;mso-height-percent:0;mso-width-relative:page;mso-height-relative:page" from="76.05pt,2pt" to="270.45pt,2pt" o:gfxdata="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" o:allowincell="f">
+              <v:line w14:anchorId="1B54690F" id="Line 14" o:spid="_x0000_s1026" style="position:absolute;z-index:251658752;visibility:visible;mso-wrap-style:square;mso-width-percent:0;mso-height-percent:0;mso-wrap-distance-left:9pt;mso-wrap-distance-top:0;mso-wrap-distance-right:9pt;mso-wrap-distance-bottom:0;mso-position-horizontal:absolute;mso-position-horizontal-relative:text;mso-position-vertical:absolute;mso-position-vertical-relative:text;mso-width-percent:0;mso-height-percent:0;mso-width-relative:page;mso-height-relative:page" from="76.05pt,2pt" to="270.45pt,2pt" o:gfxdata="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" o:allowincell="f">
                 <v:stroke startarrowwidth="narrow" startarrowlength="short" endarrowwidth="narrow" endarrowlength="short"/>
               </v:line>
             </w:pict>
@@ -1029,44 +1017,8 @@
               <w:rPr>
                 <w:sz w:val="20"/>
               </w:rPr>
-              <w:t xml:space="preserve">TFS11984 – Include a link to </w:t>
-            </w:r>
-            <w:proofErr w:type="spellStart"/>
-            <w:r>
-              <w:rPr>
-                <w:sz w:val="20"/>
-              </w:rPr>
-              <w:t>ecl</w:t>
-            </w:r>
-            <w:proofErr w:type="spellEnd"/>
-            <w:r>
-              <w:rPr>
-                <w:sz w:val="20"/>
-              </w:rPr>
-              <w:t xml:space="preserve"> </w:t>
-            </w:r>
-            <w:proofErr w:type="spellStart"/>
-            <w:r>
-              <w:rPr>
-                <w:sz w:val="20"/>
-              </w:rPr>
-              <w:t>sharepoint</w:t>
-            </w:r>
-            <w:proofErr w:type="spellEnd"/>
-            <w:r>
-              <w:rPr>
-                <w:sz w:val="20"/>
-              </w:rPr>
-              <w:t xml:space="preserve"> site to report </w:t>
-            </w:r>
-            <w:proofErr w:type="gramStart"/>
-            <w:r>
-              <w:rPr>
-                <w:sz w:val="20"/>
-              </w:rPr>
-              <w:t>issues;</w:t>
-            </w:r>
-            <w:proofErr w:type="gramEnd"/>
+              <w:t>TFS11984 – Include a link to ecl sharepoint site to report issues;</w:t>
+            </w:r>
           </w:p>
           <w:p>
             <w:pPr>
@@ -1167,49 +1119,8 @@
                 <w:color w:val="000000"/>
                 <w:sz w:val="20"/>
               </w:rPr>
-              <w:t xml:space="preserve">TFS11984 - Include a link to </w:t>
-            </w:r>
-            <w:proofErr w:type="spellStart"/>
-            <w:r>
-              <w:rPr>
-                <w:color w:val="000000"/>
-                <w:sz w:val="20"/>
-              </w:rPr>
-              <w:t>ecl</w:t>
-            </w:r>
-            <w:proofErr w:type="spellEnd"/>
-            <w:r>
-              <w:rPr>
-                <w:color w:val="000000"/>
-                <w:sz w:val="20"/>
-              </w:rPr>
-              <w:t xml:space="preserve"> </w:t>
-            </w:r>
-            <w:proofErr w:type="spellStart"/>
-            <w:r>
-              <w:rPr>
-                <w:color w:val="000000"/>
-                <w:sz w:val="20"/>
-              </w:rPr>
-              <w:t>sharepoint</w:t>
-            </w:r>
-            <w:proofErr w:type="spellEnd"/>
-            <w:r>
-              <w:rPr>
-                <w:color w:val="000000"/>
-                <w:sz w:val="20"/>
-              </w:rPr>
-              <w:t xml:space="preserve"> site to report </w:t>
-            </w:r>
-            <w:proofErr w:type="gramStart"/>
-            <w:r>
-              <w:rPr>
-                <w:color w:val="000000"/>
-                <w:sz w:val="20"/>
-              </w:rPr>
-              <w:t>issues;</w:t>
-            </w:r>
-            <w:proofErr w:type="gramEnd"/>
+              <w:t>TFS11984 - Include a link to ecl sharepoint site to report issues;</w:t>
+            </w:r>
           </w:p>
           <w:p>
             <w:pPr>
@@ -1395,39 +1306,7 @@
                 <w:color w:val="000000"/>
                 <w:sz w:val="20"/>
               </w:rPr>
-              <w:t xml:space="preserve">TFS13809 – New Submission: Changing Program resets Direct/Indirect </w:t>
-            </w:r>
-            <w:proofErr w:type="spellStart"/>
-            <w:r>
-              <w:rPr>
-                <w:color w:val="000000"/>
-                <w:sz w:val="20"/>
-              </w:rPr>
-              <w:t>radion</w:t>
-            </w:r>
-            <w:proofErr w:type="spellEnd"/>
-            <w:r>
-              <w:rPr>
-                <w:color w:val="000000"/>
-                <w:sz w:val="20"/>
-              </w:rPr>
-              <w:t xml:space="preserve"> </w:t>
-            </w:r>
-            <w:proofErr w:type="spellStart"/>
-            <w:r>
-              <w:rPr>
-                <w:color w:val="000000"/>
-                <w:sz w:val="20"/>
-              </w:rPr>
-              <w:t>btn</w:t>
-            </w:r>
-            <w:proofErr w:type="spellEnd"/>
-            <w:r>
-              <w:rPr>
-                <w:color w:val="000000"/>
-                <w:sz w:val="20"/>
-              </w:rPr>
-              <w:t>;</w:t>
+              <w:t>TFS13809 – New Submission: Changing Program resets Direct/Indirect radion btn;</w:t>
             </w:r>
           </w:p>
         </w:tc>
@@ -1682,23 +1561,7 @@
                 <w:color w:val="000000"/>
                 <w:sz w:val="20"/>
               </w:rPr>
-              <w:t xml:space="preserve">TFS 18322 – Work </w:t>
-            </w:r>
-            <w:proofErr w:type="gramStart"/>
-            <w:r>
-              <w:rPr>
-                <w:color w:val="000000"/>
-                <w:sz w:val="20"/>
-              </w:rPr>
-              <w:t>At</w:t>
-            </w:r>
-            <w:proofErr w:type="gramEnd"/>
-            <w:r>
-              <w:rPr>
-                <w:color w:val="000000"/>
-                <w:sz w:val="20"/>
-              </w:rPr>
-              <w:t xml:space="preserve"> Home (Return to Site Only)</w:t>
+              <w:t>TFS 18322 – Work At Home (Return to Site Only)</w:t>
             </w:r>
           </w:p>
         </w:tc>
@@ -1790,56 +1653,36 @@
                 <w:color w:val="000000"/>
                 <w:sz w:val="20"/>
               </w:rPr>
-              <w:t xml:space="preserve"> </w:t>
-            </w:r>
-            <w:proofErr w:type="spellStart"/>
+              <w:t xml:space="preserve"> pfd</w:t>
+            </w:r>
             <w:r>
               <w:rPr>
                 <w:color w:val="000000"/>
                 <w:sz w:val="20"/>
               </w:rPr>
-              <w:t>pfd</w:t>
-            </w:r>
-            <w:proofErr w:type="spellEnd"/>
+              <w:t xml:space="preserve"> and </w:t>
+            </w:r>
             <w:r>
               <w:rPr>
                 <w:color w:val="000000"/>
                 <w:sz w:val="20"/>
               </w:rPr>
-              <w:t xml:space="preserve"> and </w:t>
-            </w:r>
-            <w:proofErr w:type="spellStart"/>
+              <w:t xml:space="preserve">pfd </w:t>
+            </w:r>
             <w:r>
               <w:rPr>
                 <w:color w:val="000000"/>
                 <w:sz w:val="20"/>
               </w:rPr>
-              <w:t>pfd</w:t>
-            </w:r>
-            <w:proofErr w:type="spellEnd"/>
+              <w:t>date</w:t>
+            </w:r>
             <w:r>
               <w:rPr>
                 <w:color w:val="000000"/>
                 <w:sz w:val="20"/>
               </w:rPr>
-              <w:t xml:space="preserve"> </w:t>
-            </w:r>
-            <w:proofErr w:type="gramStart"/>
-            <w:r>
-              <w:rPr>
-                <w:color w:val="000000"/>
-                <w:sz w:val="20"/>
-              </w:rPr>
-              <w:t>date</w:t>
-            </w:r>
-            <w:r>
-              <w:rPr>
-                <w:color w:val="000000"/>
-                <w:sz w:val="20"/>
-              </w:rPr>
               <w:t>;</w:t>
             </w:r>
-            <w:proofErr w:type="gramEnd"/>
           </w:p>
           <w:p>
             <w:pPr>
@@ -2051,17 +1894,8 @@
                 <w:color w:val="000000"/>
                 <w:sz w:val="20"/>
               </w:rPr>
-              <w:t xml:space="preserve">Updated 2. Business Logic – </w:t>
-            </w:r>
-            <w:proofErr w:type="spellStart"/>
-            <w:r>
-              <w:rPr>
-                <w:color w:val="000000"/>
-                <w:sz w:val="20"/>
-              </w:rPr>
-              <w:t>NewSubmissionController.cs</w:t>
-            </w:r>
-            <w:proofErr w:type="spellEnd"/>
+              <w:t>Updated 2. Business Logic – NewSubmissionController.cs</w:t>
+            </w:r>
           </w:p>
           <w:p>
             <w:pPr>
@@ -2163,23 +1997,7 @@
                 <w:color w:val="444444"/>
                 <w:sz w:val="20"/>
               </w:rPr>
-              <w:t xml:space="preserve">27483 - WAH coaching reason text change, </w:t>
-            </w:r>
-            <w:proofErr w:type="spellStart"/>
-            <w:r>
-              <w:rPr>
-                <w:color w:val="444444"/>
-                <w:sz w:val="20"/>
-              </w:rPr>
-              <w:t>subcoaching</w:t>
-            </w:r>
-            <w:proofErr w:type="spellEnd"/>
-            <w:r>
-              <w:rPr>
-                <w:color w:val="444444"/>
-                <w:sz w:val="20"/>
-              </w:rPr>
-              <w:t xml:space="preserve"> reason update; Add WFH (Return to Site) for Quality module.</w:t>
+              <w:t>27483 - WAH coaching reason text change, subcoaching reason update; Add WFH (Return to Site) for Quality module.</w:t>
             </w:r>
           </w:p>
           <w:p>
@@ -2197,23 +2015,7 @@
                 <w:color w:val="444444"/>
                 <w:sz w:val="20"/>
               </w:rPr>
-              <w:t xml:space="preserve">Updated “Work </w:t>
-            </w:r>
-            <w:proofErr w:type="gramStart"/>
-            <w:r>
-              <w:rPr>
-                <w:color w:val="444444"/>
-                <w:sz w:val="20"/>
-              </w:rPr>
-              <w:t>At</w:t>
-            </w:r>
-            <w:proofErr w:type="gramEnd"/>
-            <w:r>
-              <w:rPr>
-                <w:color w:val="444444"/>
-                <w:sz w:val="20"/>
-              </w:rPr>
-              <w:t xml:space="preserve"> Home” to “Work From Home”.</w:t>
+              <w:t>Updated “Work At Home” to “Work From Home”.</w:t>
             </w:r>
           </w:p>
         </w:tc>
@@ -2312,17 +2114,8 @@
                 <w:color w:val="444444"/>
                 <w:sz w:val="20"/>
               </w:rPr>
-              <w:t xml:space="preserve">– </w:t>
-            </w:r>
-            <w:proofErr w:type="gramStart"/>
-            <w:r>
-              <w:rPr>
-                <w:color w:val="444444"/>
-                <w:sz w:val="20"/>
-              </w:rPr>
-              <w:t>Subcontractor;</w:t>
-            </w:r>
-            <w:proofErr w:type="gramEnd"/>
+              <w:t>– Subcontractor;</w:t>
+            </w:r>
           </w:p>
           <w:p>
             <w:pPr>
@@ -2463,24 +2256,15 @@
                 <w:color w:val="444444"/>
                 <w:sz w:val="20"/>
               </w:rPr>
-              <w:t xml:space="preserve"> (only for CCO sites</w:t>
-            </w:r>
-            <w:proofErr w:type="gramStart"/>
+              <w:t xml:space="preserve"> (only for CCO sites)</w:t>
+            </w:r>
             <w:r>
               <w:rPr>
                 <w:color w:val="444444"/>
                 <w:sz w:val="20"/>
               </w:rPr>
-              <w:t>)</w:t>
-            </w:r>
-            <w:r>
-              <w:rPr>
-                <w:color w:val="444444"/>
-                <w:sz w:val="20"/>
-              </w:rPr>
               <w:t>;</w:t>
             </w:r>
-            <w:proofErr w:type="gramEnd"/>
           </w:p>
           <w:p>
             <w:pPr>
@@ -2518,17 +2302,8 @@
                 <w:color w:val="000000"/>
                 <w:sz w:val="20"/>
               </w:rPr>
-              <w:t xml:space="preserve">and “WACS60” to have the ability of mass submission for Supervisor </w:t>
-            </w:r>
-            <w:proofErr w:type="gramStart"/>
-            <w:r>
-              <w:rPr>
-                <w:color w:val="000000"/>
-                <w:sz w:val="20"/>
-              </w:rPr>
-              <w:t>Module;</w:t>
-            </w:r>
-            <w:proofErr w:type="gramEnd"/>
+              <w:t>and “WACS60” to have the ability of mass submission for Supervisor Module;</w:t>
+            </w:r>
           </w:p>
           <w:p>
             <w:pPr>
@@ -2545,23 +2320,7 @@
                 <w:color w:val="000000"/>
                 <w:sz w:val="20"/>
               </w:rPr>
-              <w:t xml:space="preserve">All users with job </w:t>
-            </w:r>
-            <w:proofErr w:type="spellStart"/>
-            <w:r>
-              <w:rPr>
-                <w:color w:val="000000"/>
-                <w:sz w:val="20"/>
-              </w:rPr>
-              <w:t>oces</w:t>
-            </w:r>
-            <w:proofErr w:type="spellEnd"/>
-            <w:r>
-              <w:rPr>
-                <w:color w:val="000000"/>
-                <w:sz w:val="20"/>
-              </w:rPr>
-              <w:t xml:space="preserve"> of “WACQ13, WACQ40, and WPPM50” to have the ability of mass submission for Quality Module.</w:t>
+              <w:t>All users with job oces of “WACQ13, WACQ40, and WPPM50” to have the ability of mass submission for Quality Module.</w:t>
             </w:r>
           </w:p>
           <w:p>
@@ -2863,6 +2622,172 @@
               <w:rPr>
                 <w:sz w:val="20"/>
               </w:rPr>
+              <w:t>Lili Huang</w:t>
+            </w:r>
+          </w:p>
+        </w:tc>
+      </w:tr>
+      <w:tr>
+        <w:tc>
+          <w:tcPr>
+            <w:tcW w:w="1440" w:type="dxa"/>
+            <w:tcBorders>
+              <w:top w:val="single" w:sz="4" w:space="0" w:color="auto"/>
+              <w:left w:val="single" w:sz="4" w:space="0" w:color="auto"/>
+              <w:bottom w:val="single" w:sz="4" w:space="0" w:color="auto"/>
+              <w:right w:val="single" w:sz="4" w:space="0" w:color="auto"/>
+            </w:tcBorders>
+          </w:tcPr>
+          <w:p>
+            <w:pPr>
+              <w:pStyle w:val="hdr1"/>
+              <w:ind w:left="0"/>
+              <w:jc w:val="left"/>
+              <w:rPr>
+                <w:sz w:val="20"/>
+              </w:rPr>
+            </w:pPr>
+            <w:r>
+              <w:rPr>
+                <w:sz w:val="20"/>
+              </w:rPr>
+              <w:t>08/09/2024</w:t>
+            </w:r>
+          </w:p>
+        </w:tc>
+        <w:tc>
+          <w:tcPr>
+            <w:tcW w:w="5238" w:type="dxa"/>
+            <w:tcBorders>
+              <w:top w:val="single" w:sz="4" w:space="0" w:color="auto"/>
+              <w:left w:val="single" w:sz="4" w:space="0" w:color="auto"/>
+              <w:bottom w:val="single" w:sz="4" w:space="0" w:color="auto"/>
+              <w:right w:val="single" w:sz="4" w:space="0" w:color="auto"/>
+            </w:tcBorders>
+          </w:tcPr>
+          <w:p>
+            <w:pPr>
+              <w:pStyle w:val="hdr1"/>
+              <w:ind w:left="0"/>
+              <w:jc w:val="left"/>
+              <w:rPr>
+                <w:color w:val="444444"/>
+                <w:sz w:val="20"/>
+              </w:rPr>
+            </w:pPr>
+            <w:r>
+              <w:rPr>
+                <w:color w:val="444444"/>
+                <w:sz w:val="20"/>
+              </w:rPr>
+              <w:t>TFS 28645 – LSA</w:t>
+            </w:r>
+            <w:r>
+              <w:rPr>
+                <w:color w:val="444444"/>
+                <w:sz w:val="20"/>
+              </w:rPr>
+              <w:t>.</w:t>
+            </w:r>
+          </w:p>
+          <w:p>
+            <w:pPr>
+              <w:pStyle w:val="hdr1"/>
+              <w:ind w:left="0"/>
+              <w:jc w:val="left"/>
+              <w:rPr>
+                <w:color w:val="444444"/>
+                <w:sz w:val="20"/>
+              </w:rPr>
+            </w:pPr>
+            <w:r>
+              <w:rPr>
+                <w:color w:val="444444"/>
+                <w:sz w:val="20"/>
+              </w:rPr>
+              <w:t>Updated:</w:t>
+            </w:r>
+          </w:p>
+          <w:p>
+            <w:pPr>
+              <w:pStyle w:val="hdr1"/>
+              <w:ind w:left="0"/>
+              <w:jc w:val="left"/>
+              <w:rPr>
+                <w:color w:val="444444"/>
+                <w:sz w:val="20"/>
+              </w:rPr>
+            </w:pPr>
+            <w:r>
+              <w:rPr>
+                <w:color w:val="444444"/>
+                <w:sz w:val="20"/>
+              </w:rPr>
+              <w:lastRenderedPageBreak/>
+              <w:t>1. Description | Added LSA mass submission.</w:t>
+            </w:r>
+          </w:p>
+          <w:p>
+            <w:pPr>
+              <w:pStyle w:val="hdr1"/>
+              <w:ind w:left="0"/>
+              <w:jc w:val="left"/>
+              <w:rPr>
+                <w:color w:val="444444"/>
+                <w:sz w:val="20"/>
+              </w:rPr>
+            </w:pPr>
+            <w:r>
+              <w:rPr>
+                <w:color w:val="444444"/>
+                <w:sz w:val="20"/>
+              </w:rPr>
+              <w:t>2. Business Logic – NewSubmisionController.cs | If LSA is selected section.</w:t>
+            </w:r>
+          </w:p>
+          <w:p>
+            <w:pPr>
+              <w:pStyle w:val="hdr1"/>
+              <w:ind w:left="0"/>
+              <w:jc w:val="left"/>
+              <w:rPr>
+                <w:color w:val="444444"/>
+                <w:sz w:val="20"/>
+              </w:rPr>
+            </w:pPr>
+            <w:r>
+              <w:rPr>
+                <w:color w:val="444444"/>
+                <w:sz w:val="20"/>
+              </w:rPr>
+              <w:t>3. Screenshot</w:t>
+            </w:r>
+          </w:p>
+        </w:tc>
+        <w:tc>
+          <w:tcPr>
+            <w:tcW w:w="2790" w:type="dxa"/>
+            <w:tcBorders>
+              <w:top w:val="single" w:sz="4" w:space="0" w:color="auto"/>
+              <w:left w:val="single" w:sz="4" w:space="0" w:color="auto"/>
+              <w:bottom w:val="single" w:sz="4" w:space="0" w:color="auto"/>
+              <w:right w:val="single" w:sz="4" w:space="0" w:color="auto"/>
+            </w:tcBorders>
+          </w:tcPr>
+          <w:p>
+            <w:pPr>
+              <w:pStyle w:val="hdr1"/>
+              <w:ind w:left="0"/>
+              <w:jc w:val="left"/>
+              <w:rPr>
+                <w:sz w:val="20"/>
+              </w:rPr>
+            </w:pPr>
+            <w:r>
+              <w:rPr>
+                <w:sz w:val="20"/>
+              </w:rPr>
+              <w:lastRenderedPageBreak/>
               <w:t>Lili Huang</w:t>
             </w:r>
           </w:p>
@@ -3248,7 +3173,7 @@
             <w:noProof/>
             <w:webHidden/>
           </w:rPr>
-          <w:t>8</w:t>
+          <w:t>9</w:t>
         </w:r>
         <w:r>
           <w:rPr>
@@ -3336,7 +3261,7 @@
             <w:noProof/>
             <w:webHidden/>
           </w:rPr>
-          <w:t>8</w:t>
+          <w:t>9</w:t>
         </w:r>
         <w:r>
           <w:rPr>
@@ -3600,7 +3525,7 @@
             <w:noProof/>
             <w:webHidden/>
           </w:rPr>
-          <w:t>12</w:t>
+          <w:t>13</w:t>
         </w:r>
         <w:r>
           <w:rPr>
@@ -3690,7 +3615,7 @@
             <w:noProof/>
             <w:webHidden/>
           </w:rPr>
-          <w:t>15</w:t>
+          <w:t>16</w:t>
         </w:r>
         <w:r>
           <w:rPr>
@@ -3779,7 +3704,7 @@
             <w:noProof/>
             <w:webHidden/>
           </w:rPr>
-          <w:t>15</w:t>
+          <w:t>16</w:t>
         </w:r>
         <w:r>
           <w:rPr>
@@ -3867,7 +3792,7 @@
             <w:noProof/>
             <w:webHidden/>
           </w:rPr>
-          <w:t>15</w:t>
+          <w:t>16</w:t>
         </w:r>
         <w:r>
           <w:rPr>
@@ -4325,23 +4250,7 @@
                 <w:b/>
                 <w:bCs/>
               </w:rPr>
-              <w:t xml:space="preserve"> based on job code (Configured in table </w:t>
-            </w:r>
-            <w:proofErr w:type="spellStart"/>
-            <w:r>
-              <w:rPr>
-                <w:b/>
-                <w:bCs/>
-              </w:rPr>
-              <w:t>Module_Submission</w:t>
-            </w:r>
-            <w:proofErr w:type="spellEnd"/>
-            <w:r>
-              <w:rPr>
-                <w:b/>
-                <w:bCs/>
-              </w:rPr>
-              <w:t>)</w:t>
+              <w:t xml:space="preserve"> based on job code (Configured in table Module_Submission)</w:t>
             </w:r>
           </w:p>
           <w:p>
@@ -4419,10 +4328,17 @@
                 <w:sz w:val="19"/>
                 <w:szCs w:val="19"/>
               </w:rPr>
-              <w:t xml:space="preserve"> </w:t>
-            </w:r>
-            <w:proofErr w:type="spellStart"/>
-            <w:proofErr w:type="gramStart"/>
+              <w:t xml:space="preserve"> ec</w:t>
+            </w:r>
+            <w:r>
+              <w:rPr>
+                <w:rFonts w:ascii="Consolas" w:hAnsi="Consolas" w:cs="Consolas"/>
+                <w:color w:val="808080"/>
+                <w:sz w:val="19"/>
+                <w:szCs w:val="19"/>
+              </w:rPr>
+              <w:t>.</w:t>
+            </w:r>
             <w:r>
               <w:rPr>
                 <w:rFonts w:ascii="Consolas" w:hAnsi="Consolas" w:cs="Consolas"/>
@@ -4430,16 +4346,16 @@
                 <w:sz w:val="19"/>
                 <w:szCs w:val="19"/>
               </w:rPr>
-              <w:t>ec</w:t>
+              <w:t xml:space="preserve">Module_Submission </w:t>
             </w:r>
             <w:r>
               <w:rPr>
                 <w:rFonts w:ascii="Consolas" w:hAnsi="Consolas" w:cs="Consolas"/>
-                <w:color w:val="808080"/>
+                <w:color w:val="0000FF"/>
                 <w:sz w:val="19"/>
                 <w:szCs w:val="19"/>
               </w:rPr>
-              <w:t>.</w:t>
+              <w:t>where</w:t>
             </w:r>
             <w:r>
               <w:rPr>
@@ -4448,65 +4364,7 @@
                 <w:sz w:val="19"/>
                 <w:szCs w:val="19"/>
               </w:rPr>
-              <w:t>Module</w:t>
-            </w:r>
-            <w:proofErr w:type="gramEnd"/>
-            <w:r>
-              <w:rPr>
-                <w:rFonts w:ascii="Consolas" w:hAnsi="Consolas" w:cs="Consolas"/>
-                <w:color w:val="000000"/>
-                <w:sz w:val="19"/>
-                <w:szCs w:val="19"/>
-              </w:rPr>
-              <w:t>_Submission</w:t>
-            </w:r>
-            <w:proofErr w:type="spellEnd"/>
-            <w:r>
-              <w:rPr>
-                <w:rFonts w:ascii="Consolas" w:hAnsi="Consolas" w:cs="Consolas"/>
-                <w:color w:val="000000"/>
-                <w:sz w:val="19"/>
-                <w:szCs w:val="19"/>
-              </w:rPr>
-              <w:t xml:space="preserve"> </w:t>
-            </w:r>
-            <w:r>
-              <w:rPr>
-                <w:rFonts w:ascii="Consolas" w:hAnsi="Consolas" w:cs="Consolas"/>
-                <w:color w:val="0000FF"/>
-                <w:sz w:val="19"/>
-                <w:szCs w:val="19"/>
-              </w:rPr>
-              <w:t>where</w:t>
-            </w:r>
-            <w:r>
-              <w:rPr>
-                <w:rFonts w:ascii="Consolas" w:hAnsi="Consolas" w:cs="Consolas"/>
-                <w:color w:val="000000"/>
-                <w:sz w:val="19"/>
-                <w:szCs w:val="19"/>
-              </w:rPr>
-              <w:t xml:space="preserve"> </w:t>
-            </w:r>
-            <w:proofErr w:type="spellStart"/>
-            <w:r>
-              <w:rPr>
-                <w:rFonts w:ascii="Consolas" w:hAnsi="Consolas" w:cs="Consolas"/>
-                <w:color w:val="000000"/>
-                <w:sz w:val="19"/>
-                <w:szCs w:val="19"/>
-              </w:rPr>
-              <w:t>csr</w:t>
-            </w:r>
-            <w:proofErr w:type="spellEnd"/>
-            <w:r>
-              <w:rPr>
-                <w:rFonts w:ascii="Consolas" w:hAnsi="Consolas" w:cs="Consolas"/>
-                <w:color w:val="000000"/>
-                <w:sz w:val="19"/>
-                <w:szCs w:val="19"/>
-              </w:rPr>
-              <w:t xml:space="preserve"> </w:t>
+              <w:t xml:space="preserve"> csr </w:t>
             </w:r>
             <w:r>
               <w:rPr>
@@ -4597,10 +4455,17 @@
                 <w:sz w:val="19"/>
                 <w:szCs w:val="19"/>
               </w:rPr>
-              <w:t xml:space="preserve"> </w:t>
-            </w:r>
-            <w:proofErr w:type="spellStart"/>
-            <w:proofErr w:type="gramStart"/>
+              <w:t xml:space="preserve"> ec</w:t>
+            </w:r>
+            <w:r>
+              <w:rPr>
+                <w:rFonts w:ascii="Consolas" w:hAnsi="Consolas" w:cs="Consolas"/>
+                <w:color w:val="808080"/>
+                <w:sz w:val="19"/>
+                <w:szCs w:val="19"/>
+              </w:rPr>
+              <w:t>.</w:t>
+            </w:r>
             <w:r>
               <w:rPr>
                 <w:rFonts w:ascii="Consolas" w:hAnsi="Consolas" w:cs="Consolas"/>
@@ -4608,16 +4473,16 @@
                 <w:sz w:val="19"/>
                 <w:szCs w:val="19"/>
               </w:rPr>
-              <w:t>ec</w:t>
+              <w:t xml:space="preserve">Module_Submission </w:t>
             </w:r>
             <w:r>
               <w:rPr>
                 <w:rFonts w:ascii="Consolas" w:hAnsi="Consolas" w:cs="Consolas"/>
-                <w:color w:val="808080"/>
+                <w:color w:val="0000FF"/>
                 <w:sz w:val="19"/>
                 <w:szCs w:val="19"/>
               </w:rPr>
-              <w:t>.</w:t>
+              <w:t>where</w:t>
             </w:r>
             <w:r>
               <w:rPr>
@@ -4626,65 +4491,7 @@
                 <w:sz w:val="19"/>
                 <w:szCs w:val="19"/>
               </w:rPr>
-              <w:t>Module</w:t>
-            </w:r>
-            <w:proofErr w:type="gramEnd"/>
-            <w:r>
-              <w:rPr>
-                <w:rFonts w:ascii="Consolas" w:hAnsi="Consolas" w:cs="Consolas"/>
-                <w:color w:val="000000"/>
-                <w:sz w:val="19"/>
-                <w:szCs w:val="19"/>
-              </w:rPr>
-              <w:t>_Submission</w:t>
-            </w:r>
-            <w:proofErr w:type="spellEnd"/>
-            <w:r>
-              <w:rPr>
-                <w:rFonts w:ascii="Consolas" w:hAnsi="Consolas" w:cs="Consolas"/>
-                <w:color w:val="000000"/>
-                <w:sz w:val="19"/>
-                <w:szCs w:val="19"/>
-              </w:rPr>
-              <w:t xml:space="preserve"> </w:t>
-            </w:r>
-            <w:r>
-              <w:rPr>
-                <w:rFonts w:ascii="Consolas" w:hAnsi="Consolas" w:cs="Consolas"/>
-                <w:color w:val="0000FF"/>
-                <w:sz w:val="19"/>
-                <w:szCs w:val="19"/>
-              </w:rPr>
-              <w:t>where</w:t>
-            </w:r>
-            <w:r>
-              <w:rPr>
-                <w:rFonts w:ascii="Consolas" w:hAnsi="Consolas" w:cs="Consolas"/>
-                <w:color w:val="000000"/>
-                <w:sz w:val="19"/>
-                <w:szCs w:val="19"/>
-              </w:rPr>
-              <w:t xml:space="preserve"> </w:t>
-            </w:r>
-            <w:proofErr w:type="spellStart"/>
-            <w:r>
-              <w:rPr>
-                <w:rFonts w:ascii="Consolas" w:hAnsi="Consolas" w:cs="Consolas"/>
-                <w:color w:val="000000"/>
-                <w:sz w:val="19"/>
-                <w:szCs w:val="19"/>
-              </w:rPr>
-              <w:t>lsa</w:t>
-            </w:r>
-            <w:proofErr w:type="spellEnd"/>
-            <w:r>
-              <w:rPr>
-                <w:rFonts w:ascii="Consolas" w:hAnsi="Consolas" w:cs="Consolas"/>
-                <w:color w:val="000000"/>
-                <w:sz w:val="19"/>
-                <w:szCs w:val="19"/>
-              </w:rPr>
-              <w:t xml:space="preserve"> </w:t>
+              <w:t xml:space="preserve"> lsa </w:t>
             </w:r>
             <w:r>
               <w:rPr>
@@ -4778,10 +4585,17 @@
                 <w:sz w:val="19"/>
                 <w:szCs w:val="19"/>
               </w:rPr>
-              <w:t xml:space="preserve"> </w:t>
-            </w:r>
-            <w:proofErr w:type="spellStart"/>
-            <w:proofErr w:type="gramStart"/>
+              <w:t xml:space="preserve"> ec</w:t>
+            </w:r>
+            <w:r>
+              <w:rPr>
+                <w:rFonts w:ascii="Consolas" w:hAnsi="Consolas" w:cs="Consolas"/>
+                <w:color w:val="808080"/>
+                <w:sz w:val="19"/>
+                <w:szCs w:val="19"/>
+              </w:rPr>
+              <w:t>.</w:t>
+            </w:r>
             <w:r>
               <w:rPr>
                 <w:rFonts w:ascii="Consolas" w:hAnsi="Consolas" w:cs="Consolas"/>
@@ -4789,16 +4603,16 @@
                 <w:sz w:val="19"/>
                 <w:szCs w:val="19"/>
               </w:rPr>
-              <w:t>ec</w:t>
+              <w:t xml:space="preserve">Module_Submission </w:t>
             </w:r>
             <w:r>
               <w:rPr>
                 <w:rFonts w:ascii="Consolas" w:hAnsi="Consolas" w:cs="Consolas"/>
-                <w:color w:val="808080"/>
+                <w:color w:val="0000FF"/>
                 <w:sz w:val="19"/>
                 <w:szCs w:val="19"/>
               </w:rPr>
-              <w:t>.</w:t>
+              <w:t>where</w:t>
             </w:r>
             <w:r>
               <w:rPr>
@@ -4807,65 +4621,7 @@
                 <w:sz w:val="19"/>
                 <w:szCs w:val="19"/>
               </w:rPr>
-              <w:t>Module</w:t>
-            </w:r>
-            <w:proofErr w:type="gramEnd"/>
-            <w:r>
-              <w:rPr>
-                <w:rFonts w:ascii="Consolas" w:hAnsi="Consolas" w:cs="Consolas"/>
-                <w:color w:val="000000"/>
-                <w:sz w:val="19"/>
-                <w:szCs w:val="19"/>
-              </w:rPr>
-              <w:t>_Submission</w:t>
-            </w:r>
-            <w:proofErr w:type="spellEnd"/>
-            <w:r>
-              <w:rPr>
-                <w:rFonts w:ascii="Consolas" w:hAnsi="Consolas" w:cs="Consolas"/>
-                <w:color w:val="000000"/>
-                <w:sz w:val="19"/>
-                <w:szCs w:val="19"/>
-              </w:rPr>
-              <w:t xml:space="preserve"> </w:t>
-            </w:r>
-            <w:r>
-              <w:rPr>
-                <w:rFonts w:ascii="Consolas" w:hAnsi="Consolas" w:cs="Consolas"/>
-                <w:color w:val="0000FF"/>
-                <w:sz w:val="19"/>
-                <w:szCs w:val="19"/>
-              </w:rPr>
-              <w:t>where</w:t>
-            </w:r>
-            <w:r>
-              <w:rPr>
-                <w:rFonts w:ascii="Consolas" w:hAnsi="Consolas" w:cs="Consolas"/>
-                <w:color w:val="000000"/>
-                <w:sz w:val="19"/>
-                <w:szCs w:val="19"/>
-              </w:rPr>
-              <w:t xml:space="preserve"> </w:t>
-            </w:r>
-            <w:proofErr w:type="spellStart"/>
-            <w:r>
-              <w:rPr>
-                <w:rFonts w:ascii="Consolas" w:hAnsi="Consolas" w:cs="Consolas"/>
-                <w:color w:val="000000"/>
-                <w:sz w:val="19"/>
-                <w:szCs w:val="19"/>
-              </w:rPr>
-              <w:t>productionplanning</w:t>
-            </w:r>
-            <w:proofErr w:type="spellEnd"/>
-            <w:r>
-              <w:rPr>
-                <w:rFonts w:ascii="Consolas" w:hAnsi="Consolas" w:cs="Consolas"/>
-                <w:color w:val="000000"/>
-                <w:sz w:val="19"/>
-                <w:szCs w:val="19"/>
-              </w:rPr>
-              <w:t xml:space="preserve"> </w:t>
+              <w:t xml:space="preserve"> productionplanning </w:t>
             </w:r>
             <w:r>
               <w:rPr>
@@ -4956,10 +4712,17 @@
                 <w:sz w:val="19"/>
                 <w:szCs w:val="19"/>
               </w:rPr>
-              <w:t xml:space="preserve"> </w:t>
-            </w:r>
-            <w:proofErr w:type="spellStart"/>
-            <w:proofErr w:type="gramStart"/>
+              <w:t xml:space="preserve"> ec</w:t>
+            </w:r>
+            <w:r>
+              <w:rPr>
+                <w:rFonts w:ascii="Consolas" w:hAnsi="Consolas" w:cs="Consolas"/>
+                <w:color w:val="808080"/>
+                <w:sz w:val="19"/>
+                <w:szCs w:val="19"/>
+              </w:rPr>
+              <w:t>.</w:t>
+            </w:r>
             <w:r>
               <w:rPr>
                 <w:rFonts w:ascii="Consolas" w:hAnsi="Consolas" w:cs="Consolas"/>
@@ -4967,45 +4730,7 @@
                 <w:sz w:val="19"/>
                 <w:szCs w:val="19"/>
               </w:rPr>
-              <w:t>ec</w:t>
-            </w:r>
-            <w:r>
-              <w:rPr>
-                <w:rFonts w:ascii="Consolas" w:hAnsi="Consolas" w:cs="Consolas"/>
-                <w:color w:val="808080"/>
-                <w:sz w:val="19"/>
-                <w:szCs w:val="19"/>
-              </w:rPr>
-              <w:t>.</w:t>
-            </w:r>
-            <w:r>
-              <w:rPr>
-                <w:rFonts w:ascii="Consolas" w:hAnsi="Consolas" w:cs="Consolas"/>
-                <w:color w:val="000000"/>
-                <w:sz w:val="19"/>
-                <w:szCs w:val="19"/>
-              </w:rPr>
-              <w:t>Module</w:t>
-            </w:r>
-            <w:proofErr w:type="gramEnd"/>
-            <w:r>
-              <w:rPr>
-                <w:rFonts w:ascii="Consolas" w:hAnsi="Consolas" w:cs="Consolas"/>
-                <w:color w:val="000000"/>
-                <w:sz w:val="19"/>
-                <w:szCs w:val="19"/>
-              </w:rPr>
-              <w:t>_Submission</w:t>
-            </w:r>
-            <w:proofErr w:type="spellEnd"/>
-            <w:r>
-              <w:rPr>
-                <w:rFonts w:ascii="Consolas" w:hAnsi="Consolas" w:cs="Consolas"/>
-                <w:color w:val="000000"/>
-                <w:sz w:val="19"/>
-                <w:szCs w:val="19"/>
-              </w:rPr>
-              <w:t xml:space="preserve"> </w:t>
+              <w:t xml:space="preserve">Module_Submission </w:t>
             </w:r>
             <w:r>
               <w:rPr>
@@ -5114,10 +4839,17 @@
                 <w:sz w:val="19"/>
                 <w:szCs w:val="19"/>
               </w:rPr>
-              <w:t xml:space="preserve"> </w:t>
-            </w:r>
-            <w:proofErr w:type="spellStart"/>
-            <w:proofErr w:type="gramStart"/>
+              <w:t xml:space="preserve"> ec</w:t>
+            </w:r>
+            <w:r>
+              <w:rPr>
+                <w:rFonts w:ascii="Consolas" w:hAnsi="Consolas" w:cs="Consolas"/>
+                <w:color w:val="808080"/>
+                <w:sz w:val="19"/>
+                <w:szCs w:val="19"/>
+              </w:rPr>
+              <w:t>.</w:t>
+            </w:r>
             <w:r>
               <w:rPr>
                 <w:rFonts w:ascii="Consolas" w:hAnsi="Consolas" w:cs="Consolas"/>
@@ -5125,45 +4857,7 @@
                 <w:sz w:val="19"/>
                 <w:szCs w:val="19"/>
               </w:rPr>
-              <w:t>ec</w:t>
-            </w:r>
-            <w:r>
-              <w:rPr>
-                <w:rFonts w:ascii="Consolas" w:hAnsi="Consolas" w:cs="Consolas"/>
-                <w:color w:val="808080"/>
-                <w:sz w:val="19"/>
-                <w:szCs w:val="19"/>
-              </w:rPr>
-              <w:t>.</w:t>
-            </w:r>
-            <w:r>
-              <w:rPr>
-                <w:rFonts w:ascii="Consolas" w:hAnsi="Consolas" w:cs="Consolas"/>
-                <w:color w:val="000000"/>
-                <w:sz w:val="19"/>
-                <w:szCs w:val="19"/>
-              </w:rPr>
-              <w:t>Module</w:t>
-            </w:r>
-            <w:proofErr w:type="gramEnd"/>
-            <w:r>
-              <w:rPr>
-                <w:rFonts w:ascii="Consolas" w:hAnsi="Consolas" w:cs="Consolas"/>
-                <w:color w:val="000000"/>
-                <w:sz w:val="19"/>
-                <w:szCs w:val="19"/>
-              </w:rPr>
-              <w:t>_Submission</w:t>
-            </w:r>
-            <w:proofErr w:type="spellEnd"/>
-            <w:r>
-              <w:rPr>
-                <w:rFonts w:ascii="Consolas" w:hAnsi="Consolas" w:cs="Consolas"/>
-                <w:color w:val="000000"/>
-                <w:sz w:val="19"/>
-                <w:szCs w:val="19"/>
-              </w:rPr>
-              <w:t xml:space="preserve"> </w:t>
+              <w:t xml:space="preserve">Module_Submission </w:t>
             </w:r>
             <w:r>
               <w:rPr>
@@ -5275,10 +4969,17 @@
                 <w:sz w:val="19"/>
                 <w:szCs w:val="19"/>
               </w:rPr>
-              <w:t xml:space="preserve"> </w:t>
-            </w:r>
-            <w:proofErr w:type="spellStart"/>
-            <w:proofErr w:type="gramStart"/>
+              <w:t xml:space="preserve"> ec</w:t>
+            </w:r>
+            <w:r>
+              <w:rPr>
+                <w:rFonts w:ascii="Consolas" w:hAnsi="Consolas" w:cs="Consolas"/>
+                <w:color w:val="808080"/>
+                <w:sz w:val="19"/>
+                <w:szCs w:val="19"/>
+              </w:rPr>
+              <w:t>.</w:t>
+            </w:r>
             <w:r>
               <w:rPr>
                 <w:rFonts w:ascii="Consolas" w:hAnsi="Consolas" w:cs="Consolas"/>
@@ -5286,45 +4987,7 @@
                 <w:sz w:val="19"/>
                 <w:szCs w:val="19"/>
               </w:rPr>
-              <w:t>ec</w:t>
-            </w:r>
-            <w:r>
-              <w:rPr>
-                <w:rFonts w:ascii="Consolas" w:hAnsi="Consolas" w:cs="Consolas"/>
-                <w:color w:val="808080"/>
-                <w:sz w:val="19"/>
-                <w:szCs w:val="19"/>
-              </w:rPr>
-              <w:t>.</w:t>
-            </w:r>
-            <w:r>
-              <w:rPr>
-                <w:rFonts w:ascii="Consolas" w:hAnsi="Consolas" w:cs="Consolas"/>
-                <w:color w:val="000000"/>
-                <w:sz w:val="19"/>
-                <w:szCs w:val="19"/>
-              </w:rPr>
-              <w:t>Module</w:t>
-            </w:r>
-            <w:proofErr w:type="gramEnd"/>
-            <w:r>
-              <w:rPr>
-                <w:rFonts w:ascii="Consolas" w:hAnsi="Consolas" w:cs="Consolas"/>
-                <w:color w:val="000000"/>
-                <w:sz w:val="19"/>
-                <w:szCs w:val="19"/>
-              </w:rPr>
-              <w:t>_Submission</w:t>
-            </w:r>
-            <w:proofErr w:type="spellEnd"/>
-            <w:r>
-              <w:rPr>
-                <w:rFonts w:ascii="Consolas" w:hAnsi="Consolas" w:cs="Consolas"/>
-                <w:color w:val="000000"/>
-                <w:sz w:val="19"/>
-                <w:szCs w:val="19"/>
-              </w:rPr>
-              <w:t xml:space="preserve"> </w:t>
+              <w:t xml:space="preserve">Module_Submission </w:t>
             </w:r>
             <w:r>
               <w:rPr>
@@ -5460,6 +5123,140 @@
         <w:t xml:space="preserve"> or </w:t>
       </w:r>
       <w:r>
+        <w:t>W</w:t>
+      </w:r>
+      <w:r>
+        <w:t xml:space="preserve">PPM50 can submit coaching logs for up to 100 employees in one submission. This is restricted to Employee Level of </w:t>
+      </w:r>
+      <w:r>
+        <w:rPr>
+          <w:b/>
+          <w:bCs/>
+        </w:rPr>
+        <w:t>ISG</w:t>
+      </w:r>
+      <w:r>
+        <w:t xml:space="preserve"> only.</w:t>
+      </w:r>
+    </w:p>
+    <w:p>
+      <w:pPr>
+        <w:ind w:left="360"/>
+      </w:pPr>
+    </w:p>
+    <w:p>
+      <w:pPr>
+        <w:ind w:left="360"/>
+      </w:pPr>
+      <w:r>
+        <w:t xml:space="preserve">Users with job codes </w:t>
+      </w:r>
+      <w:r>
+        <w:t>W</w:t>
+      </w:r>
+      <w:r>
+        <w:t>IHD</w:t>
+      </w:r>
+      <w:r>
+        <w:t>50</w:t>
+      </w:r>
+      <w:r>
+        <w:t xml:space="preserve"> can submit coaching logs for up to 100 employees in one submission. This is restricted to Employee Level of </w:t>
+      </w:r>
+      <w:r>
+        <w:rPr>
+          <w:b/>
+          <w:bCs/>
+        </w:rPr>
+        <w:t>LSA</w:t>
+      </w:r>
+      <w:r>
+        <w:t xml:space="preserve"> only.</w:t>
+      </w:r>
+    </w:p>
+    <w:p>
+      <w:pPr>
+        <w:ind w:left="360"/>
+      </w:pPr>
+    </w:p>
+    <w:p>
+      <w:pPr>
+        <w:ind w:left="360"/>
+      </w:pPr>
+      <w:r>
+        <w:t xml:space="preserve">Users with job codes WMPR40 or WCWF50 or WPOP60 can submit coaching logs for up to 100 employees in one submission. This is restricted to Employee Level of </w:t>
+      </w:r>
+      <w:r>
+        <w:rPr>
+          <w:b/>
+          <w:bCs/>
+        </w:rPr>
+        <w:t>Production Planning</w:t>
+      </w:r>
+      <w:r>
+        <w:t xml:space="preserve"> only.</w:t>
+      </w:r>
+    </w:p>
+    <w:p>
+      <w:pPr>
+        <w:ind w:left="360"/>
+      </w:pPr>
+    </w:p>
+    <w:p>
+      <w:pPr>
+        <w:ind w:left="360"/>
+      </w:pPr>
+      <w:r>
+        <w:t xml:space="preserve">Users with job codes </w:t>
+      </w:r>
+      <w:r>
+        <w:t>WACQ13</w:t>
+      </w:r>
+      <w:r>
+        <w:t xml:space="preserve"> or </w:t>
+      </w:r>
+      <w:r>
+        <w:t>WACQ40</w:t>
+      </w:r>
+      <w:r>
+        <w:t xml:space="preserve"> or</w:t>
+      </w:r>
+      <w:r>
+        <w:t xml:space="preserve"> WPPM50</w:t>
+      </w:r>
+      <w:r>
+        <w:t xml:space="preserve"> can submit coaching logs for up to 100 employees in one submission. This is restricted to Employee Level of </w:t>
+      </w:r>
+      <w:r>
+        <w:rPr>
+          <w:b/>
+          <w:bCs/>
+        </w:rPr>
+        <w:t>QUALITY</w:t>
+      </w:r>
+      <w:r>
+        <w:t xml:space="preserve"> only.</w:t>
+      </w:r>
+    </w:p>
+    <w:p>
+      <w:pPr>
+        <w:ind w:left="360"/>
+      </w:pPr>
+    </w:p>
+    <w:p>
+      <w:pPr>
+        <w:ind w:left="360"/>
+      </w:pPr>
+      <w:r>
+        <w:t xml:space="preserve">Users with job codes </w:t>
+      </w:r>
+      <w:r>
+        <w:t>WACS50</w:t>
+      </w:r>
+      <w:r>
+        <w:t xml:space="preserve"> or </w:t>
+      </w:r>
+      <w:r>
         <w:t>WACS60</w:t>
       </w:r>
       <w:r>
@@ -5483,133 +5280,6 @@
       <w:pPr>
         <w:ind w:left="360"/>
       </w:pPr>
-    </w:p>
-    <w:p>
-      <w:pPr>
-        <w:ind w:left="360"/>
-      </w:pPr>
-      <w:r>
-        <w:t xml:space="preserve">Users with job codes </w:t>
-      </w:r>
-      <w:r>
-        <w:t>WACQ13</w:t>
-      </w:r>
-      <w:r>
-        <w:t xml:space="preserve"> or </w:t>
-      </w:r>
-      <w:r>
-        <w:t>WACQ40</w:t>
-      </w:r>
-      <w:r>
-        <w:t xml:space="preserve"> or</w:t>
-      </w:r>
-      <w:r>
-        <w:t xml:space="preserve"> WPPM50</w:t>
-      </w:r>
-      <w:r>
-        <w:t xml:space="preserve"> </w:t>
-      </w:r>
-      <w:r>
-        <w:t xml:space="preserve">can submit coaching logs for up to 100 employees in one submission. This is restricted to </w:t>
-      </w:r>
-      <w:r>
-        <w:t xml:space="preserve">Employee Level of </w:t>
-      </w:r>
-      <w:r>
-        <w:rPr>
-          <w:b/>
-          <w:bCs/>
-        </w:rPr>
-        <w:t>QUALITY</w:t>
-      </w:r>
-      <w:r>
-        <w:t xml:space="preserve"> only.</w:t>
-      </w:r>
-    </w:p>
-    <w:p>
-      <w:pPr>
-        <w:ind w:left="360"/>
-      </w:pPr>
-    </w:p>
-    <w:p>
-      <w:pPr>
-        <w:ind w:left="360"/>
-      </w:pPr>
-      <w:r>
-        <w:t xml:space="preserve">Users with job codes </w:t>
-      </w:r>
-      <w:r>
-        <w:t>WACS50</w:t>
-      </w:r>
-      <w:r>
-        <w:t xml:space="preserve"> or </w:t>
-      </w:r>
-      <w:r>
-        <w:t>W</w:t>
-      </w:r>
-      <w:r>
-        <w:t>PPM50</w:t>
-      </w:r>
-      <w:r>
-        <w:t xml:space="preserve"> can submit coaching logs for up to 100 employees in one submission. This is restricted to </w:t>
-      </w:r>
-      <w:r>
-        <w:t xml:space="preserve">Employee Level of </w:t>
-      </w:r>
-      <w:r>
-        <w:rPr>
-          <w:b/>
-          <w:bCs/>
-        </w:rPr>
-        <w:t>ISG</w:t>
-      </w:r>
-      <w:r>
-        <w:t xml:space="preserve"> only.</w:t>
-      </w:r>
-    </w:p>
-    <w:p>
-      <w:pPr>
-        <w:ind w:left="360"/>
-      </w:pPr>
-    </w:p>
-    <w:p>
-      <w:pPr>
-        <w:ind w:left="360"/>
-      </w:pPr>
-      <w:r>
-        <w:t xml:space="preserve">Users with job codes </w:t>
-      </w:r>
-      <w:r>
-        <w:t>WMPR40</w:t>
-      </w:r>
-      <w:r>
-        <w:t xml:space="preserve"> or </w:t>
-      </w:r>
-      <w:r>
-        <w:t>WCWF50</w:t>
-      </w:r>
-      <w:r>
-        <w:t xml:space="preserve"> or </w:t>
-      </w:r>
-      <w:r>
-        <w:t>WPOP60</w:t>
-      </w:r>
-      <w:r>
-        <w:t xml:space="preserve"> </w:t>
-      </w:r>
-      <w:r>
-        <w:t xml:space="preserve">can submit coaching logs for up to 100 employees in one submission. This is restricted to Employee Level of </w:t>
-      </w:r>
-      <w:r>
-        <w:rPr>
-          <w:b/>
-          <w:bCs/>
-        </w:rPr>
-        <w:t>Production Planning</w:t>
-      </w:r>
-      <w:r>
-        <w:t xml:space="preserve"> only.</w:t>
-      </w:r>
     </w:p>
     <w:p>
       <w:pPr>
@@ -5644,17 +5314,9 @@
         <w:rPr>
           <w:b/>
         </w:rPr>
-        <w:t xml:space="preserve"> – </w:t>
-      </w:r>
-      <w:proofErr w:type="spellStart"/>
-      <w:r>
-        <w:rPr>
-          <w:b/>
-        </w:rPr>
-        <w:t>NewSubmissionController.cs</w:t>
+        <w:t xml:space="preserve"> – NewSubmissionController.cs</w:t>
       </w:r>
       <w:bookmarkEnd w:id="1"/>
-      <w:proofErr w:type="spellEnd"/>
     </w:p>
     <w:p>
       <w:pPr>
@@ -5739,7 +5401,11 @@
         <w:t xml:space="preserve"> if user is Maximus employee; subcontractor own site if user is subcontractor employee</w:t>
       </w:r>
       <w:r>
-        <w:t xml:space="preserve">), and Employee dropdown. Populate Employee dropdown with all active </w:t>
+        <w:t xml:space="preserve">), and Employee </w:t>
+      </w:r>
+      <w:r>
+        <w:lastRenderedPageBreak/>
+        <w:t xml:space="preserve">dropdown. Populate Employee dropdown with all active </w:t>
       </w:r>
       <w:r>
         <w:t>CSR</w:t>
@@ -5778,19 +5444,7 @@
         <w:t>plus “All Sites” as an option</w:t>
       </w:r>
       <w:r>
-        <w:t xml:space="preserve"> if user </w:t>
-      </w:r>
-      <w:r>
-        <w:lastRenderedPageBreak/>
-        <w:t xml:space="preserve">is Maximus employee; subcontractor own site if </w:t>
-      </w:r>
-      <w:proofErr w:type="spellStart"/>
-      <w:r>
-        <w:t>uiser</w:t>
-      </w:r>
-      <w:proofErr w:type="spellEnd"/>
-      <w:r>
-        <w:t xml:space="preserve"> is subcontractor employee</w:t>
+        <w:t xml:space="preserve"> if user is Maximus employee; subcontractor own site if uiser is subcontractor employee</w:t>
       </w:r>
       <w:r>
         <w:t xml:space="preserve">), and Employee dual select box. Populate Employee dual select box with all active </w:t>
@@ -5802,15 +5456,7 @@
         <w:t xml:space="preserve"> employees for the selected site.</w:t>
       </w:r>
       <w:r>
-        <w:t xml:space="preserve"> If user is Maximus employee, user </w:t>
-      </w:r>
-      <w:proofErr w:type="gramStart"/>
-      <w:r>
-        <w:t>is able to</w:t>
-      </w:r>
-      <w:proofErr w:type="gramEnd"/>
-      <w:r>
-        <w:t xml:space="preserve"> include CSR employees from site</w:t>
+        <w:t xml:space="preserve"> If user is Maximus employee, user is able to include CSR employees from site</w:t>
       </w:r>
       <w:r>
         <w:t>(</w:t>
@@ -5877,13 +5523,46 @@
         <w:adjustRightInd w:val="0"/>
       </w:pPr>
       <w:r>
-        <w:t>Display Employee dropdown and Program dropdown;</w:t>
-      </w:r>
-      <w:r>
-        <w:t xml:space="preserve"> The Employee dropdown has all employees on LSA </w:t>
+        <w:t>For authorized users with job codes other than WIHD50, d</w:t>
+      </w:r>
+      <w:r>
+        <w:t>isplay Employee dropdown;</w:t>
+      </w:r>
+      <w:r>
+        <w:t xml:space="preserve"> The Employee dropdown has all</w:t>
+      </w:r>
+      <w:r>
+        <w:t xml:space="preserve"> </w:t>
+      </w:r>
+      <w:r>
+        <w:t xml:space="preserve">employees on LSA </w:t>
       </w:r>
       <w:r>
         <w:t>team.</w:t>
+      </w:r>
+    </w:p>
+    <w:p>
+      <w:pPr>
+        <w:pStyle w:val="ListParagraph"/>
+        <w:numPr>
+          <w:ilvl w:val="0"/>
+          <w:numId w:val="15"/>
+        </w:numPr>
+        <w:autoSpaceDE w:val="0"/>
+        <w:autoSpaceDN w:val="0"/>
+        <w:adjustRightInd w:val="0"/>
+      </w:pPr>
+      <w:r>
+        <w:t>For user</w:t>
+      </w:r>
+      <w:r>
+        <w:t>s</w:t>
+      </w:r>
+      <w:r>
+        <w:t xml:space="preserve"> with job code WIHD50, </w:t>
+      </w:r>
+      <w:r>
+        <w:t>display Employee dual select box. Populate Employee dual select box with all employees on LSA team.</w:t>
       </w:r>
     </w:p>
     <w:p>
@@ -5922,11 +5601,41 @@
     <w:p>
       <w:pPr>
         <w:pStyle w:val="ListParagraph"/>
+        <w:numPr>
+          <w:ilvl w:val="0"/>
+          <w:numId w:val="14"/>
+        </w:numPr>
         <w:autoSpaceDE w:val="0"/>
         <w:autoSpaceDN w:val="0"/>
         <w:adjustRightInd w:val="0"/>
-        <w:ind w:left="1800"/>
-      </w:pPr>
+      </w:pPr>
+      <w:r>
+        <w:t xml:space="preserve">For users with job codes other than </w:t>
+      </w:r>
+      <w:r>
+        <w:t>WACQ13, WACQ40, and WPPM50</w:t>
+      </w:r>
+      <w:r>
+        <w:t>, display Program dropdown</w:t>
+      </w:r>
+      <w:r>
+        <w:t xml:space="preserve"> </w:t>
+      </w:r>
+      <w:r>
+        <w:t>and Employee dropdown. Populate Employee dropdown with all active employees</w:t>
+      </w:r>
+      <w:r>
+        <w:t xml:space="preserve"> </w:t>
+      </w:r>
+      <w:r>
+        <w:t>on</w:t>
+      </w:r>
+      <w:r>
+        <w:t xml:space="preserve"> quality </w:t>
+      </w:r>
+      <w:r>
+        <w:t>team.</w:t>
+      </w:r>
     </w:p>
     <w:p>
       <w:pPr>
@@ -5940,45 +5649,6 @@
         <w:adjustRightInd w:val="0"/>
       </w:pPr>
       <w:r>
-        <w:t xml:space="preserve">For users with job codes other than </w:t>
-      </w:r>
-      <w:r>
-        <w:t>WACQ13, WACQ40, and WPPM50</w:t>
-      </w:r>
-      <w:r>
-        <w:t>, display Program dropdown</w:t>
-      </w:r>
-      <w:r>
-        <w:t xml:space="preserve"> </w:t>
-      </w:r>
-      <w:r>
-        <w:t>and Employee dropdown. Populate Employee dropdown with all active employees</w:t>
-      </w:r>
-      <w:r>
-        <w:t xml:space="preserve"> </w:t>
-      </w:r>
-      <w:r>
-        <w:t>on</w:t>
-      </w:r>
-      <w:r>
-        <w:t xml:space="preserve"> quality </w:t>
-      </w:r>
-      <w:r>
-        <w:t>team.</w:t>
-      </w:r>
-    </w:p>
-    <w:p>
-      <w:pPr>
-        <w:pStyle w:val="ListParagraph"/>
-        <w:numPr>
-          <w:ilvl w:val="0"/>
-          <w:numId w:val="14"/>
-        </w:numPr>
-        <w:autoSpaceDE w:val="0"/>
-        <w:autoSpaceDN w:val="0"/>
-        <w:adjustRightInd w:val="0"/>
-      </w:pPr>
-      <w:r>
         <w:t xml:space="preserve">For users with job codes </w:t>
       </w:r>
       <w:r>
@@ -6037,37 +5707,10 @@
         <w:autoSpaceDE w:val="0"/>
         <w:autoSpaceDN w:val="0"/>
         <w:adjustRightInd w:val="0"/>
-      </w:pPr>
-      <w:r>
-        <w:t xml:space="preserve">If Supervisor is </w:t>
-      </w:r>
-      <w:proofErr w:type="spellStart"/>
-      <w:proofErr w:type="gramStart"/>
-      <w:r>
-        <w:t>selected,</w:t>
-      </w:r>
-      <w:r>
-        <w:t>For</w:t>
-      </w:r>
-      <w:proofErr w:type="spellEnd"/>
-      <w:proofErr w:type="gramEnd"/>
-      <w:r>
-        <w:t xml:space="preserve"> users with job codes other than </w:t>
-      </w:r>
-      <w:r>
-        <w:t>WACS50</w:t>
-      </w:r>
-      <w:r>
-        <w:t xml:space="preserve"> and </w:t>
-      </w:r>
-      <w:r>
-        <w:t>WACS60</w:t>
-      </w:r>
-      <w:r>
-        <w:t xml:space="preserve">, display Program dropdown and Employee dropdown. Populate Employee dropdown with all active </w:t>
-      </w:r>
-      <w:r>
-        <w:t>supervisors.</w:t>
+        <w:ind w:left="1080"/>
+      </w:pPr>
+      <w:r>
+        <w:t>If Supervisor is selected,</w:t>
       </w:r>
     </w:p>
     <w:p>
@@ -6075,7 +5718,37 @@
         <w:pStyle w:val="ListParagraph"/>
         <w:numPr>
           <w:ilvl w:val="0"/>
-          <w:numId w:val="13"/>
+          <w:numId w:val="25"/>
+        </w:numPr>
+        <w:autoSpaceDE w:val="0"/>
+        <w:autoSpaceDN w:val="0"/>
+        <w:adjustRightInd w:val="0"/>
+      </w:pPr>
+      <w:r>
+        <w:t xml:space="preserve">For users with job codes other than </w:t>
+      </w:r>
+      <w:r>
+        <w:t>WACS50</w:t>
+      </w:r>
+      <w:r>
+        <w:t xml:space="preserve"> and </w:t>
+      </w:r>
+      <w:r>
+        <w:t>WACS60</w:t>
+      </w:r>
+      <w:r>
+        <w:t xml:space="preserve">, display Program dropdown and Employee dropdown. Populate Employee dropdown with all active </w:t>
+      </w:r>
+      <w:r>
+        <w:t>supervisors.</w:t>
+      </w:r>
+    </w:p>
+    <w:p>
+      <w:pPr>
+        <w:pStyle w:val="ListParagraph"/>
+        <w:numPr>
+          <w:ilvl w:val="0"/>
+          <w:numId w:val="25"/>
         </w:numPr>
         <w:autoSpaceDE w:val="0"/>
         <w:autoSpaceDN w:val="0"/>
@@ -6235,16 +5908,11 @@
         <w:t xml:space="preserve">Populate Employee dropdown with all active ISG employees for the </w:t>
       </w:r>
       <w:r>
-        <w:t xml:space="preserve">selected </w:t>
-      </w:r>
-      <w:proofErr w:type="gramStart"/>
-      <w:r>
-        <w:t>site</w:t>
+        <w:t>selected site</w:t>
       </w:r>
       <w:r>
         <w:t>;</w:t>
       </w:r>
-      <w:proofErr w:type="gramEnd"/>
     </w:p>
     <w:p>
       <w:pPr>
@@ -6371,6 +6039,7 @@
         <w:ind w:left="360"/>
       </w:pPr>
       <w:r>
+        <w:lastRenderedPageBreak/>
         <w:t>For individual submission, u</w:t>
       </w:r>
       <w:r>
@@ -6398,13 +6067,8 @@
         <w:t>visor and manager names</w:t>
       </w:r>
       <w:r>
-        <w:t xml:space="preserve"> for the selected </w:t>
-      </w:r>
-      <w:proofErr w:type="gramStart"/>
-      <w:r>
-        <w:t>employee;</w:t>
-      </w:r>
-      <w:proofErr w:type="gramEnd"/>
+        <w:t xml:space="preserve"> for the selected employee;</w:t>
+      </w:r>
     </w:p>
     <w:p>
       <w:pPr>
@@ -6488,7 +6152,6 @@
         <w:adjustRightInd w:val="0"/>
       </w:pPr>
       <w:r>
-        <w:lastRenderedPageBreak/>
         <w:t xml:space="preserve">Display </w:t>
       </w:r>
       <w:r>
@@ -6637,15 +6300,7 @@
         <w:t xml:space="preserve">Display </w:t>
       </w:r>
       <w:r>
-        <w:t xml:space="preserve">“Please select type of </w:t>
-      </w:r>
-      <w:proofErr w:type="spellStart"/>
-      <w:r>
-        <w:t>wanring</w:t>
-      </w:r>
-      <w:proofErr w:type="spellEnd"/>
-      <w:r>
-        <w:t xml:space="preserve">:” with a </w:t>
+        <w:t xml:space="preserve">“Please select type of wanring:” with a </w:t>
       </w:r>
       <w:r>
         <w:t>dropdown.</w:t>
@@ -6765,9 +6420,6 @@
         <w:adjustRightInd w:val="0"/>
       </w:pPr>
       <w:r>
-        <w:t xml:space="preserve"> </w:t>
-      </w:r>
-      <w:r>
         <w:t xml:space="preserve">“Enter/Select the date of coaching:” with a textbox and a calendar </w:t>
       </w:r>
       <w:r>
@@ -6845,6 +6497,9 @@
       <w:r>
         <w:t>. If “Automated Supervisor Reporting” is selected, disable CSE selection.</w:t>
       </w:r>
+      <w:r>
+        <w:t>)</w:t>
+      </w:r>
     </w:p>
     <w:p>
       <w:pPr>
@@ -7014,24 +6669,17 @@
         <w:t xml:space="preserve"> </w:t>
       </w:r>
       <w:r>
-        <w:t xml:space="preserve">“Provide details of the behavior to be coached:” with </w:t>
-      </w:r>
-      <w:proofErr w:type="spellStart"/>
-      <w:r>
-        <w:t>textarea</w:t>
-      </w:r>
-      <w:proofErr w:type="spellEnd"/>
+        <w:t>“Provide details of the behavior to be coached:” with textarea</w:t>
+      </w:r>
       <w:r>
         <w:t>, maximum 3000 characters</w:t>
       </w:r>
       <w:r>
         <w:t xml:space="preserve"> if reasons other than “Work </w:t>
       </w:r>
-      <w:proofErr w:type="gramStart"/>
       <w:r>
         <w:t>From</w:t>
       </w:r>
-      <w:proofErr w:type="gramEnd"/>
       <w:r>
         <w:t xml:space="preserve"> Home (Return to Site Only) selected</w:t>
       </w:r>
@@ -7050,21 +6698,11 @@
       <w:r>
         <w:t xml:space="preserve">CCO employees who participate in the CCO Work </w:t>
       </w:r>
-      <w:proofErr w:type="gramStart"/>
       <w:r>
         <w:t>From</w:t>
       </w:r>
-      <w:proofErr w:type="gramEnd"/>
-      <w:r>
-        <w:t xml:space="preserve"> Home are obligated to comply with all Maximus policies and procedures. The purpose of this </w:t>
-      </w:r>
-      <w:proofErr w:type="spellStart"/>
-      <w:r>
-        <w:t>eCL</w:t>
-      </w:r>
-      <w:proofErr w:type="spellEnd"/>
-      <w:r>
-        <w:t xml:space="preserve"> is to notify you that your CCO Remote Work Agreement is being rescinded.</w:t>
+      <w:r>
+        <w:t xml:space="preserve"> Home are obligated to comply with all Maximus policies and procedures. The purpose of this eCL is to notify you that your CCO Remote Work Agreement is being rescinded.</w:t>
       </w:r>
     </w:p>
     <w:p>
@@ -7136,11 +6774,9 @@
       <w:r>
         <w:t xml:space="preserve">Any equipment you have received for the Work </w:t>
       </w:r>
-      <w:proofErr w:type="gramStart"/>
       <w:r>
         <w:t>From</w:t>
       </w:r>
-      <w:proofErr w:type="gramEnd"/>
       <w:r>
         <w:t xml:space="preserve"> Home assignment should be returned to your supervisor on your first day of reporting to the site.</w:t>
       </w:r>
@@ -7189,15 +6825,7 @@
         <w:adjustRightInd w:val="0"/>
       </w:pPr>
       <w:r>
-        <w:t xml:space="preserve">“Provide the details from the coaching session including action plans developed:” with </w:t>
-      </w:r>
-      <w:proofErr w:type="spellStart"/>
-      <w:r>
-        <w:t>textarea</w:t>
-      </w:r>
-      <w:proofErr w:type="spellEnd"/>
-      <w:r>
-        <w:t xml:space="preserve">, maximum 3000 </w:t>
+        <w:t xml:space="preserve">“Provide the details from the coaching session including action plans developed:” with textarea, maximum 3000 </w:t>
       </w:r>
       <w:r>
         <w:t>characters.</w:t>
@@ -7221,7 +6849,13 @@
         <w:t>If it is CSR</w:t>
       </w:r>
       <w:r>
-        <w:t xml:space="preserve"> or ISG or Production Planning</w:t>
+        <w:t xml:space="preserve"> or ISG or </w:t>
+      </w:r>
+      <w:r>
+        <w:t xml:space="preserve">LSA or </w:t>
+      </w:r>
+      <w:r>
+        <w:t>Production Planning</w:t>
       </w:r>
       <w:r>
         <w:t xml:space="preserve"> module, display “</w:t>
@@ -7272,7 +6906,6 @@
         <w:adjustRightInd w:val="0"/>
       </w:pPr>
       <w:r>
-        <w:lastRenderedPageBreak/>
         <w:t xml:space="preserve">Display </w:t>
       </w:r>
       <w:r>
@@ -7499,6 +7132,9 @@
       <w:r>
         <w:t>“Is this a Customer Service Escalation (CSE)?” with two radio buttons as “Yes”, “No”, default to “No”; (For CSR, ISG, Supervisor, Training modules only. If “Automated Supervisor Reporting” is selected, disable CSE selection.</w:t>
       </w:r>
+      <w:r>
+        <w:t>)</w:t>
+      </w:r>
     </w:p>
     <w:p>
       <w:pPr>
@@ -7650,15 +7286,7 @@
         <w:adjustRightInd w:val="0"/>
       </w:pPr>
       <w:r>
-        <w:t xml:space="preserve">“Provide details of the behavior to be coached:” with </w:t>
-      </w:r>
-      <w:proofErr w:type="spellStart"/>
-      <w:r>
-        <w:t>textarea</w:t>
-      </w:r>
-      <w:proofErr w:type="spellEnd"/>
-      <w:r>
-        <w:t xml:space="preserve">, maximum 3000 </w:t>
+        <w:t xml:space="preserve">“Provide details of the behavior to be coached:” with textarea, maximum 3000 </w:t>
       </w:r>
       <w:r>
         <w:t>characters.</w:t>
@@ -7682,13 +7310,29 @@
         <w:t>If it is CSR</w:t>
       </w:r>
       <w:r>
-        <w:t xml:space="preserve">, ISG, and Production </w:t>
-      </w:r>
-      <w:proofErr w:type="spellStart"/>
-      <w:r>
-        <w:t>Planing</w:t>
-      </w:r>
-      <w:proofErr w:type="spellEnd"/>
+        <w:t xml:space="preserve"> or</w:t>
+      </w:r>
+      <w:r>
+        <w:t xml:space="preserve"> ISG</w:t>
+      </w:r>
+      <w:r>
+        <w:t xml:space="preserve"> or</w:t>
+      </w:r>
+      <w:r>
+        <w:t xml:space="preserve"> </w:t>
+      </w:r>
+      <w:r>
+        <w:t xml:space="preserve">LSA or </w:t>
+      </w:r>
+      <w:r>
+        <w:t>Production Plan</w:t>
+      </w:r>
+      <w:r>
+        <w:t>n</w:t>
+      </w:r>
+      <w:r>
+        <w:t>ing</w:t>
+      </w:r>
       <w:r>
         <w:t xml:space="preserve"> module</w:t>
       </w:r>
@@ -8066,31 +7710,9 @@
         <w:rPr>
           <w:b/>
         </w:rPr>
-        <w:t>- Views\</w:t>
-      </w:r>
-      <w:proofErr w:type="spellStart"/>
-      <w:r>
-        <w:rPr>
-          <w:b/>
-        </w:rPr>
-        <w:t>NewSubmission</w:t>
-      </w:r>
-      <w:proofErr w:type="spellEnd"/>
-      <w:r>
-        <w:rPr>
-          <w:b/>
-        </w:rPr>
-        <w:t>\</w:t>
-      </w:r>
-      <w:proofErr w:type="spellStart"/>
-      <w:r>
-        <w:rPr>
-          <w:b/>
-        </w:rPr>
-        <w:t>Index.cshtml</w:t>
+        <w:t>- Views\NewSubmission\Index.cshtml</w:t>
       </w:r>
       <w:bookmarkEnd w:id="2"/>
-      <w:proofErr w:type="spellEnd"/>
     </w:p>
     <w:p>
       <w:pPr>
@@ -8118,13 +7740,8 @@
         <w:ind w:left="1224"/>
       </w:pPr>
       <w:r>
-        <w:t>_</w:t>
-      </w:r>
-      <w:proofErr w:type="spellStart"/>
-      <w:r>
-        <w:t>AddEmployee.cshtml</w:t>
-      </w:r>
-      <w:proofErr w:type="spellEnd"/>
+        <w:t>_AddEmployee.cshtml</w:t>
+      </w:r>
     </w:p>
     <w:p>
       <w:pPr>
@@ -8134,13 +7751,8 @@
         <w:ind w:left="1224"/>
       </w:pPr>
       <w:r>
-        <w:t>_</w:t>
-      </w:r>
-      <w:proofErr w:type="spellStart"/>
-      <w:r>
-        <w:t>EmployeeDualListBox.cshtml</w:t>
-      </w:r>
-      <w:proofErr w:type="spellEnd"/>
+        <w:t>_EmployeeDualListBox.cshtml</w:t>
+      </w:r>
     </w:p>
     <w:p>
       <w:pPr>
@@ -8150,13 +7762,8 @@
         <w:ind w:left="1224"/>
       </w:pPr>
       <w:r>
-        <w:t>_</w:t>
-      </w:r>
-      <w:proofErr w:type="spellStart"/>
-      <w:r>
-        <w:t>EmployeeSelection.cshtml</w:t>
-      </w:r>
-      <w:proofErr w:type="spellEnd"/>
+        <w:t>_EmployeeSelection.cshtml</w:t>
+      </w:r>
     </w:p>
     <w:p>
       <w:pPr>
@@ -8166,13 +7773,8 @@
         <w:ind w:left="1224"/>
       </w:pPr>
       <w:r>
-        <w:t>_</w:t>
-      </w:r>
-      <w:proofErr w:type="spellStart"/>
-      <w:r>
-        <w:t>Message.cshtml</w:t>
-      </w:r>
-      <w:proofErr w:type="spellEnd"/>
+        <w:t>_Message.cshtml</w:t>
+      </w:r>
     </w:p>
     <w:p>
       <w:pPr>
@@ -8182,14 +7784,8 @@
         <w:ind w:left="1224"/>
       </w:pPr>
       <w:r>
-        <w:lastRenderedPageBreak/>
-        <w:t>_</w:t>
-      </w:r>
-      <w:proofErr w:type="spellStart"/>
-      <w:r>
-        <w:t>NewSubmission.cshtml</w:t>
-      </w:r>
-      <w:proofErr w:type="spellEnd"/>
+        <w:t>_NewSubmission.cshtml</w:t>
+      </w:r>
     </w:p>
     <w:p>
       <w:pPr>
@@ -8199,13 +7795,8 @@
         <w:ind w:left="1224"/>
       </w:pPr>
       <w:r>
-        <w:t>_</w:t>
-      </w:r>
-      <w:proofErr w:type="spellStart"/>
-      <w:r>
-        <w:t>NewSubmissionBottom.cshtml</w:t>
-      </w:r>
-      <w:proofErr w:type="spellEnd"/>
+        <w:t>_NewSubmissionBottom.cshtml</w:t>
+      </w:r>
     </w:p>
     <w:p>
       <w:pPr>
@@ -8215,13 +7806,8 @@
         <w:ind w:left="1224"/>
       </w:pPr>
       <w:r>
-        <w:t>_</w:t>
-      </w:r>
-      <w:proofErr w:type="spellStart"/>
-      <w:r>
-        <w:t>NewSubmissionCoach.cshtml</w:t>
-      </w:r>
-      <w:proofErr w:type="spellEnd"/>
+        <w:t>_NewSubmissionCoach.cshtml</w:t>
+      </w:r>
     </w:p>
     <w:p>
       <w:pPr>
@@ -8231,13 +7817,8 @@
         <w:ind w:left="1224"/>
       </w:pPr>
       <w:r>
-        <w:t>_</w:t>
-      </w:r>
-      <w:proofErr w:type="spellStart"/>
-      <w:r>
-        <w:t>NewSubmissionCoachingReasons.cshtml</w:t>
-      </w:r>
-      <w:proofErr w:type="spellEnd"/>
+        <w:t>_NewSubmissionCoachingReasons.cshtml</w:t>
+      </w:r>
     </w:p>
     <w:p>
       <w:pPr>
@@ -8247,13 +7828,8 @@
         <w:ind w:left="1224"/>
       </w:pPr>
       <w:r>
-        <w:t>_</w:t>
-      </w:r>
-      <w:proofErr w:type="spellStart"/>
-      <w:r>
-        <w:t>NweSubmissionIsCoachingByYou.cshtml</w:t>
-      </w:r>
-      <w:proofErr w:type="spellEnd"/>
+        <w:t>_NweSubmissionIsCoachingByYou.cshtml</w:t>
+      </w:r>
     </w:p>
     <w:p>
       <w:pPr>
@@ -8263,13 +7839,8 @@
         <w:ind w:left="1224"/>
       </w:pPr>
       <w:r>
-        <w:t>_</w:t>
-      </w:r>
-      <w:proofErr w:type="spellStart"/>
-      <w:r>
-        <w:t>NewSubmissionTop.cshtml</w:t>
-      </w:r>
-      <w:proofErr w:type="spellEnd"/>
+        <w:t>_NewSubmissionTop.cshtml</w:t>
+      </w:r>
     </w:p>
     <w:p>
       <w:pPr>
@@ -8279,13 +7850,8 @@
         <w:ind w:left="1224"/>
       </w:pPr>
       <w:r>
-        <w:t>_</w:t>
-      </w:r>
-      <w:proofErr w:type="spellStart"/>
-      <w:r>
-        <w:t>NewSubmissionTop.csthml</w:t>
-      </w:r>
-      <w:proofErr w:type="spellEnd"/>
+        <w:t>_NewSubmissionTop.csthml</w:t>
+      </w:r>
     </w:p>
     <w:p>
       <w:pPr>
@@ -8295,13 +7861,8 @@
         <w:ind w:left="1224"/>
       </w:pPr>
       <w:r>
-        <w:t>_</w:t>
-      </w:r>
-      <w:proofErr w:type="spellStart"/>
-      <w:r>
-        <w:t>NewSubmissionWarning.cshtml</w:t>
-      </w:r>
-      <w:proofErr w:type="spellEnd"/>
+        <w:t>_NewSubmissionWarning.cshtml</w:t>
+      </w:r>
     </w:p>
     <w:p>
       <w:pPr>
@@ -8311,13 +7872,8 @@
         <w:ind w:left="1224"/>
       </w:pPr>
       <w:r>
-        <w:t>_</w:t>
-      </w:r>
-      <w:proofErr w:type="spellStart"/>
-      <w:r>
-        <w:t>NesSubmissionWarningChoice.cshtml</w:t>
-      </w:r>
-      <w:proofErr w:type="spellEnd"/>
+        <w:t>_NesSubmissionWarningChoice.cshtml</w:t>
+      </w:r>
     </w:p>
     <w:p>
       <w:pPr>
@@ -8352,13 +7908,8 @@
         <w:ind w:left="1440"/>
       </w:pPr>
       <w:r>
-        <w:t>Views\Shared\_</w:t>
-      </w:r>
-      <w:proofErr w:type="spellStart"/>
-      <w:r>
-        <w:t>Layoutcshtml</w:t>
-      </w:r>
-      <w:proofErr w:type="spellEnd"/>
+        <w:t>Views\Shared\_Layoutcshtml</w:t>
+      </w:r>
     </w:p>
     <w:p>
       <w:pPr>
@@ -8460,6 +8011,49 @@
         </w:drawing>
       </w:r>
     </w:p>
+    <w:p>
+      <w:pPr>
+        <w:rPr>
+          <w:sz w:val="18"/>
+          <w:szCs w:val="18"/>
+        </w:rPr>
+      </w:pPr>
+      <w:r>
+        <w:rPr>
+          <w:sz w:val="18"/>
+          <w:szCs w:val="18"/>
+        </w:rPr>
+        <w:t xml:space="preserve">Note: Coaching Reasons vary based on Employee Level selection. </w:t>
+      </w:r>
+    </w:p>
+    <w:p>
+      <w:pPr>
+        <w:rPr>
+          <w:sz w:val="18"/>
+          <w:szCs w:val="18"/>
+        </w:rPr>
+      </w:pPr>
+      <w:r>
+        <w:rPr>
+          <w:sz w:val="18"/>
+          <w:szCs w:val="18"/>
+        </w:rPr>
+        <w:t>See database table Coaching_Reason_Selection for details.</w:t>
+      </w:r>
+    </w:p>
+    <w:p/>
+    <w:p/>
+    <w:p/>
+    <w:p/>
+    <w:p/>
+    <w:p/>
+    <w:p/>
+    <w:p/>
+    <w:p/>
+    <w:p/>
+    <w:p/>
+    <w:p/>
+    <w:p/>
     <w:p/>
     <w:p>
       <w:r>
@@ -8508,7 +8102,36 @@
         </w:drawing>
       </w:r>
     </w:p>
-    <w:p/>
+    <w:p>
+      <w:pPr>
+        <w:rPr>
+          <w:sz w:val="18"/>
+          <w:szCs w:val="18"/>
+        </w:rPr>
+      </w:pPr>
+      <w:r>
+        <w:rPr>
+          <w:sz w:val="18"/>
+          <w:szCs w:val="18"/>
+        </w:rPr>
+        <w:t xml:space="preserve">Note: Coaching Reasons vary based on Employee Level selection. </w:t>
+      </w:r>
+    </w:p>
+    <w:p>
+      <w:pPr>
+        <w:rPr>
+          <w:sz w:val="18"/>
+          <w:szCs w:val="18"/>
+        </w:rPr>
+      </w:pPr>
+      <w:r>
+        <w:rPr>
+          <w:sz w:val="18"/>
+          <w:szCs w:val="18"/>
+        </w:rPr>
+        <w:t>See database table Coaching_Reason_Selection for details.</w:t>
+      </w:r>
+    </w:p>
     <w:p/>
     <w:p/>
     <w:p>
@@ -8562,6 +8185,7 @@
       </w:r>
     </w:p>
     <w:p/>
+    <w:p/>
     <w:p>
       <w:r>
         <w:t>Customer Service Escalation</w:t>
@@ -8619,9 +8243,18 @@
       </w:r>
     </w:p>
     <w:p/>
-    <w:p>
-      <w:r>
-        <w:t>Follow-up Required (CSR, ISG, Production Planning)</w:t>
+    <w:p/>
+    <w:p/>
+    <w:p/>
+    <w:p>
+      <w:r>
+        <w:t xml:space="preserve">Follow-up Required (CSR, ISG, </w:t>
+      </w:r>
+      <w:r>
+        <w:t xml:space="preserve">LSA, </w:t>
+      </w:r>
+      <w:r>
+        <w:t>Production Planning)</w:t>
       </w:r>
       <w:r>
         <w:t>:</w:t>
@@ -8669,13 +8302,36 @@
         </w:drawing>
       </w:r>
     </w:p>
-    <w:p/>
-    <w:p/>
-    <w:p/>
-    <w:p/>
-    <w:p/>
-    <w:p/>
-    <w:p/>
+    <w:p>
+      <w:pPr>
+        <w:rPr>
+          <w:sz w:val="18"/>
+          <w:szCs w:val="18"/>
+        </w:rPr>
+      </w:pPr>
+      <w:r>
+        <w:rPr>
+          <w:sz w:val="18"/>
+          <w:szCs w:val="18"/>
+        </w:rPr>
+        <w:t xml:space="preserve">Note: Coaching Reasons vary based on Employee Level selection. </w:t>
+      </w:r>
+    </w:p>
+    <w:p>
+      <w:pPr>
+        <w:rPr>
+          <w:sz w:val="18"/>
+          <w:szCs w:val="18"/>
+        </w:rPr>
+      </w:pPr>
+      <w:r>
+        <w:rPr>
+          <w:sz w:val="18"/>
+          <w:szCs w:val="18"/>
+        </w:rPr>
+        <w:t>See database table Coaching_Reason_Selection for details.</w:t>
+      </w:r>
+    </w:p>
     <w:p/>
     <w:p/>
     <w:p>
@@ -8734,9 +8390,54 @@
         </w:drawing>
       </w:r>
     </w:p>
+    <w:p>
+      <w:pPr>
+        <w:rPr>
+          <w:sz w:val="18"/>
+          <w:szCs w:val="18"/>
+        </w:rPr>
+      </w:pPr>
+      <w:r>
+        <w:rPr>
+          <w:sz w:val="18"/>
+          <w:szCs w:val="18"/>
+        </w:rPr>
+        <w:t xml:space="preserve">Note: Coaching Reasons vary based on Employee Level selection. </w:t>
+      </w:r>
+    </w:p>
+    <w:p>
+      <w:pPr>
+        <w:rPr>
+          <w:sz w:val="18"/>
+          <w:szCs w:val="18"/>
+        </w:rPr>
+      </w:pPr>
+      <w:r>
+        <w:rPr>
+          <w:sz w:val="18"/>
+          <w:szCs w:val="18"/>
+        </w:rPr>
+        <w:t>See database table Coaching_Reason_Selection for details.</w:t>
+      </w:r>
+    </w:p>
     <w:p/>
-    <w:p>
-      <w:r>
+    <w:p/>
+    <w:p/>
+    <w:p/>
+    <w:p/>
+    <w:p/>
+    <w:p/>
+    <w:p/>
+    <w:p/>
+    <w:p/>
+    <w:p/>
+    <w:p/>
+    <w:p/>
+    <w:p/>
+    <w:p/>
+    <w:p>
+      <w:r>
+        <w:lastRenderedPageBreak/>
         <w:t xml:space="preserve">Work </w:t>
       </w:r>
       <w:r>
@@ -8793,23 +8494,8 @@
     </w:p>
     <w:p/>
     <w:p/>
-    <w:p/>
-    <w:p/>
-    <w:p/>
-    <w:p/>
-    <w:p/>
-    <w:p/>
-    <w:p/>
-    <w:p/>
-    <w:p/>
-    <w:p/>
-    <w:p/>
-    <w:p/>
-    <w:p/>
-    <w:p/>
-    <w:p>
-      <w:r>
-        <w:lastRenderedPageBreak/>
+    <w:p>
+      <w:r>
         <w:t>ASR</w:t>
       </w:r>
       <w:r>
@@ -8874,8 +8560,24 @@
       </w:r>
     </w:p>
     <w:p/>
-    <w:p>
-      <w:r>
+    <w:p/>
+    <w:p/>
+    <w:p/>
+    <w:p/>
+    <w:p/>
+    <w:p/>
+    <w:p/>
+    <w:p/>
+    <w:p/>
+    <w:p/>
+    <w:p/>
+    <w:p/>
+    <w:p/>
+    <w:p/>
+    <w:p/>
+    <w:p>
+      <w:r>
+        <w:lastRenderedPageBreak/>
         <w:t>ASR</w:t>
       </w:r>
       <w:r>
@@ -8941,23 +8643,8 @@
     </w:p>
     <w:p/>
     <w:p/>
-    <w:p/>
-    <w:p/>
-    <w:p/>
-    <w:p/>
-    <w:p/>
-    <w:p/>
-    <w:p/>
-    <w:p/>
-    <w:p/>
-    <w:p/>
-    <w:p/>
-    <w:p/>
-    <w:p/>
-    <w:p/>
-    <w:p>
-      <w:r>
-        <w:lastRenderedPageBreak/>
+    <w:p>
+      <w:r>
         <w:t>W</w:t>
       </w:r>
       <w:r>
@@ -9162,13 +8849,8 @@
               </w:tabs>
             </w:pPr>
             <w:r>
-              <w:t xml:space="preserve">Controller: </w:t>
-            </w:r>
-            <w:proofErr w:type="spellStart"/>
-            <w:r>
-              <w:t>NewSubmission</w:t>
-            </w:r>
-            <w:proofErr w:type="spellEnd"/>
+              <w:t>Controller: NewSubmission</w:t>
+            </w:r>
           </w:p>
           <w:p>
             <w:pPr>
@@ -9177,13 +8859,8 @@
               </w:tabs>
             </w:pPr>
             <w:r>
-              <w:t xml:space="preserve">Action: </w:t>
-            </w:r>
-            <w:proofErr w:type="spellStart"/>
-            <w:r>
-              <w:t>ResetPage</w:t>
-            </w:r>
-            <w:proofErr w:type="spellEnd"/>
+              <w:t>Action: ResetPage</w:t>
+            </w:r>
           </w:p>
           <w:p>
             <w:pPr>
@@ -9199,15 +8876,7 @@
               </w:tabs>
             </w:pPr>
             <w:r>
-              <w:t>If the selected module is other than “CSR” and “Training</w:t>
-            </w:r>
-            <w:proofErr w:type="gramStart"/>
-            <w:r>
-              <w:t>”,  the</w:t>
-            </w:r>
-            <w:proofErr w:type="gramEnd"/>
-            <w:r>
-              <w:t xml:space="preserve"> page displays populated Employee dropdown and Program dropdown</w:t>
+              <w:t>If the selected module is other than “CSR” and “Training”,  the page displays populated Employee dropdown and Program dropdown</w:t>
             </w:r>
             <w:r>
               <w:t>;</w:t>
@@ -9227,13 +8896,8 @@
               </w:tabs>
             </w:pPr>
             <w:r>
-              <w:t>If the select module is “CSR”, the page displays Site dropdown (with all active sites</w:t>
-            </w:r>
-            <w:proofErr w:type="gramStart"/>
-            <w:r>
-              <w:t>);</w:t>
-            </w:r>
-            <w:proofErr w:type="gramEnd"/>
+              <w:t>If the select module is “CSR”, the page displays Site dropdown (with all active sites);</w:t>
+            </w:r>
           </w:p>
           <w:p>
             <w:pPr>
@@ -9249,6 +8913,7 @@
               </w:tabs>
             </w:pPr>
             <w:r>
+              <w:lastRenderedPageBreak/>
               <w:t xml:space="preserve">If the selected module is “Training”, the page displays populated Employee dropdown and Behavior dropdown. </w:t>
             </w:r>
           </w:p>
@@ -9266,6 +8931,7 @@
               </w:tabs>
             </w:pPr>
             <w:r>
+              <w:lastRenderedPageBreak/>
               <w:t xml:space="preserve">Select a </w:t>
             </w:r>
             <w:r>
@@ -9284,13 +8950,8 @@
               </w:tabs>
             </w:pPr>
             <w:r>
-              <w:t xml:space="preserve">Controller: </w:t>
-            </w:r>
-            <w:proofErr w:type="spellStart"/>
-            <w:r>
-              <w:t>NewSubmission</w:t>
-            </w:r>
-            <w:proofErr w:type="spellEnd"/>
+              <w:t>Controller: NewSubmission</w:t>
+            </w:r>
           </w:p>
           <w:p>
             <w:pPr>
@@ -9299,13 +8960,8 @@
               </w:tabs>
             </w:pPr>
             <w:r>
-              <w:t xml:space="preserve">Action: </w:t>
-            </w:r>
-            <w:proofErr w:type="spellStart"/>
-            <w:r>
-              <w:t>HandleSiteChanged</w:t>
-            </w:r>
-            <w:proofErr w:type="spellEnd"/>
+              <w:t>Action: HandleSiteChanged</w:t>
+            </w:r>
           </w:p>
           <w:p>
             <w:pPr>
@@ -9338,13 +8994,8 @@
               </w:tabs>
             </w:pPr>
             <w:r>
-              <w:t xml:space="preserve">Select an employee from “Employee” </w:t>
-            </w:r>
-            <w:proofErr w:type="gramStart"/>
-            <w:r>
-              <w:t>dropdown</w:t>
-            </w:r>
-            <w:proofErr w:type="gramEnd"/>
+              <w:t>Select an employee from “Employee” dropdown</w:t>
+            </w:r>
           </w:p>
           <w:p>
             <w:pPr>
@@ -9365,13 +9016,8 @@
               </w:tabs>
             </w:pPr>
             <w:r>
-              <w:t xml:space="preserve">Controller: </w:t>
-            </w:r>
-            <w:proofErr w:type="spellStart"/>
-            <w:r>
-              <w:t>NewSubmission</w:t>
-            </w:r>
-            <w:proofErr w:type="spellEnd"/>
+              <w:t>Controller: NewSubmission</w:t>
+            </w:r>
           </w:p>
           <w:p>
             <w:pPr>
@@ -9383,13 +9029,8 @@
               <w:t>Actio</w:t>
             </w:r>
             <w:r>
-              <w:t xml:space="preserve">n: </w:t>
-            </w:r>
-            <w:proofErr w:type="spellStart"/>
-            <w:r>
-              <w:t>GetMgtInfo</w:t>
-            </w:r>
-            <w:proofErr w:type="spellEnd"/>
+              <w:t>n: GetMgtInfo</w:t>
+            </w:r>
           </w:p>
           <w:p>
             <w:pPr>
@@ -9437,13 +9078,8 @@
               </w:tabs>
             </w:pPr>
             <w:r>
-              <w:t>Check if the number of selected employees has reached the limit (100 for coaching log, and 1 for warning log</w:t>
-            </w:r>
-            <w:proofErr w:type="gramStart"/>
-            <w:r>
-              <w:t>);</w:t>
-            </w:r>
-            <w:proofErr w:type="gramEnd"/>
+              <w:t>Check if the number of selected employees has reached the limit (100 for coaching log, and 1 for warning log);</w:t>
+            </w:r>
           </w:p>
           <w:p>
             <w:pPr>
@@ -9484,13 +9120,8 @@
               </w:tabs>
             </w:pPr>
             <w:r>
-              <w:t xml:space="preserve">Controller: </w:t>
-            </w:r>
-            <w:proofErr w:type="spellStart"/>
-            <w:r>
-              <w:t>NewSubmission</w:t>
-            </w:r>
-            <w:proofErr w:type="spellEnd"/>
+              <w:t>Controller: NewSubmission</w:t>
+            </w:r>
           </w:p>
           <w:p>
             <w:pPr>
@@ -9499,13 +9130,8 @@
               </w:tabs>
             </w:pPr>
             <w:r>
-              <w:t xml:space="preserve">Action: </w:t>
-            </w:r>
-            <w:proofErr w:type="spellStart"/>
-            <w:r>
-              <w:t>ResetPageBottom</w:t>
-            </w:r>
-            <w:proofErr w:type="spellEnd"/>
+              <w:t>Action: ResetPageBottom</w:t>
+            </w:r>
           </w:p>
           <w:p>
             <w:pPr>
@@ -9548,14 +9174,12 @@
               </w:rPr>
               <w:t>Note: this displays only if the user is the selected employee’s supervisor</w:t>
             </w:r>
-            <w:proofErr w:type="gramStart"/>
             <w:r>
               <w:rPr>
                 <w:i/>
               </w:rPr>
               <w:t>);</w:t>
             </w:r>
-            <w:proofErr w:type="gramEnd"/>
           </w:p>
           <w:p>
             <w:pPr>
@@ -9564,13 +9188,8 @@
               </w:tabs>
             </w:pPr>
             <w:r>
-              <w:t xml:space="preserve">Enter/Select the date of </w:t>
-            </w:r>
-            <w:proofErr w:type="gramStart"/>
-            <w:r>
-              <w:t>coaching;</w:t>
-            </w:r>
-            <w:proofErr w:type="gramEnd"/>
+              <w:t>Enter/Select the date of coaching;</w:t>
+            </w:r>
           </w:p>
           <w:p>
             <w:pPr>
@@ -9615,23 +9234,14 @@
               <w:rPr>
                 <w:i/>
               </w:rPr>
-              <w:t xml:space="preserve">for CSR module </w:t>
+              <w:t>for CSR module only</w:t>
             </w:r>
             <w:r>
               <w:rPr>
                 <w:i/>
               </w:rPr>
-              <w:lastRenderedPageBreak/>
-              <w:t>only</w:t>
-            </w:r>
-            <w:proofErr w:type="gramStart"/>
-            <w:r>
-              <w:rPr>
-                <w:i/>
-              </w:rPr>
               <w:t>);</w:t>
             </w:r>
-            <w:proofErr w:type="gramEnd"/>
           </w:p>
           <w:p>
             <w:pPr>
@@ -9640,13 +9250,8 @@
               </w:tabs>
             </w:pPr>
             <w:r>
-              <w:t xml:space="preserve">Select the Type of Coaching from the </w:t>
-            </w:r>
-            <w:proofErr w:type="gramStart"/>
-            <w:r>
-              <w:t>Categories;</w:t>
-            </w:r>
-            <w:proofErr w:type="gramEnd"/>
+              <w:t>Select the Type of Coaching from the Categories;</w:t>
+            </w:r>
           </w:p>
           <w:p>
             <w:pPr>
@@ -9655,13 +9260,8 @@
               </w:tabs>
             </w:pPr>
             <w:r>
-              <w:t xml:space="preserve">Provide details of the behavior to be </w:t>
-            </w:r>
-            <w:proofErr w:type="gramStart"/>
-            <w:r>
-              <w:t>coached;</w:t>
-            </w:r>
-            <w:proofErr w:type="gramEnd"/>
+              <w:t>Provide details of the behavior to be coached;</w:t>
+            </w:r>
           </w:p>
           <w:p>
             <w:pPr>
@@ -9670,13 +9270,8 @@
               </w:tabs>
             </w:pPr>
             <w:r>
-              <w:t xml:space="preserve">Provide the details from the coaching session including action plans </w:t>
-            </w:r>
-            <w:proofErr w:type="gramStart"/>
-            <w:r>
-              <w:t>developed;</w:t>
-            </w:r>
-            <w:proofErr w:type="gramEnd"/>
+              <w:t>Provide the details from the coaching session including action plans developed;</w:t>
+            </w:r>
           </w:p>
           <w:p>
             <w:pPr>
@@ -9685,13 +9280,8 @@
               </w:tabs>
             </w:pPr>
             <w:r>
-              <w:t xml:space="preserve">How was the coaching opportunity </w:t>
-            </w:r>
-            <w:proofErr w:type="gramStart"/>
-            <w:r>
-              <w:t>identified;</w:t>
-            </w:r>
-            <w:proofErr w:type="gramEnd"/>
+              <w:t>How was the coaching opportunity identified;</w:t>
+            </w:r>
           </w:p>
           <w:p>
             <w:pPr>
@@ -9717,7 +9307,6 @@
               </w:tabs>
             </w:pPr>
             <w:r>
-              <w:lastRenderedPageBreak/>
               <w:t>Click “Yes” for “Do you need to submit a progressive disciplinary coaching (WARNING)?”</w:t>
             </w:r>
           </w:p>
@@ -9733,13 +9322,8 @@
               </w:tabs>
             </w:pPr>
             <w:r>
-              <w:t xml:space="preserve">Controller: </w:t>
-            </w:r>
-            <w:proofErr w:type="spellStart"/>
-            <w:r>
-              <w:t>NewSubmission</w:t>
-            </w:r>
-            <w:proofErr w:type="spellEnd"/>
+              <w:t>Controller: NewSubmission</w:t>
+            </w:r>
           </w:p>
           <w:p>
             <w:pPr>
@@ -9748,13 +9332,8 @@
               </w:tabs>
             </w:pPr>
             <w:r>
-              <w:t xml:space="preserve">Action: </w:t>
-            </w:r>
-            <w:proofErr w:type="spellStart"/>
-            <w:r>
-              <w:t>ResetPageBottom</w:t>
-            </w:r>
-            <w:proofErr w:type="spellEnd"/>
+              <w:t>Action: ResetPageBottom</w:t>
+            </w:r>
           </w:p>
           <w:p>
             <w:pPr>
@@ -9786,13 +9365,8 @@
               </w:tabs>
             </w:pPr>
             <w:r>
-              <w:t xml:space="preserve">Please select type of </w:t>
-            </w:r>
-            <w:proofErr w:type="gramStart"/>
-            <w:r>
-              <w:t>warning;</w:t>
-            </w:r>
-            <w:proofErr w:type="gramEnd"/>
+              <w:t>Please select type of warning;</w:t>
+            </w:r>
           </w:p>
           <w:p>
             <w:pPr>
@@ -9800,19 +9374,9 @@
                 <w:tab w:val="num" w:pos="2880"/>
               </w:tabs>
             </w:pPr>
-            <w:proofErr w:type="spellStart"/>
-            <w:r>
-              <w:t>Pelase</w:t>
-            </w:r>
-            <w:proofErr w:type="spellEnd"/>
-            <w:r>
-              <w:t xml:space="preserve"> select warning </w:t>
-            </w:r>
-            <w:proofErr w:type="gramStart"/>
-            <w:r>
-              <w:t>reason;</w:t>
-            </w:r>
-            <w:proofErr w:type="gramEnd"/>
+            <w:r>
+              <w:t>Pelase select warning reason;</w:t>
+            </w:r>
           </w:p>
           <w:p>
             <w:pPr>
@@ -9859,13 +9423,8 @@
               </w:tabs>
             </w:pPr>
             <w:r>
-              <w:t xml:space="preserve">Controller: </w:t>
-            </w:r>
-            <w:proofErr w:type="spellStart"/>
-            <w:r>
-              <w:t>NewSubmission</w:t>
-            </w:r>
-            <w:proofErr w:type="spellEnd"/>
+              <w:t>Controller: NewSubmission</w:t>
+            </w:r>
           </w:p>
           <w:p>
             <w:pPr>
@@ -9874,13 +9433,8 @@
               </w:tabs>
             </w:pPr>
             <w:r>
-              <w:t xml:space="preserve">Action: </w:t>
-            </w:r>
-            <w:proofErr w:type="spellStart"/>
-            <w:r>
-              <w:t>ResetPageBottom</w:t>
-            </w:r>
-            <w:proofErr w:type="spellEnd"/>
+              <w:t>Action: ResetPageBottom</w:t>
+            </w:r>
           </w:p>
           <w:p>
             <w:pPr>
@@ -9928,13 +9482,8 @@
               </w:tabs>
             </w:pPr>
             <w:r>
-              <w:t xml:space="preserve">Controller: </w:t>
-            </w:r>
-            <w:proofErr w:type="spellStart"/>
-            <w:r>
-              <w:t>NewSubmission</w:t>
-            </w:r>
-            <w:proofErr w:type="spellEnd"/>
+              <w:t>Controller: NewSubmission</w:t>
+            </w:r>
           </w:p>
           <w:p>
             <w:pPr>
@@ -9943,13 +9492,8 @@
               </w:tabs>
             </w:pPr>
             <w:r>
-              <w:t xml:space="preserve">Action: </w:t>
-            </w:r>
-            <w:proofErr w:type="spellStart"/>
-            <w:r>
-              <w:t>LoadCoachingReasons</w:t>
-            </w:r>
-            <w:proofErr w:type="spellEnd"/>
+              <w:t>Action: LoadCoachingReasons</w:t>
+            </w:r>
           </w:p>
           <w:p>
             <w:pPr>
@@ -10000,13 +9544,8 @@
               </w:tabs>
             </w:pPr>
             <w:r>
-              <w:t xml:space="preserve">Controller: </w:t>
-            </w:r>
-            <w:proofErr w:type="spellStart"/>
-            <w:r>
-              <w:t>NewSubmission</w:t>
-            </w:r>
-            <w:proofErr w:type="spellEnd"/>
+              <w:t>Controller: NewSubmission</w:t>
+            </w:r>
           </w:p>
           <w:p>
             <w:pPr>
@@ -10015,13 +9554,8 @@
               </w:tabs>
             </w:pPr>
             <w:r>
-              <w:t xml:space="preserve">Action: </w:t>
-            </w:r>
-            <w:proofErr w:type="spellStart"/>
-            <w:r>
-              <w:t>HandleCoachingReasonClicked</w:t>
-            </w:r>
-            <w:proofErr w:type="spellEnd"/>
+              <w:t>Action: HandleCoachingReasonClicked</w:t>
+            </w:r>
           </w:p>
           <w:p>
             <w:pPr>
@@ -10053,13 +9587,8 @@
                 <w:tab w:val="num" w:pos="2880"/>
               </w:tabs>
             </w:pPr>
-            <w:proofErr w:type="spellStart"/>
-            <w:r>
-              <w:t>UnSelect</w:t>
-            </w:r>
-            <w:proofErr w:type="spellEnd"/>
-            <w:r>
-              <w:t xml:space="preserve"> a Coaching reason by unchecking the checkbox</w:t>
+            <w:r>
+              <w:t>UnSelect a Coaching reason by unchecking the checkbox</w:t>
             </w:r>
           </w:p>
         </w:tc>
@@ -10074,13 +9603,8 @@
               </w:tabs>
             </w:pPr>
             <w:r>
-              <w:t xml:space="preserve">Controller: </w:t>
-            </w:r>
-            <w:proofErr w:type="spellStart"/>
-            <w:r>
-              <w:t>NewSubmission</w:t>
-            </w:r>
-            <w:proofErr w:type="spellEnd"/>
+              <w:t>Controller: NewSubmission</w:t>
+            </w:r>
           </w:p>
           <w:p>
             <w:pPr>
@@ -10089,13 +9613,8 @@
               </w:tabs>
             </w:pPr>
             <w:r>
-              <w:t xml:space="preserve">Action: </w:t>
-            </w:r>
-            <w:proofErr w:type="spellStart"/>
-            <w:r>
-              <w:t>HandleCoachingReasonClicked</w:t>
-            </w:r>
-            <w:proofErr w:type="spellEnd"/>
+              <w:t>Action: HandleCoachingReasonClicked</w:t>
+            </w:r>
           </w:p>
           <w:p>
             <w:pPr>
@@ -10111,6 +9630,7 @@
               </w:tabs>
             </w:pPr>
             <w:r>
+              <w:lastRenderedPageBreak/>
               <w:t>Hide sub coaching reason dropdown and “Opportunity”, “Reinforcement” radio buttons for the selected Coaching reason.</w:t>
             </w:r>
           </w:p>
@@ -10128,21 +9648,14 @@
               </w:tabs>
             </w:pPr>
             <w:r>
+              <w:lastRenderedPageBreak/>
               <w:t xml:space="preserve">Select Coaching reason “Work </w:t>
             </w:r>
             <w:r>
               <w:t>From</w:t>
             </w:r>
             <w:r>
-              <w:t xml:space="preserve"> </w:t>
-            </w:r>
-            <w:proofErr w:type="gramStart"/>
-            <w:r>
-              <w:t>Home(</w:t>
-            </w:r>
-            <w:proofErr w:type="gramEnd"/>
-            <w:r>
-              <w:t>Return to Site Only)” by checking the checkbox</w:t>
+              <w:t xml:space="preserve"> Home(Return to Site Only)” by checking the checkbox</w:t>
             </w:r>
           </w:p>
         </w:tc>
@@ -10156,13 +9669,8 @@
                 <w:tab w:val="num" w:pos="2880"/>
               </w:tabs>
             </w:pPr>
-            <w:proofErr w:type="spellStart"/>
-            <w:r>
-              <w:t>Javascript</w:t>
-            </w:r>
-            <w:proofErr w:type="spellEnd"/>
-            <w:r>
-              <w:t xml:space="preserve"> to show:</w:t>
+            <w:r>
+              <w:t>Javascript to show:</w:t>
             </w:r>
           </w:p>
           <w:p>
@@ -10195,21 +9703,11 @@
             <w:r>
               <w:t xml:space="preserve">O employees who participate in the CCO Work </w:t>
             </w:r>
-            <w:proofErr w:type="gramStart"/>
             <w:r>
               <w:t>From</w:t>
             </w:r>
-            <w:proofErr w:type="gramEnd"/>
-            <w:r>
-              <w:t xml:space="preserve"> Home are obligated to comply with all Maximus policies and procedures. The purpose of this </w:t>
-            </w:r>
-            <w:proofErr w:type="spellStart"/>
-            <w:r>
-              <w:t>eCL</w:t>
-            </w:r>
-            <w:proofErr w:type="spellEnd"/>
-            <w:r>
-              <w:t xml:space="preserve"> is to notify you that your CCO Remote Work Agreement is being rescinded.</w:t>
+            <w:r>
+              <w:t xml:space="preserve"> Home are obligated to comply with all Maximus policies and procedures. The purpose of this eCL is to notify you that your CCO Remote Work Agreement is being rescinded.</w:t>
             </w:r>
           </w:p>
           <w:p>
@@ -10263,17 +9761,11 @@
             <w:r>
               <w:t xml:space="preserve">Any equipment you have received for the Work </w:t>
             </w:r>
-            <w:proofErr w:type="gramStart"/>
             <w:r>
               <w:t>From</w:t>
             </w:r>
-            <w:proofErr w:type="gramEnd"/>
-            <w:r>
-              <w:t xml:space="preserve"> Home assignment should be returned to your supervisor on your first day of reporting to the </w:t>
-            </w:r>
-            <w:r>
-              <w:lastRenderedPageBreak/>
-              <w:t>site.</w:t>
+            <w:r>
+              <w:t xml:space="preserve"> Home assignment should be returned to your supervisor on your first day of reporting to the site.</w:t>
             </w:r>
           </w:p>
           <w:p>
@@ -10316,22 +9808,13 @@
               </w:tabs>
             </w:pPr>
             <w:r>
-              <w:lastRenderedPageBreak/>
               <w:t xml:space="preserve">Unselect Coaching reason “Work </w:t>
             </w:r>
             <w:r>
               <w:t>From</w:t>
             </w:r>
             <w:r>
-              <w:t xml:space="preserve"> </w:t>
-            </w:r>
-            <w:proofErr w:type="gramStart"/>
-            <w:r>
-              <w:t>Home(</w:t>
-            </w:r>
-            <w:proofErr w:type="gramEnd"/>
-            <w:r>
-              <w:t>Return to Site Only)” by unchecking the checkbox</w:t>
+              <w:t xml:space="preserve"> Home(Return to Site Only)” by unchecking the checkbox</w:t>
             </w:r>
           </w:p>
         </w:tc>
@@ -10345,13 +9828,8 @@
                 <w:tab w:val="num" w:pos="2880"/>
               </w:tabs>
             </w:pPr>
-            <w:proofErr w:type="spellStart"/>
-            <w:r>
-              <w:t>Javascript</w:t>
-            </w:r>
-            <w:proofErr w:type="spellEnd"/>
-            <w:r>
-              <w:t xml:space="preserve"> to show:</w:t>
+            <w:r>
+              <w:t>Javascript to show:</w:t>
             </w:r>
           </w:p>
           <w:p>
@@ -10402,13 +9880,8 @@
                 <w:tab w:val="num" w:pos="2880"/>
               </w:tabs>
             </w:pPr>
-            <w:proofErr w:type="spellStart"/>
-            <w:r>
-              <w:t>Javascript</w:t>
-            </w:r>
-            <w:proofErr w:type="spellEnd"/>
-            <w:r>
-              <w:t xml:space="preserve"> to show:</w:t>
+            <w:r>
+              <w:t>Javascript to show:</w:t>
             </w:r>
           </w:p>
           <w:p>
@@ -10418,16 +9891,11 @@
               </w:tabs>
             </w:pPr>
             <w:r>
-              <w:t xml:space="preserve">Follow-up date textbox, and a calendar </w:t>
-            </w:r>
-            <w:proofErr w:type="gramStart"/>
-            <w:r>
-              <w:t>icon</w:t>
+              <w:t>Follow-up date textbox, and a calendar icon</w:t>
             </w:r>
             <w:r>
               <w:t>;</w:t>
             </w:r>
-            <w:proofErr w:type="gramEnd"/>
           </w:p>
           <w:p>
             <w:pPr>
@@ -10474,13 +9942,8 @@
                 <w:tab w:val="num" w:pos="2880"/>
               </w:tabs>
             </w:pPr>
-            <w:proofErr w:type="spellStart"/>
-            <w:r>
-              <w:t>Javascrip</w:t>
-            </w:r>
-            <w:proofErr w:type="spellEnd"/>
-            <w:r>
-              <w:t xml:space="preserve"> to hide:</w:t>
+            <w:r>
+              <w:t>Javascrip to hide:</w:t>
             </w:r>
           </w:p>
           <w:p>
@@ -10521,13 +9984,8 @@
                 <w:tab w:val="num" w:pos="2880"/>
               </w:tabs>
             </w:pPr>
-            <w:proofErr w:type="spellStart"/>
-            <w:r>
-              <w:t>Javascript</w:t>
-            </w:r>
-            <w:proofErr w:type="spellEnd"/>
-            <w:r>
-              <w:t xml:space="preserve"> to show:</w:t>
+            <w:r>
+              <w:t>Javascript to show:</w:t>
             </w:r>
           </w:p>
           <w:p>
@@ -10568,13 +10026,8 @@
                 <w:tab w:val="num" w:pos="2880"/>
               </w:tabs>
             </w:pPr>
-            <w:proofErr w:type="spellStart"/>
-            <w:r>
-              <w:t>Javascript</w:t>
-            </w:r>
-            <w:proofErr w:type="spellEnd"/>
-            <w:r>
-              <w:t xml:space="preserve"> to </w:t>
+            <w:r>
+              <w:t xml:space="preserve">Javascript to </w:t>
             </w:r>
             <w:r>
               <w:t>hide</w:t>
@@ -10622,13 +10075,8 @@
               </w:tabs>
             </w:pPr>
             <w:r>
-              <w:t xml:space="preserve">Controller: </w:t>
-            </w:r>
-            <w:proofErr w:type="spellStart"/>
-            <w:r>
-              <w:t>NewSubmission</w:t>
-            </w:r>
-            <w:proofErr w:type="spellEnd"/>
+              <w:t>Controller: NewSubmission</w:t>
+            </w:r>
           </w:p>
           <w:p>
             <w:pPr>
@@ -10843,21 +10291,7 @@
         <w:rPr>
           <w:bCs/>
         </w:rPr>
-        <w:t xml:space="preserve"> It is configured in table </w:t>
-      </w:r>
-      <w:proofErr w:type="spellStart"/>
-      <w:r>
-        <w:rPr>
-          <w:bCs/>
-        </w:rPr>
-        <w:t>Email_Notifications</w:t>
-      </w:r>
-      <w:proofErr w:type="spellEnd"/>
-      <w:r>
-        <w:rPr>
-          <w:bCs/>
-        </w:rPr>
-        <w:t>.</w:t>
+        <w:t xml:space="preserve"> It is configured in table Email_Notifications.</w:t>
       </w:r>
     </w:p>
     <w:p>
@@ -11091,17 +10525,8 @@
         <w:sz w:val="18"/>
       </w:rPr>
       <w:tab/>
-      <w:t xml:space="preserve">                                                         </w:t>
+      <w:t xml:space="preserve">                                                         CCO_eCoaching_Log_New_Submission_DD</w:t>
     </w:r>
-    <w:proofErr w:type="spellStart"/>
-    <w:r>
-      <w:rPr>
-        <w:b/>
-        <w:sz w:val="18"/>
-      </w:rPr>
-      <w:t>CCO_eCoaching_Log_New_Submission_DD</w:t>
-    </w:r>
-    <w:proofErr w:type="spellEnd"/>
   </w:p>
   <w:p>
     <w:pPr>
@@ -11278,15 +10703,7 @@
         <w:b/>
         <w:sz w:val="18"/>
       </w:rPr>
-      <w:t xml:space="preserve">                                                </w:t>
-    </w:r>
-    <w:proofErr w:type="spellStart"/>
-    <w:r>
-      <w:rPr>
-        <w:b/>
-        <w:sz w:val="18"/>
-      </w:rPr>
-      <w:t>CCO_eCoaching_</w:t>
+      <w:t xml:space="preserve">                                                CCO_eCoaching_</w:t>
     </w:r>
     <w:r>
       <w:rPr>
@@ -11302,7 +10719,6 @@
       </w:rPr>
       <w:t>_DD</w:t>
     </w:r>
-    <w:proofErr w:type="spellEnd"/>
   </w:p>
   <w:p>
     <w:pPr>
@@ -13285,11 +12701,11 @@
   <w:abstractNum w:abstractNumId="16" w15:restartNumberingAfterBreak="0">
     <w:nsid w:val="52537C4A"/>
     <w:multiLevelType w:val="hybridMultilevel"/>
-    <w:tmpl w:val="D1DC70E2"/>
-    <w:lvl w:ilvl="0" w:tplc="0409000D">
-      <w:start w:val="1"/>
-      <w:numFmt w:val="bullet"/>
-      <w:lvlText w:val=""/>
+    <w:tmpl w:val="18D2A5CE"/>
+    <w:lvl w:ilvl="0" w:tplc="0409000B">
+      <w:start w:val="1"/>
+      <w:numFmt w:val="bullet"/>
+      <w:lvlText w:val=""/>
       <w:lvlJc w:val="left"/>
       <w:pPr>
         <w:ind w:left="1800" w:hanging="360"/>
@@ -14156,6 +13572,119 @@
       <w:lvlJc w:val="left"/>
       <w:pPr>
         <w:ind w:left="6840" w:hanging="360"/>
+      </w:pPr>
+      <w:rPr>
+        <w:rFonts w:ascii="Wingdings" w:hAnsi="Wingdings" w:hint="default"/>
+      </w:rPr>
+    </w:lvl>
+  </w:abstractNum>
+  <w:abstractNum w:abstractNumId="24" w15:restartNumberingAfterBreak="0">
+    <w:nsid w:val="7F094A56"/>
+    <w:multiLevelType w:val="hybridMultilevel"/>
+    <w:tmpl w:val="D00ACAAA"/>
+    <w:lvl w:ilvl="0" w:tplc="0409000D">
+      <w:start w:val="1"/>
+      <w:numFmt w:val="bullet"/>
+      <w:lvlText w:val=""/>
+      <w:lvlJc w:val="left"/>
+      <w:pPr>
+        <w:ind w:left="1800" w:hanging="360"/>
+      </w:pPr>
+      <w:rPr>
+        <w:rFonts w:ascii="Wingdings" w:hAnsi="Wingdings" w:hint="default"/>
+      </w:rPr>
+    </w:lvl>
+    <w:lvl w:ilvl="1" w:tplc="FFFFFFFF" w:tentative="1">
+      <w:start w:val="1"/>
+      <w:numFmt w:val="bullet"/>
+      <w:lvlText w:val="o"/>
+      <w:lvlJc w:val="left"/>
+      <w:pPr>
+        <w:ind w:left="2520" w:hanging="360"/>
+      </w:pPr>
+      <w:rPr>
+        <w:rFonts w:ascii="Courier New" w:hAnsi="Courier New" w:cs="Courier New" w:hint="default"/>
+      </w:rPr>
+    </w:lvl>
+    <w:lvl w:ilvl="2" w:tplc="FFFFFFFF" w:tentative="1">
+      <w:start w:val="1"/>
+      <w:numFmt w:val="bullet"/>
+      <w:lvlText w:val=""/>
+      <w:lvlJc w:val="left"/>
+      <w:pPr>
+        <w:ind w:left="3240" w:hanging="360"/>
+      </w:pPr>
+      <w:rPr>
+        <w:rFonts w:ascii="Wingdings" w:hAnsi="Wingdings" w:hint="default"/>
+      </w:rPr>
+    </w:lvl>
+    <w:lvl w:ilvl="3" w:tplc="FFFFFFFF" w:tentative="1">
+      <w:start w:val="1"/>
+      <w:numFmt w:val="bullet"/>
+      <w:lvlText w:val=""/>
+      <w:lvlJc w:val="left"/>
+      <w:pPr>
+        <w:ind w:left="3960" w:hanging="360"/>
+      </w:pPr>
+      <w:rPr>
+        <w:rFonts w:ascii="Symbol" w:hAnsi="Symbol" w:hint="default"/>
+      </w:rPr>
+    </w:lvl>
+    <w:lvl w:ilvl="4" w:tplc="FFFFFFFF" w:tentative="1">
+      <w:start w:val="1"/>
+      <w:numFmt w:val="bullet"/>
+      <w:lvlText w:val="o"/>
+      <w:lvlJc w:val="left"/>
+      <w:pPr>
+        <w:ind w:left="4680" w:hanging="360"/>
+      </w:pPr>
+      <w:rPr>
+        <w:rFonts w:ascii="Courier New" w:hAnsi="Courier New" w:cs="Courier New" w:hint="default"/>
+      </w:rPr>
+    </w:lvl>
+    <w:lvl w:ilvl="5" w:tplc="FFFFFFFF" w:tentative="1">
+      <w:start w:val="1"/>
+      <w:numFmt w:val="bullet"/>
+      <w:lvlText w:val=""/>
+      <w:lvlJc w:val="left"/>
+      <w:pPr>
+        <w:ind w:left="5400" w:hanging="360"/>
+      </w:pPr>
+      <w:rPr>
+        <w:rFonts w:ascii="Wingdings" w:hAnsi="Wingdings" w:hint="default"/>
+      </w:rPr>
+    </w:lvl>
+    <w:lvl w:ilvl="6" w:tplc="FFFFFFFF" w:tentative="1">
+      <w:start w:val="1"/>
+      <w:numFmt w:val="bullet"/>
+      <w:lvlText w:val=""/>
+      <w:lvlJc w:val="left"/>
+      <w:pPr>
+        <w:ind w:left="6120" w:hanging="360"/>
+      </w:pPr>
+      <w:rPr>
+        <w:rFonts w:ascii="Symbol" w:hAnsi="Symbol" w:hint="default"/>
+      </w:rPr>
+    </w:lvl>
+    <w:lvl w:ilvl="7" w:tplc="FFFFFFFF" w:tentative="1">
+      <w:start w:val="1"/>
+      <w:numFmt w:val="bullet"/>
+      <w:lvlText w:val="o"/>
+      <w:lvlJc w:val="left"/>
+      <w:pPr>
+        <w:ind w:left="6840" w:hanging="360"/>
+      </w:pPr>
+      <w:rPr>
+        <w:rFonts w:ascii="Courier New" w:hAnsi="Courier New" w:cs="Courier New" w:hint="default"/>
+      </w:rPr>
+    </w:lvl>
+    <w:lvl w:ilvl="8" w:tplc="FFFFFFFF" w:tentative="1">
+      <w:start w:val="1"/>
+      <w:numFmt w:val="bullet"/>
+      <w:lvlText w:val=""/>
+      <w:lvlJc w:val="left"/>
+      <w:pPr>
+        <w:ind w:left="7560" w:hanging="360"/>
       </w:pPr>
       <w:rPr>
         <w:rFonts w:ascii="Wingdings" w:hAnsi="Wingdings" w:hint="default"/>
@@ -14233,6 +13762,9 @@
   </w:num>
   <w:num w:numId="24" w16cid:durableId="1421484982">
     <w:abstractNumId w:val="7"/>
+  </w:num>
+  <w:num w:numId="25" w16cid:durableId="424619773">
+    <w:abstractNumId w:val="24"/>
   </w:num>
   <w:numIdMacAtCleanup w:val="20"/>
 </w:numbering>

</xml_diff>